<commit_message>
Worked on layer structure
</commit_message>
<xml_diff>
--- a/Documents/Favours-Ontwerpdocument.docx
+++ b/Documents/Favours-Ontwerpdocument.docx
@@ -1,13 +1,16 @@
 
 <file path=word/document.xml><?xml version="1.0" encoding="utf-8"?>
-<w:document xmlns:wpc="http://schemas.microsoft.com/office/word/2010/wordprocessingCanvas" xmlns:cx="http://schemas.microsoft.com/office/drawing/2014/chartex" xmlns:cx1="http://schemas.microsoft.com/office/drawing/2015/9/8/chartex" xmlns:cx2="http://schemas.microsoft.com/office/drawing/2015/10/21/chartex" xmlns:cx3="http://schemas.microsoft.com/office/drawing/2016/5/9/chartex" xmlns:cx4="http://schemas.microsoft.com/office/drawing/2016/5/10/chartex" xmlns:cx5="http://schemas.microsoft.com/office/drawing/2016/5/11/chartex" xmlns:cx6="http://schemas.microsoft.com/office/drawing/2016/5/12/chartex" xmlns:cx7="http://schemas.microsoft.com/office/drawing/2016/5/13/chartex" xmlns:cx8="http://schemas.microsoft.com/office/drawing/2016/5/14/chartex" xmlns:mc="http://schemas.openxmlformats.org/markup-compatibility/2006" xmlns:aink="http://schemas.microsoft.com/office/drawing/2016/ink" xmlns:am3d="http://schemas.microsoft.com/office/drawing/2017/model3d" xmlns:o="urn:schemas-microsoft-com:office:office" xmlns:r="http://schemas.openxmlformats.org/officeDocument/2006/relationships" xmlns:m="http://schemas.openxmlformats.org/officeDocument/2006/math" xmlns:v="urn:schemas-microsoft-com:vml" xmlns:wp14="http://schemas.microsoft.com/office/word/2010/wordprocessingDrawing" xmlns:wp="http://schemas.openxmlformats.org/drawingml/2006/wordprocessingDrawing" xmlns:w10="urn:schemas-microsoft-com:office:word" xmlns:w="http://schemas.openxmlformats.org/wordprocessingml/2006/main" xmlns:w14="http://schemas.microsoft.com/office/word/2010/wordml" xmlns:w15="http://schemas.microsoft.com/office/word/2012/wordml" xmlns:w16cid="http://schemas.microsoft.com/office/word/2016/wordml/cid" xmlns:w16se="http://schemas.microsoft.com/office/word/2015/wordml/symex" xmlns:wpg="http://schemas.microsoft.com/office/word/2010/wordprocessingGroup" xmlns:wpi="http://schemas.microsoft.com/office/word/2010/wordprocessingInk" xmlns:wne="http://schemas.microsoft.com/office/word/2006/wordml" xmlns:wps="http://schemas.microsoft.com/office/word/2010/wordprocessingShape" xmlns:a="http://schemas.openxmlformats.org/drawingml/2006/main" xmlns:pic="http://schemas.openxmlformats.org/drawingml/2006/picture" xmlns:a14="http://schemas.microsoft.com/office/drawing/2010/main" mc:Ignorable="w14 w15 w16se w16cid wp14">
+<w:document xmlns:wpc="http://schemas.microsoft.com/office/word/2010/wordprocessingCanvas" xmlns:cx="http://schemas.microsoft.com/office/drawing/2014/chartex" xmlns:cx1="http://schemas.microsoft.com/office/drawing/2015/9/8/chartex" xmlns:cx2="http://schemas.microsoft.com/office/drawing/2015/10/21/chartex" xmlns:cx3="http://schemas.microsoft.com/office/drawing/2016/5/9/chartex" xmlns:cx4="http://schemas.microsoft.com/office/drawing/2016/5/10/chartex" xmlns:cx5="http://schemas.microsoft.com/office/drawing/2016/5/11/chartex" xmlns:cx6="http://schemas.microsoft.com/office/drawing/2016/5/12/chartex" xmlns:cx7="http://schemas.microsoft.com/office/drawing/2016/5/13/chartex" xmlns:cx8="http://schemas.microsoft.com/office/drawing/2016/5/14/chartex" xmlns:mc="http://schemas.openxmlformats.org/markup-compatibility/2006" xmlns:aink="http://schemas.microsoft.com/office/drawing/2016/ink" xmlns:am3d="http://schemas.microsoft.com/office/drawing/2017/model3d" xmlns:o="urn:schemas-microsoft-com:office:office" xmlns:r="http://schemas.openxmlformats.org/officeDocument/2006/relationships" xmlns:m="http://schemas.openxmlformats.org/officeDocument/2006/math" xmlns:v="urn:schemas-microsoft-com:vml" xmlns:wp14="http://schemas.microsoft.com/office/word/2010/wordprocessingDrawing" xmlns:wp="http://schemas.openxmlformats.org/drawingml/2006/wordprocessingDrawing" xmlns:w10="urn:schemas-microsoft-com:office:word" xmlns:w="http://schemas.openxmlformats.org/wordprocessingml/2006/main" xmlns:w14="http://schemas.microsoft.com/office/word/2010/wordml" xmlns:w15="http://schemas.microsoft.com/office/word/2012/wordml" xmlns:w16cid="http://schemas.microsoft.com/office/word/2016/wordml/cid" xmlns:w16se="http://schemas.microsoft.com/office/word/2015/wordml/symex" xmlns:wpg="http://schemas.microsoft.com/office/word/2010/wordprocessingGroup" xmlns:wpi="http://schemas.microsoft.com/office/word/2010/wordprocessingInk" xmlns:wne="http://schemas.microsoft.com/office/word/2006/wordml" xmlns:wps="http://schemas.microsoft.com/office/word/2010/wordprocessingShape" mc:Ignorable="w14 w15 w16se w16cid wp14">
   <w:body>
     <w:p>
       <w:pPr>
         <w:pStyle w:val="Heading1"/>
       </w:pPr>
       <w:r>
-        <w:t>Ontwerp/analyse document [Favours]</w:t>
+        <w:t>A</w:t>
+      </w:r>
+      <w:r>
+        <w:t>nalyse document [Favours]</w:t>
       </w:r>
     </w:p>
     <w:p>
@@ -67,23 +70,20 @@
         <w:pStyle w:val="ListParagraph"/>
         <w:numPr>
           <w:ilvl w:val="0"/>
-          <w:numId w:val="1"/>
+          <w:numId w:val="3"/>
         </w:numPr>
         <w:rPr>
-          <w:i w:val="1"/>
-          <w:iCs w:val="1"/>
-        </w:rPr>
-      </w:pPr>
-      <w:r>
-        <w:rPr/>
+          <w:i/>
+          <w:iCs/>
+        </w:rPr>
+      </w:pPr>
+      <w:r>
         <w:t xml:space="preserve">De gebruiker moet </w:t>
       </w:r>
       <w:r>
-        <w:rPr/>
         <w:t>een dienst kunnen aanbieden</w:t>
       </w:r>
       <w:r>
-        <w:rPr/>
         <w:t>.</w:t>
       </w:r>
     </w:p>
@@ -92,15 +92,14 @@
         <w:pStyle w:val="ListParagraph"/>
         <w:numPr>
           <w:ilvl w:val="0"/>
-          <w:numId w:val="1"/>
+          <w:numId w:val="3"/>
         </w:numPr>
         <w:rPr>
-          <w:i w:val="1"/>
-          <w:iCs w:val="1"/>
-        </w:rPr>
-      </w:pPr>
-      <w:r>
-        <w:rPr/>
+          <w:i/>
+          <w:iCs/>
+        </w:rPr>
+      </w:pPr>
+      <w:r>
         <w:t>De gebruiker moet een verzoek tot een dienst kunnen plaatsen.</w:t>
       </w:r>
     </w:p>
@@ -109,27 +108,23 @@
         <w:pStyle w:val="ListParagraph"/>
         <w:numPr>
           <w:ilvl w:val="0"/>
-          <w:numId w:val="1"/>
+          <w:numId w:val="3"/>
         </w:numPr>
         <w:rPr>
-          <w:i w:val="1"/>
-          <w:iCs w:val="1"/>
-        </w:rPr>
-      </w:pPr>
-      <w:r>
-        <w:rPr/>
+          <w:i/>
+          <w:iCs/>
+        </w:rPr>
+      </w:pPr>
+      <w:r>
         <w:t xml:space="preserve">De gebruiker </w:t>
       </w:r>
       <w:r>
-        <w:rPr/>
         <w:t>moet kunnen reageren op een aangeboden dienst</w:t>
       </w:r>
       <w:r>
-        <w:rPr/>
         <w:t>/gevraagde dienst</w:t>
       </w:r>
       <w:r>
-        <w:rPr/>
         <w:t>.</w:t>
       </w:r>
     </w:p>
@@ -138,15 +133,14 @@
         <w:pStyle w:val="ListParagraph"/>
         <w:numPr>
           <w:ilvl w:val="0"/>
-          <w:numId w:val="12"/>
+          <w:numId w:val="14"/>
         </w:numPr>
         <w:rPr>
-          <w:i w:val="1"/>
-          <w:iCs w:val="1"/>
-        </w:rPr>
-      </w:pPr>
-      <w:r>
-        <w:rPr/>
+          <w:i/>
+          <w:iCs/>
+        </w:rPr>
+      </w:pPr>
+      <w:r>
         <w:t>De gebruiker moet een account kunnen aanmaken.</w:t>
       </w:r>
     </w:p>
@@ -155,18 +149,16 @@
         <w:pStyle w:val="ListParagraph"/>
         <w:numPr>
           <w:ilvl w:val="0"/>
-          <w:numId w:val="15"/>
+          <w:numId w:val="17"/>
         </w:numPr>
         <w:rPr>
-          <w:rFonts w:eastAsia="" w:eastAsiaTheme="minorEastAsia"/>
-        </w:rPr>
-      </w:pPr>
-      <w:r>
-        <w:rPr/>
+          <w:rFonts w:eastAsiaTheme="minorEastAsia"/>
+        </w:rPr>
+      </w:pPr>
+      <w:r>
         <w:t>De u</w:t>
       </w:r>
       <w:r>
-        <w:rPr/>
         <w:t>sername moet uniek zijn</w:t>
       </w:r>
     </w:p>
@@ -175,17 +167,171 @@
         <w:pStyle w:val="ListParagraph"/>
         <w:numPr>
           <w:ilvl w:val="0"/>
-          <w:numId w:val="15"/>
+          <w:numId w:val="17"/>
         </w:numPr>
-        <w:rPr/>
-      </w:pPr>
-      <w:r>
-        <w:rPr/>
+      </w:pPr>
+      <w:r>
         <w:t>Het w</w:t>
       </w:r>
       <w:r>
-        <w:rPr/>
         <w:t>achtwoord moet veilig zijn</w:t>
+      </w:r>
+    </w:p>
+    <w:p>
+      <w:pPr>
+        <w:pStyle w:val="ListParagraph"/>
+        <w:numPr>
+          <w:ilvl w:val="1"/>
+          <w:numId w:val="16"/>
+        </w:numPr>
+        <w:rPr>
+          <w:rFonts w:eastAsiaTheme="minorEastAsia"/>
+        </w:rPr>
+      </w:pPr>
+      <w:r>
+        <w:t>Langer dan 6 tekens</w:t>
+      </w:r>
+    </w:p>
+    <w:p>
+      <w:pPr>
+        <w:pStyle w:val="ListParagraph"/>
+        <w:numPr>
+          <w:ilvl w:val="1"/>
+          <w:numId w:val="16"/>
+        </w:numPr>
+      </w:pPr>
+      <w:r>
+        <w:t>Minimaal 1 hoofdletter</w:t>
+      </w:r>
+    </w:p>
+    <w:p>
+      <w:pPr>
+        <w:pStyle w:val="ListParagraph"/>
+        <w:numPr>
+          <w:ilvl w:val="1"/>
+          <w:numId w:val="16"/>
+        </w:numPr>
+      </w:pPr>
+      <w:r>
+        <w:t>Minimaal 1 cijfer</w:t>
+      </w:r>
+    </w:p>
+    <w:p>
+      <w:pPr>
+        <w:pStyle w:val="ListParagraph"/>
+        <w:numPr>
+          <w:ilvl w:val="0"/>
+          <w:numId w:val="14"/>
+        </w:numPr>
+        <w:rPr>
+          <w:i/>
+          <w:iCs/>
+        </w:rPr>
+      </w:pPr>
+      <w:r>
+        <w:t>De gebruiker moet kunnen inloggen.</w:t>
+      </w:r>
+    </w:p>
+    <w:p>
+      <w:pPr>
+        <w:pStyle w:val="ListParagraph"/>
+        <w:numPr>
+          <w:ilvl w:val="0"/>
+          <w:numId w:val="14"/>
+        </w:numPr>
+      </w:pPr>
+      <w:r>
+        <w:t>De gebruiker moet netwerken kunnen aanmaken.</w:t>
+      </w:r>
+    </w:p>
+    <w:p/>
+    <w:p>
+      <w:r>
+        <w:rPr>
+          <w:i/>
+          <w:iCs/>
+        </w:rPr>
+        <w:t>Should have:</w:t>
+      </w:r>
+    </w:p>
+    <w:p>
+      <w:pPr>
+        <w:pStyle w:val="ListParagraph"/>
+        <w:numPr>
+          <w:ilvl w:val="0"/>
+          <w:numId w:val="14"/>
+        </w:numPr>
+        <w:rPr>
+          <w:i/>
+          <w:iCs/>
+        </w:rPr>
+      </w:pPr>
+      <w:r>
+        <w:t>Gebruiksvriendelijke interface.</w:t>
+      </w:r>
+    </w:p>
+    <w:p>
+      <w:pPr>
+        <w:pStyle w:val="ListParagraph"/>
+        <w:numPr>
+          <w:ilvl w:val="0"/>
+          <w:numId w:val="3"/>
+        </w:numPr>
+        <w:rPr>
+          <w:i/>
+          <w:iCs/>
+        </w:rPr>
+      </w:pPr>
+      <w:r>
+        <w:t>De gebruiker moet een melding krijgen wanneer iemand op zijn post reageert.</w:t>
+      </w:r>
+    </w:p>
+    <w:p>
+      <w:pPr>
+        <w:pStyle w:val="ListParagraph"/>
+        <w:numPr>
+          <w:ilvl w:val="0"/>
+          <w:numId w:val="8"/>
+        </w:numPr>
+        <w:rPr>
+          <w:i/>
+          <w:iCs/>
+        </w:rPr>
+      </w:pPr>
+      <w:r>
+        <w:t>E-mail</w:t>
+      </w:r>
+    </w:p>
+    <w:p>
+      <w:pPr>
+        <w:pStyle w:val="ListParagraph"/>
+        <w:numPr>
+          <w:ilvl w:val="0"/>
+          <w:numId w:val="8"/>
+        </w:numPr>
+        <w:rPr>
+          <w:i/>
+          <w:iCs/>
+        </w:rPr>
+      </w:pPr>
+      <w:r>
+        <w:t>Pushnotificatie</w:t>
+      </w:r>
+    </w:p>
+    <w:p>
+      <w:pPr>
+        <w:pStyle w:val="ListParagraph"/>
+        <w:numPr>
+          <w:ilvl w:val="0"/>
+          <w:numId w:val="14"/>
+        </w:numPr>
+        <w:rPr>
+          <w:i/>
+          <w:iCs/>
+        </w:rPr>
+      </w:pPr>
+      <w:r>
+        <w:t>De groepseigenaar moet posts kunnen verwijderen.</w:t>
       </w:r>
     </w:p>
     <w:p>
@@ -196,11 +342,34 @@
           <w:numId w:val="14"/>
         </w:numPr>
         <w:rPr>
-          <w:rFonts w:eastAsiaTheme="minorEastAsia"/>
-        </w:rPr>
-      </w:pPr>
-      <w:r>
-        <w:t>Langer dan 6 tekens</w:t>
+          <w:i/>
+          <w:iCs/>
+        </w:rPr>
+      </w:pPr>
+      <w:r>
+        <w:t>De groepseigenaar moet hier een reden voor opgeven.</w:t>
+      </w:r>
+    </w:p>
+    <w:p>
+      <w:pPr>
+        <w:pStyle w:val="ListParagraph"/>
+        <w:numPr>
+          <w:ilvl w:val="0"/>
+          <w:numId w:val="14"/>
+        </w:numPr>
+        <w:rPr>
+          <w:i/>
+          <w:iCs/>
+        </w:rPr>
+      </w:pPr>
+      <w:r>
+        <w:t xml:space="preserve">De gebruiker kan met een netwerk </w:t>
+      </w:r>
+      <w:r>
+        <w:t>verbinden</w:t>
+      </w:r>
+      <w:r>
+        <w:t>.</w:t>
       </w:r>
     </w:p>
     <w:p>
@@ -210,9 +379,29 @@
           <w:ilvl w:val="1"/>
           <w:numId w:val="14"/>
         </w:numPr>
-      </w:pPr>
-      <w:r>
-        <w:t>Minimaal 1 hoofdletter</w:t>
+        <w:rPr>
+          <w:i/>
+          <w:iCs/>
+        </w:rPr>
+      </w:pPr>
+      <w:r>
+        <w:t>Dit kan enkel op uitnodiging</w:t>
+      </w:r>
+    </w:p>
+    <w:p>
+      <w:pPr>
+        <w:pStyle w:val="ListParagraph"/>
+        <w:numPr>
+          <w:ilvl w:val="0"/>
+          <w:numId w:val="14"/>
+        </w:numPr>
+        <w:rPr>
+          <w:i/>
+          <w:iCs/>
+        </w:rPr>
+      </w:pPr>
+      <w:r>
+        <w:t>De gebruiker kan een uitnodiging versturen om met een netwerk te verbinden.</w:t>
       </w:r>
     </w:p>
     <w:p>
@@ -222,9 +411,29 @@
           <w:ilvl w:val="1"/>
           <w:numId w:val="14"/>
         </w:numPr>
-      </w:pPr>
-      <w:r>
-        <w:t>Minimaal 1 cijfer</w:t>
+        <w:rPr>
+          <w:i/>
+          <w:iCs/>
+        </w:rPr>
+      </w:pPr>
+      <w:r>
+        <w:t>De gebruiker moet lid zijn van het netwerk waar hij een uitnodiging voor maakt.</w:t>
+      </w:r>
+    </w:p>
+    <w:p>
+      <w:pPr>
+        <w:pStyle w:val="ListParagraph"/>
+        <w:numPr>
+          <w:ilvl w:val="1"/>
+          <w:numId w:val="14"/>
+        </w:numPr>
+        <w:rPr>
+          <w:i/>
+          <w:iCs/>
+        </w:rPr>
+      </w:pPr>
+      <w:r>
+        <w:t>De gebruiker moet rechten hebben binnen de groep om een uitnodiging te maken.</w:t>
       </w:r>
     </w:p>
     <w:p>
@@ -232,19 +441,33 @@
         <w:pStyle w:val="ListParagraph"/>
         <w:numPr>
           <w:ilvl w:val="0"/>
-          <w:numId w:val="12"/>
+          <w:numId w:val="14"/>
         </w:numPr>
         <w:rPr>
-          <w:i w:val="1"/>
-          <w:iCs w:val="1"/>
-        </w:rPr>
-      </w:pPr>
-      <w:r>
-        <w:rPr>
-          <w:i w:val="0"/>
-          <w:iCs w:val="0"/>
-        </w:rPr>
-        <w:t>De gebruiker moet kunnen inloggen.</w:t>
+          <w:i/>
+          <w:iCs/>
+        </w:rPr>
+      </w:pPr>
+      <w:r>
+        <w:t>De gebruiker moet op een verwijderde post bezwaar kunnen maken.</w:t>
+      </w:r>
+    </w:p>
+    <w:p/>
+    <w:p>
+      <w:pPr>
+        <w:rPr>
+          <w:i/>
+          <w:iCs/>
+          <w:lang w:val="en-GB"/>
+        </w:rPr>
+      </w:pPr>
+      <w:r>
+        <w:rPr>
+          <w:i/>
+          <w:iCs/>
+          <w:lang w:val="en-GB"/>
+        </w:rPr>
+        <w:t>Could have:</w:t>
       </w:r>
     </w:p>
     <w:p>
@@ -252,32 +475,14 @@
         <w:pStyle w:val="ListParagraph"/>
         <w:numPr>
           <w:ilvl w:val="0"/>
-          <w:numId w:val="12"/>
+          <w:numId w:val="14"/>
         </w:numPr>
-        <w:rPr/>
-      </w:pPr>
-      <w:r>
-        <w:rPr/>
-        <w:t>De gebruiker moet netwerken kunnen aanmaken.</w:t>
-      </w:r>
-    </w:p>
-    <w:p>
-      <w:pPr>
-        <w:pStyle w:val="Normal"/>
-        <w:ind w:left="0"/>
-        <w:rPr>
-          <w:i w:val="0"/>
-          <w:iCs w:val="0"/>
-        </w:rPr>
-      </w:pPr>
-    </w:p>
-    <w:p>
-      <w:r>
-        <w:rPr>
-          <w:i w:val="1"/>
-          <w:iCs w:val="1"/>
-        </w:rPr>
-        <w:t>Should have:</w:t>
+        <w:rPr>
+          <w:rFonts w:eastAsiaTheme="minorEastAsia"/>
+        </w:rPr>
+      </w:pPr>
+      <w:r>
+        <w:t>De groepseigenaar kan gebruikers meer rechten geven binnen zijn netwerk.</w:t>
       </w:r>
     </w:p>
     <w:p>
@@ -285,84 +490,11 @@
         <w:pStyle w:val="ListParagraph"/>
         <w:numPr>
           <w:ilvl w:val="0"/>
-          <w:numId w:val="12"/>
+          <w:numId w:val="14"/>
         </w:numPr>
-        <w:rPr>
-          <w:i w:val="1"/>
-          <w:iCs w:val="1"/>
-        </w:rPr>
-      </w:pPr>
-      <w:r>
-        <w:rPr/>
-        <w:t>Gebruiksvriendelijke interface.</w:t>
-      </w:r>
-    </w:p>
-    <w:p w14:noSpellErr="1">
-      <w:pPr>
-        <w:pStyle w:val="ListParagraph"/>
-        <w:numPr>
-          <w:ilvl w:val="0"/>
-          <w:numId w:val="1"/>
-        </w:numPr>
-        <w:rPr>
-          <w:i w:val="1"/>
-          <w:iCs w:val="1"/>
-        </w:rPr>
-      </w:pPr>
-      <w:r>
-        <w:rPr/>
-        <w:t>De gebruiker moet een melding krijgen wanneer iemand op zijn post reageert.</w:t>
-      </w:r>
-    </w:p>
-    <w:p w14:noSpellErr="1">
-      <w:pPr>
-        <w:pStyle w:val="ListParagraph"/>
-        <w:numPr>
-          <w:ilvl w:val="0"/>
-          <w:numId w:val="6"/>
-        </w:numPr>
-        <w:rPr>
-          <w:i w:val="1"/>
-          <w:iCs w:val="1"/>
-        </w:rPr>
-      </w:pPr>
-      <w:r>
-        <w:rPr/>
-        <w:t>E-mail</w:t>
-      </w:r>
-    </w:p>
-    <w:p w14:noSpellErr="1">
-      <w:pPr>
-        <w:pStyle w:val="ListParagraph"/>
-        <w:numPr>
-          <w:ilvl w:val="0"/>
-          <w:numId w:val="6"/>
-        </w:numPr>
-        <w:rPr>
-          <w:i w:val="1"/>
-          <w:iCs w:val="1"/>
-        </w:rPr>
-      </w:pPr>
-      <w:r>
-        <w:rPr/>
-        <w:t>Pushnotificatie</w:t>
-      </w:r>
-    </w:p>
-    <w:p w14:noSpellErr="1">
-      <w:pPr>
-        <w:pStyle w:val="ListParagraph"/>
-        <w:numPr>
-          <w:ilvl w:val="0"/>
-          <w:numId w:val="12"/>
-        </w:numPr>
-        <w:rPr>
-          <w:i w:val="1"/>
-          <w:iCs w:val="1"/>
-        </w:rPr>
-      </w:pPr>
-      <w:r>
-        <w:rPr/>
-        <w:t>De groepseigenaar moet posts kunnen verwijderen.</w:t>
+      </w:pPr>
+      <w:r>
+        <w:t>De gebruiker moet zijn wachtwoord kunnen opvragen.</w:t>
       </w:r>
     </w:p>
     <w:p>
@@ -370,244 +502,51 @@
         <w:pStyle w:val="ListParagraph"/>
         <w:numPr>
           <w:ilvl w:val="1"/>
-          <w:numId w:val="12"/>
+          <w:numId w:val="14"/>
         </w:numPr>
-        <w:rPr>
-          <w:i w:val="1"/>
-          <w:iCs w:val="1"/>
-        </w:rPr>
-      </w:pPr>
-      <w:r>
-        <w:rPr/>
-        <w:t>De groepseigenaar moet hier een reden voor opgeven.</w:t>
-      </w:r>
-    </w:p>
-    <w:p>
-      <w:pPr>
-        <w:pStyle w:val="ListParagraph"/>
-        <w:numPr>
-          <w:ilvl w:val="0"/>
-          <w:numId w:val="12"/>
-        </w:numPr>
-        <w:rPr>
-          <w:i w:val="1"/>
-          <w:iCs w:val="1"/>
-        </w:rPr>
-      </w:pPr>
-      <w:r>
-        <w:rPr/>
-        <w:t xml:space="preserve">De gebruiker kan met een netwerk </w:t>
-      </w:r>
-      <w:r>
-        <w:rPr/>
-        <w:t>verbinden</w:t>
-      </w:r>
-      <w:r>
-        <w:rPr/>
-        <w:t>.</w:t>
-      </w:r>
-    </w:p>
-    <w:p>
-      <w:pPr>
-        <w:pStyle w:val="ListParagraph"/>
-        <w:numPr>
-          <w:ilvl w:val="1"/>
-          <w:numId w:val="12"/>
-        </w:numPr>
-        <w:rPr>
-          <w:i w:val="1"/>
-          <w:iCs w:val="1"/>
-        </w:rPr>
-      </w:pPr>
-      <w:r>
-        <w:rPr/>
-        <w:t>Dit kan enkel op uitnodiging</w:t>
-      </w:r>
-    </w:p>
-    <w:p>
-      <w:pPr>
-        <w:pStyle w:val="ListParagraph"/>
-        <w:numPr>
-          <w:ilvl w:val="0"/>
-          <w:numId w:val="12"/>
-        </w:numPr>
-        <w:rPr>
-          <w:i w:val="1"/>
-          <w:iCs w:val="1"/>
-        </w:rPr>
-      </w:pPr>
-      <w:r>
-        <w:rPr/>
-        <w:t>De gebruiker kan een uitnodiging versturen om met een netwerk te verbinden.</w:t>
-      </w:r>
-    </w:p>
-    <w:p>
-      <w:pPr>
-        <w:pStyle w:val="ListParagraph"/>
-        <w:numPr>
-          <w:ilvl w:val="1"/>
-          <w:numId w:val="12"/>
-        </w:numPr>
-        <w:rPr>
-          <w:i w:val="1"/>
-          <w:iCs w:val="1"/>
-        </w:rPr>
-      </w:pPr>
-      <w:r>
-        <w:rPr/>
-        <w:t>De gebruiker moet lid zijn van het netwerk waar hij een uitnodiging voor maakt.</w:t>
-      </w:r>
-    </w:p>
-    <w:p>
-      <w:pPr>
-        <w:pStyle w:val="ListParagraph"/>
-        <w:numPr>
-          <w:ilvl w:val="1"/>
-          <w:numId w:val="12"/>
-        </w:numPr>
-        <w:rPr>
-          <w:i w:val="1"/>
-          <w:iCs w:val="1"/>
-        </w:rPr>
-      </w:pPr>
-      <w:r>
-        <w:rPr/>
-        <w:t>De gebruiker moet rechten hebben binnen de groep om een uitnodiging te maken.</w:t>
-      </w:r>
-    </w:p>
-    <w:p>
-      <w:pPr>
-        <w:pStyle w:val="ListParagraph"/>
-        <w:numPr>
-          <w:ilvl w:val="0"/>
-          <w:numId w:val="12"/>
-        </w:numPr>
-        <w:rPr>
-          <w:i w:val="1"/>
-          <w:iCs w:val="1"/>
-        </w:rPr>
-      </w:pPr>
-      <w:r>
-        <w:rPr/>
-        <w:t>De gebruiker moet op een verwijderde post bezwaar kunnen maken.</w:t>
-      </w:r>
-    </w:p>
-    <w:p>
-      <w:pPr>
-        <w:pStyle w:val="Normal"/>
-        <w:ind w:left="0"/>
-      </w:pPr>
-    </w:p>
-    <w:p>
-      <w:pPr>
-        <w:rPr>
-          <w:i w:val="1"/>
-          <w:iCs w:val="1"/>
-          <w:lang w:val="en-GB"/>
-        </w:rPr>
-      </w:pPr>
-      <w:r>
-        <w:rPr>
-          <w:i w:val="1"/>
-          <w:iCs w:val="1"/>
-          <w:lang w:val="en-GB"/>
-        </w:rPr>
-        <w:t>Could have:</w:t>
-      </w:r>
-    </w:p>
-    <w:p>
-      <w:pPr>
-        <w:pStyle w:val="ListParagraph"/>
-        <w:numPr>
-          <w:ilvl w:val="0"/>
-          <w:numId w:val="12"/>
-        </w:numPr>
-        <w:bidi w:val="0"/>
-        <w:spacing w:before="0" w:beforeAutospacing="off" w:after="160" w:afterAutospacing="off" w:line="259" w:lineRule="auto"/>
-        <w:ind w:left="360" w:right="0" w:hanging="360"/>
-        <w:jc w:val="left"/>
-        <w:rPr>
-          <w:rFonts w:ascii="Calibri" w:hAnsi="Calibri" w:eastAsia="Calibri" w:cs="Calibri" w:asciiTheme="minorAscii" w:hAnsiTheme="minorAscii" w:eastAsiaTheme="minorAscii" w:cstheme="minorAscii"/>
-          <w:sz w:val="22"/>
-          <w:szCs w:val="22"/>
-        </w:rPr>
-      </w:pPr>
-      <w:r>
-        <w:rPr/>
-        <w:t>De groepseigenaar kan gebruikers meer rechten geven binnen zijn netwerk.</w:t>
-      </w:r>
-    </w:p>
-    <w:p w14:noSpellErr="1">
-      <w:pPr>
-        <w:pStyle w:val="ListParagraph"/>
-        <w:numPr>
-          <w:ilvl w:val="0"/>
-          <w:numId w:val="12"/>
-        </w:numPr>
-        <w:rPr/>
-      </w:pPr>
-      <w:r>
-        <w:rPr/>
-        <w:t>De gebruiker moet zijn wachtwoord kunnen opvragen.</w:t>
-      </w:r>
-    </w:p>
-    <w:p>
-      <w:pPr>
-        <w:pStyle w:val="ListParagraph"/>
-        <w:numPr>
-          <w:ilvl w:val="1"/>
-          <w:numId w:val="12"/>
-        </w:numPr>
-        <w:rPr>
-          <w:lang w:val="en-GB"/>
-        </w:rPr>
-      </w:pPr>
-      <w:r>
-        <w:rPr/>
+      </w:pPr>
+      <w:r>
         <w:t xml:space="preserve">Deze wordt dan naar zijn </w:t>
       </w:r>
       <w:r>
-        <w:rPr/>
         <w:t>e-</w:t>
       </w:r>
       <w:r>
-        <w:rPr/>
         <w:t>mail</w:t>
       </w:r>
       <w:r>
-        <w:rPr/>
         <w:t>adres</w:t>
       </w:r>
       <w:r>
-        <w:rPr/>
         <w:t xml:space="preserve"> gestuurd.</w:t>
       </w:r>
     </w:p>
-    <w:p>
-      <w:pPr>
-        <w:pStyle w:val="Normal"/>
-      </w:pPr>
-    </w:p>
-    <w:p>
-      <w:pPr>
-        <w:pStyle w:val="Normal"/>
-      </w:pPr>
-    </w:p>
-    <w:p>
-      <w:pPr>
-        <w:pStyle w:val="Normal"/>
-      </w:pPr>
-    </w:p>
-    <w:p w14:noSpellErr="1">
+    <w:p/>
+    <w:p>
+      <w:r>
+        <w:lastRenderedPageBreak/>
+        <w:t>Basisflow + uitzonderingen</w:t>
+      </w:r>
+    </w:p>
+    <w:p>
+      <w:r>
+        <w:t>Uitzonderingen bijv. Checks uitvoeren op input</w:t>
+      </w:r>
+    </w:p>
+    <w:p>
+      <w:r>
+        <w:t>Verwijzing maken naar beperkingen [getal]</w:t>
+      </w:r>
+    </w:p>
+    <w:p>
       <w:pPr>
         <w:pStyle w:val="Heading2"/>
         <w:rPr>
-          <w:i w:val="1"/>
-          <w:iCs w:val="1"/>
-        </w:rPr>
-      </w:pPr>
-      <w:r>
-        <w:rPr/>
+          <w:i/>
+          <w:iCs/>
+        </w:rPr>
+      </w:pPr>
+      <w:r>
         <w:t>Use-case:</w:t>
       </w:r>
     </w:p>
@@ -625,22 +564,19 @@
       <w:tr>
         <w:tc>
           <w:tcPr>
-            <w:cnfStyle w:val="001000000100" w:firstRow="0" w:lastRow="0" w:firstColumn="1" w:lastColumn="0" w:oddVBand="0" w:evenVBand="0" w:oddHBand="0" w:evenHBand="0" w:firstRowFirstColumn="1" w:firstRowLastColumn="0" w:lastRowFirstColumn="0" w:lastRowLastColumn="0"/>
             <w:tcW w:w="4536" w:type="dxa"/>
             <w:shd w:val="clear" w:color="auto" w:fill="F7CAAC" w:themeFill="accent2" w:themeFillTint="66"/>
-            <w:tcMar/>
           </w:tcPr>
           <w:p>
             <w:pPr>
-              <w:pStyle w:val="Normal"/>
               <w:rPr>
                 <w:lang w:val="en-GB"/>
               </w:rPr>
             </w:pPr>
             <w:r>
               <w:rPr>
-                <w:b w:val="1"/>
-                <w:bCs w:val="1"/>
+                <w:b/>
+                <w:bCs/>
                 <w:lang w:val="en-GB"/>
               </w:rPr>
               <w:t>Use case</w:t>
@@ -649,13 +585,141 @@
         </w:tc>
         <w:tc>
           <w:tcPr>
-            <w:cnfStyle w:val="000000000000" w:firstRow="0" w:lastRow="0" w:firstColumn="0" w:lastColumn="0" w:oddVBand="0" w:evenVBand="0" w:oddHBand="0" w:evenHBand="0" w:firstRowFirstColumn="0" w:firstRowLastColumn="0" w:lastRowFirstColumn="0" w:lastRowLastColumn="0"/>
             <w:tcW w:w="4536" w:type="dxa"/>
-            <w:tcMar/>
+          </w:tcPr>
+          <w:p>
+            <w:r>
+              <w:t xml:space="preserve">De gebruiker </w:t>
+            </w:r>
+            <w:r>
+              <w:t xml:space="preserve">biedt </w:t>
+            </w:r>
+            <w:r>
+              <w:t>een dienst aan.</w:t>
+            </w:r>
+          </w:p>
+        </w:tc>
+      </w:tr>
+      <w:tr>
+        <w:tc>
+          <w:tcPr>
+            <w:tcW w:w="4536" w:type="dxa"/>
+            <w:shd w:val="clear" w:color="auto" w:fill="F7CAAC" w:themeFill="accent2" w:themeFillTint="66"/>
           </w:tcPr>
           <w:p>
             <w:pPr>
-              <w:pStyle w:val="Normal"/>
+              <w:rPr>
+                <w:lang w:val="en-GB"/>
+              </w:rPr>
+            </w:pPr>
+            <w:r>
+              <w:rPr>
+                <w:b/>
+                <w:bCs/>
+                <w:lang w:val="en-GB"/>
+              </w:rPr>
+              <w:t>Actor</w:t>
+            </w:r>
+          </w:p>
+        </w:tc>
+        <w:tc>
+          <w:tcPr>
+            <w:tcW w:w="4536" w:type="dxa"/>
+          </w:tcPr>
+          <w:p>
+            <w:pPr>
+              <w:rPr>
+                <w:lang w:val="en-GB"/>
+              </w:rPr>
+            </w:pPr>
+            <w:r>
+              <w:rPr>
+                <w:lang w:val="en-GB"/>
+              </w:rPr>
+              <w:t xml:space="preserve">De </w:t>
+            </w:r>
+            <w:proofErr w:type="spellStart"/>
+            <w:r>
+              <w:rPr>
+                <w:lang w:val="en-GB"/>
+              </w:rPr>
+              <w:t>gebruiker</w:t>
+            </w:r>
+            <w:proofErr w:type="spellEnd"/>
+          </w:p>
+        </w:tc>
+      </w:tr>
+      <w:tr>
+        <w:tc>
+          <w:tcPr>
+            <w:tcW w:w="4536" w:type="dxa"/>
+            <w:shd w:val="clear" w:color="auto" w:fill="F7CAAC" w:themeFill="accent2" w:themeFillTint="66"/>
+          </w:tcPr>
+          <w:p>
+            <w:pPr>
+              <w:rPr>
+                <w:b/>
+                <w:bCs/>
+                <w:lang w:val="en-GB"/>
+              </w:rPr>
+            </w:pPr>
+            <w:r>
+              <w:rPr>
+                <w:b/>
+                <w:bCs/>
+                <w:lang w:val="en-GB"/>
+              </w:rPr>
+              <w:t>----</w:t>
+            </w:r>
+            <w:r>
+              <w:rPr>
+                <w:b/>
+                <w:bCs/>
+                <w:lang w:val="en-GB"/>
+              </w:rPr>
+              <w:t>Trigger</w:t>
+            </w:r>
+          </w:p>
+        </w:tc>
+        <w:tc>
+          <w:tcPr>
+            <w:tcW w:w="4536" w:type="dxa"/>
+          </w:tcPr>
+          <w:p>
+            <w:r>
+              <w:t>De gebruiker heeft een dienst nodig.</w:t>
+            </w:r>
+          </w:p>
+        </w:tc>
+      </w:tr>
+      <w:tr>
+        <w:tc>
+          <w:tcPr>
+            <w:tcW w:w="4536" w:type="dxa"/>
+            <w:shd w:val="clear" w:color="auto" w:fill="F7CAAC" w:themeFill="accent2" w:themeFillTint="66"/>
+          </w:tcPr>
+          <w:p>
+            <w:pPr>
+              <w:rPr>
+                <w:lang w:val="en-GB"/>
+              </w:rPr>
+            </w:pPr>
+            <w:r>
+              <w:rPr>
+                <w:b/>
+                <w:bCs/>
+                <w:lang w:val="en-GB"/>
+              </w:rPr>
+              <w:t>Precondition 1</w:t>
+            </w:r>
+          </w:p>
+        </w:tc>
+        <w:tc>
+          <w:tcPr>
+            <w:tcW w:w="4536" w:type="dxa"/>
+          </w:tcPr>
+          <w:p>
+            <w:pPr>
               <w:rPr>
                 <w:lang w:val="en-GB"/>
               </w:rPr>
@@ -678,824 +742,14 @@
               <w:rPr>
                 <w:lang w:val="en-GB"/>
               </w:rPr>
-              <w:t xml:space="preserve"> </w:t>
-            </w:r>
-            <w:r>
-              <w:rPr>
-                <w:lang w:val="en-GB"/>
-              </w:rPr>
-              <w:t xml:space="preserve">biedt </w:t>
-            </w:r>
-            <w:r>
-              <w:rPr>
-                <w:lang w:val="en-GB"/>
-              </w:rPr>
-              <w:t xml:space="preserve">een </w:t>
+              <w:t xml:space="preserve"> is </w:t>
             </w:r>
             <w:proofErr w:type="spellStart"/>
             <w:r>
               <w:rPr>
                 <w:lang w:val="en-GB"/>
               </w:rPr>
-              <w:t>dienst</w:t>
-            </w:r>
-            <w:proofErr w:type="spellEnd"/>
-            <w:r>
-              <w:rPr>
-                <w:lang w:val="en-GB"/>
-              </w:rPr>
-              <w:t xml:space="preserve"> </w:t>
-            </w:r>
-            <w:proofErr w:type="spellStart"/>
-            <w:r>
-              <w:rPr>
-                <w:lang w:val="en-GB"/>
-              </w:rPr>
-              <w:t>aan</w:t>
-            </w:r>
-            <w:proofErr w:type="spellEnd"/>
-            <w:r>
-              <w:rPr>
-                <w:lang w:val="en-GB"/>
-              </w:rPr>
-              <w:t>.</w:t>
-            </w:r>
-          </w:p>
-        </w:tc>
-      </w:tr>
-      <w:tr>
-        <w:tc>
-          <w:tcPr>
-            <w:cnfStyle w:val="001000000000" w:firstRow="0" w:lastRow="0" w:firstColumn="1" w:lastColumn="0" w:oddVBand="0" w:evenVBand="0" w:oddHBand="0" w:evenHBand="0" w:firstRowFirstColumn="0" w:firstRowLastColumn="0" w:lastRowFirstColumn="0" w:lastRowLastColumn="0"/>
-            <w:tcW w:w="4536" w:type="dxa"/>
-            <w:shd w:val="clear" w:color="auto" w:fill="F7CAAC" w:themeFill="accent2" w:themeFillTint="66"/>
-            <w:tcMar/>
-          </w:tcPr>
-          <w:p>
-            <w:pPr>
-              <w:pStyle w:val="Normal"/>
-              <w:rPr>
-                <w:lang w:val="en-GB"/>
-              </w:rPr>
-            </w:pPr>
-            <w:r>
-              <w:rPr>
-                <w:b w:val="1"/>
-                <w:bCs w:val="1"/>
-                <w:lang w:val="en-GB"/>
-              </w:rPr>
-              <w:t>Actor</w:t>
-            </w:r>
-          </w:p>
-        </w:tc>
-        <w:tc>
-          <w:tcPr>
-            <w:cnfStyle w:val="000000000000" w:firstRow="0" w:lastRow="0" w:firstColumn="0" w:lastColumn="0" w:oddVBand="0" w:evenVBand="0" w:oddHBand="0" w:evenHBand="0" w:firstRowFirstColumn="0" w:firstRowLastColumn="0" w:lastRowFirstColumn="0" w:lastRowLastColumn="0"/>
-            <w:tcW w:w="4536" w:type="dxa"/>
-            <w:tcMar/>
-          </w:tcPr>
-          <w:p>
-            <w:pPr>
-              <w:pStyle w:val="Normal"/>
-              <w:rPr>
-                <w:lang w:val="en-GB"/>
-              </w:rPr>
-            </w:pPr>
-            <w:r>
-              <w:rPr>
-                <w:lang w:val="en-GB"/>
-              </w:rPr>
-              <w:t>De gebruiker</w:t>
-            </w:r>
-          </w:p>
-        </w:tc>
-      </w:tr>
-      <w:tr>
-        <w:tc>
-          <w:tcPr>
-            <w:cnfStyle w:val="001000000000" w:firstRow="0" w:lastRow="0" w:firstColumn="1" w:lastColumn="0" w:oddVBand="0" w:evenVBand="0" w:oddHBand="0" w:evenHBand="0" w:firstRowFirstColumn="0" w:firstRowLastColumn="0" w:lastRowFirstColumn="0" w:lastRowLastColumn="0"/>
-            <w:tcW w:w="4536" w:type="dxa"/>
-            <w:shd w:val="clear" w:color="auto" w:fill="F7CAAC" w:themeFill="accent2" w:themeFillTint="66"/>
-            <w:tcMar/>
-          </w:tcPr>
-          <w:p>
-            <w:pPr>
-              <w:pStyle w:val="Normal"/>
-              <w:rPr>
-                <w:b w:val="1"/>
-                <w:bCs w:val="1"/>
-                <w:lang w:val="en-GB"/>
-              </w:rPr>
-            </w:pPr>
-            <w:r>
-              <w:rPr>
-                <w:b w:val="1"/>
-                <w:bCs w:val="1"/>
-                <w:lang w:val="en-GB"/>
-              </w:rPr>
-              <w:t>Trigger</w:t>
-            </w:r>
-          </w:p>
-        </w:tc>
-        <w:tc>
-          <w:tcPr>
-            <w:cnfStyle w:val="000000000000" w:firstRow="0" w:lastRow="0" w:firstColumn="0" w:lastColumn="0" w:oddVBand="0" w:evenVBand="0" w:oddHBand="0" w:evenHBand="0" w:firstRowFirstColumn="0" w:firstRowLastColumn="0" w:lastRowFirstColumn="0" w:lastRowLastColumn="0"/>
-            <w:tcW w:w="4536" w:type="dxa"/>
-            <w:tcMar/>
-          </w:tcPr>
-          <w:p>
-            <w:pPr>
-              <w:pStyle w:val="Normal"/>
-              <w:rPr>
-                <w:lang w:val="en-GB"/>
-              </w:rPr>
-            </w:pPr>
-            <w:r>
-              <w:rPr>
-                <w:lang w:val="en-GB"/>
-              </w:rPr>
-              <w:t xml:space="preserve">De </w:t>
-            </w:r>
-            <w:proofErr w:type="spellStart"/>
-            <w:r>
-              <w:rPr>
-                <w:lang w:val="en-GB"/>
-              </w:rPr>
-              <w:t>gebruiker</w:t>
-            </w:r>
-            <w:proofErr w:type="spellEnd"/>
-            <w:r>
-              <w:rPr>
-                <w:lang w:val="en-GB"/>
-              </w:rPr>
-              <w:t xml:space="preserve"> heeft een dienst nodig.</w:t>
-            </w:r>
-          </w:p>
-        </w:tc>
-      </w:tr>
-      <w:tr>
-        <w:tc>
-          <w:tcPr>
-            <w:cnfStyle w:val="001000000000" w:firstRow="0" w:lastRow="0" w:firstColumn="1" w:lastColumn="0" w:oddVBand="0" w:evenVBand="0" w:oddHBand="0" w:evenHBand="0" w:firstRowFirstColumn="0" w:firstRowLastColumn="0" w:lastRowFirstColumn="0" w:lastRowLastColumn="0"/>
-            <w:tcW w:w="4536" w:type="dxa"/>
-            <w:shd w:val="clear" w:color="auto" w:fill="F7CAAC" w:themeFill="accent2" w:themeFillTint="66"/>
-            <w:tcMar/>
-          </w:tcPr>
-          <w:p>
-            <w:pPr>
-              <w:pStyle w:val="Normal"/>
-              <w:rPr>
-                <w:lang w:val="en-GB"/>
-              </w:rPr>
-            </w:pPr>
-            <w:r>
-              <w:rPr>
-                <w:b w:val="1"/>
-                <w:bCs w:val="1"/>
-                <w:lang w:val="en-GB"/>
-              </w:rPr>
-              <w:t>Precondition 1</w:t>
-            </w:r>
-          </w:p>
-        </w:tc>
-        <w:tc>
-          <w:tcPr>
-            <w:cnfStyle w:val="000000000000" w:firstRow="0" w:lastRow="0" w:firstColumn="0" w:lastColumn="0" w:oddVBand="0" w:evenVBand="0" w:oddHBand="0" w:evenHBand="0" w:firstRowFirstColumn="0" w:firstRowLastColumn="0" w:lastRowFirstColumn="0" w:lastRowLastColumn="0"/>
-            <w:tcW w:w="4536" w:type="dxa"/>
-            <w:tcMar/>
-          </w:tcPr>
-          <w:p>
-            <w:pPr>
-              <w:pStyle w:val="Normal"/>
-              <w:rPr>
-                <w:lang w:val="en-GB"/>
-              </w:rPr>
-            </w:pPr>
-            <w:r>
-              <w:rPr>
-                <w:lang w:val="en-GB"/>
-              </w:rPr>
-              <w:t xml:space="preserve">De </w:t>
-            </w:r>
-            <w:proofErr w:type="spellStart"/>
-            <w:r>
-              <w:rPr>
-                <w:lang w:val="en-GB"/>
-              </w:rPr>
-              <w:t>gebruiker</w:t>
-            </w:r>
-            <w:proofErr w:type="spellEnd"/>
-            <w:r>
-              <w:rPr>
-                <w:lang w:val="en-GB"/>
-              </w:rPr>
-              <w:t xml:space="preserve"> is ingelogd.</w:t>
-            </w:r>
-          </w:p>
-        </w:tc>
-      </w:tr>
-      <w:tr>
-        <w:tc>
-          <w:tcPr>
-            <w:cnfStyle w:val="001000000000" w:firstRow="0" w:lastRow="0" w:firstColumn="1" w:lastColumn="0" w:oddVBand="0" w:evenVBand="0" w:oddHBand="0" w:evenHBand="0" w:firstRowFirstColumn="0" w:firstRowLastColumn="0" w:lastRowFirstColumn="0" w:lastRowLastColumn="0"/>
-            <w:tcW w:w="4536" w:type="dxa"/>
-            <w:shd w:val="clear" w:color="auto" w:fill="F7CAAC" w:themeFill="accent2" w:themeFillTint="66"/>
-            <w:tcMar/>
-          </w:tcPr>
-          <w:p>
-            <w:pPr>
-              <w:pStyle w:val="Normal"/>
-              <w:rPr>
-                <w:b w:val="1"/>
-                <w:bCs w:val="1"/>
-                <w:lang w:val="en-GB"/>
-              </w:rPr>
-            </w:pPr>
-            <w:r>
-              <w:rPr>
-                <w:b w:val="1"/>
-                <w:bCs w:val="1"/>
-                <w:lang w:val="en-GB"/>
-              </w:rPr>
-              <w:t>Precondition 2</w:t>
-            </w:r>
-          </w:p>
-        </w:tc>
-        <w:tc>
-          <w:tcPr>
-            <w:cnfStyle w:val="000000000000" w:firstRow="0" w:lastRow="0" w:firstColumn="0" w:lastColumn="0" w:oddVBand="0" w:evenVBand="0" w:oddHBand="0" w:evenHBand="0" w:firstRowFirstColumn="0" w:firstRowLastColumn="0" w:lastRowFirstColumn="0" w:lastRowLastColumn="0"/>
-            <w:tcW w:w="4536" w:type="dxa"/>
-            <w:tcMar/>
-          </w:tcPr>
-          <w:p>
-            <w:pPr>
-              <w:pStyle w:val="Normal"/>
-              <w:rPr>
-                <w:lang w:val="en-GB"/>
-              </w:rPr>
-            </w:pPr>
-            <w:r>
-              <w:rPr>
-                <w:lang w:val="en-GB"/>
-              </w:rPr>
-              <w:t xml:space="preserve">De </w:t>
-            </w:r>
-            <w:proofErr w:type="spellStart"/>
-            <w:r>
-              <w:rPr>
-                <w:lang w:val="en-GB"/>
-              </w:rPr>
-              <w:t>gebruiker</w:t>
-            </w:r>
-            <w:proofErr w:type="spellEnd"/>
-            <w:r>
-              <w:rPr>
-                <w:lang w:val="en-GB"/>
-              </w:rPr>
-              <w:t xml:space="preserve"> </w:t>
-            </w:r>
-            <w:proofErr w:type="spellStart"/>
-            <w:r>
-              <w:rPr>
-                <w:lang w:val="en-GB"/>
-              </w:rPr>
-              <w:t>maakt</w:t>
-            </w:r>
-            <w:proofErr w:type="spellEnd"/>
-            <w:r>
-              <w:rPr>
-                <w:lang w:val="en-GB"/>
-              </w:rPr>
-              <w:t xml:space="preserve"> </w:t>
-            </w:r>
-            <w:proofErr w:type="spellStart"/>
-            <w:r>
-              <w:rPr>
-                <w:lang w:val="en-GB"/>
-              </w:rPr>
-              <w:t>deel</w:t>
-            </w:r>
-            <w:proofErr w:type="spellEnd"/>
-            <w:r>
-              <w:rPr>
-                <w:lang w:val="en-GB"/>
-              </w:rPr>
-              <w:t xml:space="preserve"> </w:t>
-            </w:r>
-            <w:proofErr w:type="spellStart"/>
-            <w:r>
-              <w:rPr>
-                <w:lang w:val="en-GB"/>
-              </w:rPr>
-              <w:t>uit</w:t>
-            </w:r>
-            <w:proofErr w:type="spellEnd"/>
-            <w:r>
-              <w:rPr>
-                <w:lang w:val="en-GB"/>
-              </w:rPr>
-              <w:t xml:space="preserve"> van het </w:t>
-            </w:r>
-            <w:proofErr w:type="spellStart"/>
-            <w:r>
-              <w:rPr>
-                <w:lang w:val="en-GB"/>
-              </w:rPr>
-              <w:t>netwerk</w:t>
-            </w:r>
-            <w:proofErr w:type="spellEnd"/>
-            <w:r>
-              <w:rPr>
-                <w:lang w:val="en-GB"/>
-              </w:rPr>
-              <w:t xml:space="preserve"> </w:t>
-            </w:r>
-            <w:proofErr w:type="spellStart"/>
-            <w:r>
-              <w:rPr>
-                <w:lang w:val="en-GB"/>
-              </w:rPr>
-              <w:t>waar</w:t>
-            </w:r>
-            <w:proofErr w:type="spellEnd"/>
-            <w:r>
-              <w:rPr>
-                <w:lang w:val="en-GB"/>
-              </w:rPr>
-              <w:t xml:space="preserve"> hij/zij in wil posten.</w:t>
-            </w:r>
-          </w:p>
-        </w:tc>
-      </w:tr>
-      <w:tr>
-        <w:tc>
-          <w:tcPr>
-            <w:cnfStyle w:val="001000000000" w:firstRow="0" w:lastRow="0" w:firstColumn="1" w:lastColumn="0" w:oddVBand="0" w:evenVBand="0" w:oddHBand="0" w:evenHBand="0" w:firstRowFirstColumn="0" w:firstRowLastColumn="0" w:lastRowFirstColumn="0" w:lastRowLastColumn="0"/>
-            <w:tcW w:w="4536" w:type="dxa"/>
-            <w:shd w:val="clear" w:color="auto" w:fill="F7CAAC" w:themeFill="accent2" w:themeFillTint="66"/>
-            <w:tcMar/>
-          </w:tcPr>
-          <w:p>
-            <w:pPr>
-              <w:pStyle w:val="Normal"/>
-              <w:rPr>
-                <w:b w:val="1"/>
-                <w:bCs w:val="1"/>
-                <w:lang w:val="en-GB"/>
-              </w:rPr>
-            </w:pPr>
-          </w:p>
-        </w:tc>
-        <w:tc>
-          <w:tcPr>
-            <w:cnfStyle w:val="000000000000" w:firstRow="0" w:lastRow="0" w:firstColumn="0" w:lastColumn="0" w:oddVBand="0" w:evenVBand="0" w:oddHBand="0" w:evenHBand="0" w:firstRowFirstColumn="0" w:firstRowLastColumn="0" w:lastRowFirstColumn="0" w:lastRowLastColumn="0"/>
-            <w:tcW w:w="4536" w:type="dxa"/>
-            <w:tcMar/>
-          </w:tcPr>
-          <w:p>
-            <w:pPr>
-              <w:pStyle w:val="Normal"/>
-              <w:rPr>
-                <w:lang w:val="en-GB"/>
-              </w:rPr>
-            </w:pPr>
-          </w:p>
-        </w:tc>
-      </w:tr>
-      <w:tr>
-        <w:tc>
-          <w:tcPr>
-            <w:cnfStyle w:val="001000000000" w:firstRow="0" w:lastRow="0" w:firstColumn="1" w:lastColumn="0" w:oddVBand="0" w:evenVBand="0" w:oddHBand="0" w:evenHBand="0" w:firstRowFirstColumn="0" w:firstRowLastColumn="0" w:lastRowFirstColumn="0" w:lastRowLastColumn="0"/>
-            <w:tcW w:w="4536" w:type="dxa"/>
-            <w:shd w:val="clear" w:color="auto" w:fill="F7CAAC" w:themeFill="accent2" w:themeFillTint="66"/>
-            <w:tcMar/>
-          </w:tcPr>
-          <w:p>
-            <w:pPr>
-              <w:pStyle w:val="Normal"/>
-              <w:rPr>
-                <w:b w:val="1"/>
-                <w:bCs w:val="1"/>
-                <w:lang w:val="en-GB"/>
-              </w:rPr>
-            </w:pPr>
-            <w:r>
-              <w:rPr>
-                <w:b w:val="1"/>
-                <w:bCs w:val="1"/>
-                <w:lang w:val="en-GB"/>
-              </w:rPr>
-              <w:t>Basic flow: Dienst a</w:t>
-            </w:r>
-            <w:r>
-              <w:rPr>
-                <w:b w:val="1"/>
-                <w:bCs w:val="1"/>
-                <w:lang w:val="en-GB"/>
-              </w:rPr>
-              <w:t>anbieden</w:t>
-            </w:r>
-          </w:p>
-        </w:tc>
-        <w:tc>
-          <w:tcPr>
-            <w:cnfStyle w:val="000000000000" w:firstRow="0" w:lastRow="0" w:firstColumn="0" w:lastColumn="0" w:oddVBand="0" w:evenVBand="0" w:oddHBand="0" w:evenHBand="0" w:firstRowFirstColumn="0" w:firstRowLastColumn="0" w:lastRowFirstColumn="0" w:lastRowLastColumn="0"/>
-            <w:tcW w:w="4536" w:type="dxa"/>
-            <w:tcMar/>
-          </w:tcPr>
-          <w:p>
-            <w:pPr>
-              <w:pStyle w:val="Normal"/>
-              <w:rPr>
-                <w:lang w:val="en-GB"/>
-              </w:rPr>
-            </w:pPr>
-          </w:p>
-        </w:tc>
-      </w:tr>
-      <w:tr>
-        <w:tc>
-          <w:tcPr>
-            <w:cnfStyle w:val="001000000000" w:firstRow="0" w:lastRow="0" w:firstColumn="1" w:lastColumn="0" w:oddVBand="0" w:evenVBand="0" w:oddHBand="0" w:evenHBand="0" w:firstRowFirstColumn="0" w:firstRowLastColumn="0" w:lastRowFirstColumn="0" w:lastRowLastColumn="0"/>
-            <w:tcW w:w="4536" w:type="dxa"/>
-            <w:shd w:val="clear" w:color="auto" w:fill="F7CAAC" w:themeFill="accent2" w:themeFillTint="66"/>
-            <w:tcMar/>
-          </w:tcPr>
-          <w:p>
-            <w:pPr>
-              <w:pStyle w:val="Normal"/>
-              <w:rPr>
-                <w:b w:val="1"/>
-                <w:bCs w:val="1"/>
-                <w:lang w:val="en-GB"/>
-              </w:rPr>
-            </w:pPr>
-            <w:r>
-              <w:rPr>
-                <w:b w:val="1"/>
-                <w:bCs w:val="1"/>
-                <w:lang w:val="en-GB"/>
-              </w:rPr>
-              <w:t>Description</w:t>
-            </w:r>
-          </w:p>
-        </w:tc>
-        <w:tc>
-          <w:tcPr>
-            <w:cnfStyle w:val="000000000000" w:firstRow="0" w:lastRow="0" w:firstColumn="0" w:lastColumn="0" w:oddVBand="0" w:evenVBand="0" w:oddHBand="0" w:evenHBand="0" w:firstRowFirstColumn="0" w:firstRowLastColumn="0" w:lastRowFirstColumn="0" w:lastRowLastColumn="0"/>
-            <w:tcW w:w="4536" w:type="dxa"/>
-            <w:tcMar/>
-          </w:tcPr>
-          <w:p>
-            <w:pPr>
-              <w:pStyle w:val="Normal"/>
-              <w:rPr>
-                <w:lang w:val="en-GB"/>
-              </w:rPr>
-            </w:pPr>
-            <w:r>
-              <w:rPr>
-                <w:lang w:val="en-GB"/>
-              </w:rPr>
-              <w:t xml:space="preserve">Dit scenario </w:t>
-            </w:r>
-            <w:proofErr w:type="spellStart"/>
-            <w:r>
-              <w:rPr>
-                <w:lang w:val="en-GB"/>
-              </w:rPr>
-              <w:t>beschrijft</w:t>
-            </w:r>
-            <w:proofErr w:type="spellEnd"/>
-            <w:r>
-              <w:rPr>
-                <w:lang w:val="en-GB"/>
-              </w:rPr>
-              <w:t xml:space="preserve"> de </w:t>
-            </w:r>
-            <w:proofErr w:type="spellStart"/>
-            <w:r>
-              <w:rPr>
-                <w:lang w:val="en-GB"/>
-              </w:rPr>
-              <w:t>situatie</w:t>
-            </w:r>
-            <w:proofErr w:type="spellEnd"/>
-            <w:r>
-              <w:rPr>
-                <w:lang w:val="en-GB"/>
-              </w:rPr>
-              <w:t xml:space="preserve"> </w:t>
-            </w:r>
-            <w:proofErr w:type="spellStart"/>
-            <w:r>
-              <w:rPr>
-                <w:lang w:val="en-GB"/>
-              </w:rPr>
-              <w:t>waar</w:t>
-            </w:r>
-            <w:proofErr w:type="spellEnd"/>
-            <w:r>
-              <w:rPr>
-                <w:lang w:val="en-GB"/>
-              </w:rPr>
-              <w:t xml:space="preserve"> de </w:t>
-            </w:r>
-            <w:proofErr w:type="spellStart"/>
-            <w:r>
-              <w:rPr>
-                <w:lang w:val="en-GB"/>
-              </w:rPr>
-              <w:t>gebruiker</w:t>
-            </w:r>
-            <w:proofErr w:type="spellEnd"/>
-            <w:r>
-              <w:rPr>
-                <w:lang w:val="en-GB"/>
-              </w:rPr>
-              <w:t xml:space="preserve"> </w:t>
-            </w:r>
-            <w:proofErr w:type="spellStart"/>
-            <w:r>
-              <w:rPr>
-                <w:lang w:val="en-GB"/>
-              </w:rPr>
-              <w:t>een</w:t>
-            </w:r>
-            <w:proofErr w:type="spellEnd"/>
-            <w:r>
-              <w:rPr>
-                <w:lang w:val="en-GB"/>
-              </w:rPr>
-              <w:t xml:space="preserve"> </w:t>
-            </w:r>
-            <w:proofErr w:type="spellStart"/>
-            <w:r>
-              <w:rPr>
-                <w:lang w:val="en-GB"/>
-              </w:rPr>
-              <w:t>dienst</w:t>
-            </w:r>
-            <w:proofErr w:type="spellEnd"/>
-            <w:r>
-              <w:rPr>
-                <w:lang w:val="en-GB"/>
-              </w:rPr>
-              <w:t xml:space="preserve"> </w:t>
-            </w:r>
-            <w:proofErr w:type="spellStart"/>
-            <w:r>
-              <w:rPr>
-                <w:lang w:val="en-GB"/>
-              </w:rPr>
-              <w:t>wil</w:t>
-            </w:r>
-            <w:proofErr w:type="spellEnd"/>
-            <w:r>
-              <w:rPr>
-                <w:lang w:val="en-GB"/>
-              </w:rPr>
-              <w:t xml:space="preserve"> </w:t>
-            </w:r>
-            <w:proofErr w:type="spellStart"/>
-            <w:r>
-              <w:rPr>
-                <w:lang w:val="en-GB"/>
-              </w:rPr>
-              <w:t>aanbieden</w:t>
-            </w:r>
-            <w:proofErr w:type="spellEnd"/>
-            <w:r>
-              <w:rPr>
-                <w:lang w:val="en-GB"/>
-              </w:rPr>
-              <w:t xml:space="preserve"> in </w:t>
-            </w:r>
-            <w:proofErr w:type="spellStart"/>
-            <w:r>
-              <w:rPr>
-                <w:lang w:val="en-GB"/>
-              </w:rPr>
-              <w:t>een</w:t>
-            </w:r>
-            <w:proofErr w:type="spellEnd"/>
-            <w:r>
-              <w:rPr>
-                <w:lang w:val="en-GB"/>
-              </w:rPr>
-              <w:t xml:space="preserve"> </w:t>
-            </w:r>
-            <w:r>
-              <w:rPr>
-                <w:lang w:val="en-GB"/>
-              </w:rPr>
-              <w:t>netwerk</w:t>
-            </w:r>
-            <w:r>
-              <w:rPr>
-                <w:lang w:val="en-GB"/>
-              </w:rPr>
-              <w:t>.</w:t>
-            </w:r>
-            <w:r>
-              <w:rPr>
-                <w:lang w:val="en-GB"/>
-              </w:rPr>
-              <w:t xml:space="preserve"> </w:t>
-            </w:r>
-          </w:p>
-        </w:tc>
-      </w:tr>
-      <w:tr>
-        <w:tc>
-          <w:tcPr>
-            <w:tcW w:w="4536" w:type="dxa"/>
-            <w:shd w:val="clear" w:color="auto" w:fill="F7CAAC" w:themeFill="accent2" w:themeFillTint="66"/>
-            <w:tcMar/>
-          </w:tcPr>
-          <w:p>
-            <w:pPr>
-              <w:pStyle w:val="Normal"/>
-              <w:rPr>
-                <w:b w:val="0"/>
-                <w:bCs w:val="0"/>
-                <w:lang w:val="en-GB"/>
-              </w:rPr>
-            </w:pPr>
-            <w:r>
-              <w:rPr>
-                <w:b w:val="1"/>
-                <w:bCs w:val="1"/>
-                <w:lang w:val="en-GB"/>
-              </w:rPr>
-              <w:t>1</w:t>
-            </w:r>
-          </w:p>
-        </w:tc>
-        <w:tc>
-          <w:tcPr>
-            <w:tcW w:w="4536" w:type="dxa"/>
-            <w:tcMar/>
-          </w:tcPr>
-          <w:p>
-            <w:pPr>
-              <w:pStyle w:val="Normal"/>
-              <w:rPr>
-                <w:lang w:val="en-GB"/>
-              </w:rPr>
-            </w:pPr>
-            <w:proofErr w:type="spellStart"/>
-            <w:r>
-              <w:rPr>
-                <w:lang w:val="en-GB"/>
-              </w:rPr>
-              <w:t>Gebruiker</w:t>
-            </w:r>
-            <w:proofErr w:type="spellEnd"/>
-            <w:r>
-              <w:rPr>
-                <w:lang w:val="en-GB"/>
-              </w:rPr>
-              <w:t xml:space="preserve"> </w:t>
-            </w:r>
-            <w:proofErr w:type="spellStart"/>
-            <w:r>
-              <w:rPr>
-                <w:lang w:val="en-GB"/>
-              </w:rPr>
-              <w:t>bevindt</w:t>
-            </w:r>
-            <w:proofErr w:type="spellEnd"/>
-            <w:r>
-              <w:rPr>
-                <w:lang w:val="en-GB"/>
-              </w:rPr>
-              <w:t xml:space="preserve"> </w:t>
-            </w:r>
-            <w:proofErr w:type="spellStart"/>
-            <w:r>
-              <w:rPr>
-                <w:lang w:val="en-GB"/>
-              </w:rPr>
-              <w:t>zich</w:t>
-            </w:r>
-            <w:proofErr w:type="spellEnd"/>
-            <w:r>
-              <w:rPr>
-                <w:lang w:val="en-GB"/>
-              </w:rPr>
-              <w:t xml:space="preserve"> op het dashboard en </w:t>
-            </w:r>
-            <w:proofErr w:type="spellStart"/>
-            <w:r>
-              <w:rPr>
-                <w:lang w:val="en-GB"/>
-              </w:rPr>
-              <w:t>navigeert</w:t>
-            </w:r>
-            <w:proofErr w:type="spellEnd"/>
-            <w:r>
-              <w:rPr>
-                <w:lang w:val="en-GB"/>
-              </w:rPr>
-              <w:t xml:space="preserve"> naar</w:t>
-            </w:r>
-            <w:r>
-              <w:rPr>
-                <w:lang w:val="en-GB"/>
-              </w:rPr>
-              <w:t xml:space="preserve"> het </w:t>
-            </w:r>
-            <w:proofErr w:type="spellStart"/>
-            <w:r>
-              <w:rPr>
-                <w:lang w:val="en-GB"/>
-              </w:rPr>
-              <w:t>netwerk</w:t>
-            </w:r>
-            <w:proofErr w:type="spellEnd"/>
-            <w:r>
-              <w:rPr>
-                <w:lang w:val="en-GB"/>
-              </w:rPr>
-              <w:t xml:space="preserve"> </w:t>
-            </w:r>
-            <w:proofErr w:type="spellStart"/>
-            <w:r>
-              <w:rPr>
-                <w:lang w:val="en-GB"/>
-              </w:rPr>
-              <w:t>waar</w:t>
-            </w:r>
-            <w:proofErr w:type="spellEnd"/>
-            <w:r>
-              <w:rPr>
-                <w:lang w:val="en-GB"/>
-              </w:rPr>
-              <w:t xml:space="preserve"> </w:t>
-            </w:r>
-            <w:proofErr w:type="spellStart"/>
-            <w:r>
-              <w:rPr>
-                <w:lang w:val="en-GB"/>
-              </w:rPr>
-              <w:t>hij</w:t>
-            </w:r>
-            <w:proofErr w:type="spellEnd"/>
-            <w:r>
-              <w:rPr>
-                <w:lang w:val="en-GB"/>
-              </w:rPr>
-              <w:t xml:space="preserve"> </w:t>
-            </w:r>
-            <w:proofErr w:type="spellStart"/>
-            <w:r>
-              <w:rPr>
-                <w:lang w:val="en-GB"/>
-              </w:rPr>
-              <w:t>zijn</w:t>
-            </w:r>
-            <w:proofErr w:type="spellEnd"/>
-            <w:r>
-              <w:rPr>
-                <w:lang w:val="en-GB"/>
-              </w:rPr>
-              <w:t xml:space="preserve"> </w:t>
-            </w:r>
-            <w:proofErr w:type="spellStart"/>
-            <w:r>
-              <w:rPr>
-                <w:lang w:val="en-GB"/>
-              </w:rPr>
-              <w:t>dienst</w:t>
-            </w:r>
-            <w:proofErr w:type="spellEnd"/>
-            <w:r>
-              <w:rPr>
-                <w:lang w:val="en-GB"/>
-              </w:rPr>
-              <w:t xml:space="preserve"> </w:t>
-            </w:r>
-            <w:proofErr w:type="spellStart"/>
-            <w:r>
-              <w:rPr>
-                <w:lang w:val="en-GB"/>
-              </w:rPr>
-              <w:t>wil</w:t>
-            </w:r>
-            <w:proofErr w:type="spellEnd"/>
-            <w:r>
-              <w:rPr>
-                <w:lang w:val="en-GB"/>
-              </w:rPr>
-              <w:t xml:space="preserve"> </w:t>
-            </w:r>
-            <w:proofErr w:type="spellStart"/>
-            <w:r>
-              <w:rPr>
-                <w:lang w:val="en-GB"/>
-              </w:rPr>
-              <w:t>aanbieden</w:t>
+              <w:t>ingelogd</w:t>
             </w:r>
             <w:proofErr w:type="spellEnd"/>
             <w:r>
@@ -1512,21 +766,232 @@
           <w:tcPr>
             <w:tcW w:w="4536" w:type="dxa"/>
             <w:shd w:val="clear" w:color="auto" w:fill="F7CAAC" w:themeFill="accent2" w:themeFillTint="66"/>
-            <w:tcMar/>
           </w:tcPr>
           <w:p>
             <w:pPr>
-              <w:pStyle w:val="Normal"/>
               <w:rPr>
-                <w:b w:val="1"/>
-                <w:bCs w:val="1"/>
+                <w:b/>
+                <w:bCs/>
                 <w:lang w:val="en-GB"/>
               </w:rPr>
             </w:pPr>
             <w:r>
               <w:rPr>
-                <w:b w:val="1"/>
-                <w:bCs w:val="1"/>
+                <w:b/>
+                <w:bCs/>
+                <w:lang w:val="en-GB"/>
+              </w:rPr>
+              <w:t>Precondition 2</w:t>
+            </w:r>
+          </w:p>
+        </w:tc>
+        <w:tc>
+          <w:tcPr>
+            <w:tcW w:w="4536" w:type="dxa"/>
+          </w:tcPr>
+          <w:p>
+            <w:r>
+              <w:t xml:space="preserve">De gebruiker </w:t>
+            </w:r>
+            <w:r>
+              <w:t>maakt deel uit van het netwerk waar hij/zij in wil posten.</w:t>
+            </w:r>
+          </w:p>
+        </w:tc>
+      </w:tr>
+      <w:tr>
+        <w:tc>
+          <w:tcPr>
+            <w:tcW w:w="4536" w:type="dxa"/>
+            <w:shd w:val="clear" w:color="auto" w:fill="F7CAAC" w:themeFill="accent2" w:themeFillTint="66"/>
+          </w:tcPr>
+          <w:p>
+            <w:pPr>
+              <w:rPr>
+                <w:b/>
+                <w:bCs/>
+              </w:rPr>
+            </w:pPr>
+          </w:p>
+        </w:tc>
+        <w:tc>
+          <w:tcPr>
+            <w:tcW w:w="4536" w:type="dxa"/>
+          </w:tcPr>
+          <w:p/>
+        </w:tc>
+      </w:tr>
+      <w:tr>
+        <w:tc>
+          <w:tcPr>
+            <w:tcW w:w="4536" w:type="dxa"/>
+            <w:shd w:val="clear" w:color="auto" w:fill="F7CAAC" w:themeFill="accent2" w:themeFillTint="66"/>
+          </w:tcPr>
+          <w:p>
+            <w:pPr>
+              <w:rPr>
+                <w:b/>
+                <w:bCs/>
+                <w:lang w:val="en-GB"/>
+              </w:rPr>
+            </w:pPr>
+            <w:r>
+              <w:rPr>
+                <w:b/>
+                <w:bCs/>
+                <w:lang w:val="en-GB"/>
+              </w:rPr>
+              <w:t xml:space="preserve">Basic flow: </w:t>
+            </w:r>
+            <w:proofErr w:type="spellStart"/>
+            <w:r>
+              <w:rPr>
+                <w:b/>
+                <w:bCs/>
+                <w:lang w:val="en-GB"/>
+              </w:rPr>
+              <w:t>Dienst</w:t>
+            </w:r>
+            <w:proofErr w:type="spellEnd"/>
+            <w:r>
+              <w:rPr>
+                <w:b/>
+                <w:bCs/>
+                <w:lang w:val="en-GB"/>
+              </w:rPr>
+              <w:t xml:space="preserve"> </w:t>
+            </w:r>
+            <w:proofErr w:type="spellStart"/>
+            <w:r>
+              <w:rPr>
+                <w:b/>
+                <w:bCs/>
+                <w:lang w:val="en-GB"/>
+              </w:rPr>
+              <w:t>a</w:t>
+            </w:r>
+            <w:r>
+              <w:rPr>
+                <w:b/>
+                <w:bCs/>
+                <w:lang w:val="en-GB"/>
+              </w:rPr>
+              <w:t>anbieden</w:t>
+            </w:r>
+            <w:proofErr w:type="spellEnd"/>
+          </w:p>
+        </w:tc>
+        <w:tc>
+          <w:tcPr>
+            <w:tcW w:w="4536" w:type="dxa"/>
+          </w:tcPr>
+          <w:p>
+            <w:pPr>
+              <w:rPr>
+                <w:lang w:val="en-GB"/>
+              </w:rPr>
+            </w:pPr>
+          </w:p>
+        </w:tc>
+      </w:tr>
+      <w:tr>
+        <w:tc>
+          <w:tcPr>
+            <w:tcW w:w="4536" w:type="dxa"/>
+            <w:shd w:val="clear" w:color="auto" w:fill="F7CAAC" w:themeFill="accent2" w:themeFillTint="66"/>
+          </w:tcPr>
+          <w:p>
+            <w:pPr>
+              <w:rPr>
+                <w:b/>
+                <w:bCs/>
+                <w:lang w:val="en-GB"/>
+              </w:rPr>
+            </w:pPr>
+            <w:r>
+              <w:rPr>
+                <w:b/>
+                <w:bCs/>
+                <w:lang w:val="en-GB"/>
+              </w:rPr>
+              <w:t>Description</w:t>
+            </w:r>
+          </w:p>
+        </w:tc>
+        <w:tc>
+          <w:tcPr>
+            <w:tcW w:w="4536" w:type="dxa"/>
+          </w:tcPr>
+          <w:p>
+            <w:r>
+              <w:t>Dit scenario beschrijft de situatie waar de gebruiker een dienst wil aanbieden in een netwerk.</w:t>
+            </w:r>
+            <w:r>
+              <w:t xml:space="preserve"> </w:t>
+            </w:r>
+          </w:p>
+        </w:tc>
+      </w:tr>
+      <w:tr>
+        <w:tc>
+          <w:tcPr>
+            <w:tcW w:w="4536" w:type="dxa"/>
+            <w:shd w:val="clear" w:color="auto" w:fill="F7CAAC" w:themeFill="accent2" w:themeFillTint="66"/>
+          </w:tcPr>
+          <w:p>
+            <w:pPr>
+              <w:rPr>
+                <w:lang w:val="en-GB"/>
+              </w:rPr>
+            </w:pPr>
+            <w:r>
+              <w:rPr>
+                <w:b/>
+                <w:bCs/>
+                <w:lang w:val="en-GB"/>
+              </w:rPr>
+              <w:t>1</w:t>
+            </w:r>
+          </w:p>
+        </w:tc>
+        <w:tc>
+          <w:tcPr>
+            <w:tcW w:w="4536" w:type="dxa"/>
+          </w:tcPr>
+          <w:p>
+            <w:r>
+              <w:t xml:space="preserve">Gebruiker </w:t>
+            </w:r>
+            <w:r>
+              <w:t xml:space="preserve">bevindt zich op het dashboard en </w:t>
+            </w:r>
+            <w:r>
+              <w:t>navigeert naar</w:t>
+            </w:r>
+            <w:r>
+              <w:t xml:space="preserve"> het netwerk waar hij zijn dienst wil aanbieden.</w:t>
+            </w:r>
+          </w:p>
+        </w:tc>
+      </w:tr>
+      <w:tr>
+        <w:tc>
+          <w:tcPr>
+            <w:tcW w:w="4536" w:type="dxa"/>
+            <w:shd w:val="clear" w:color="auto" w:fill="F7CAAC" w:themeFill="accent2" w:themeFillTint="66"/>
+          </w:tcPr>
+          <w:p>
+            <w:pPr>
+              <w:rPr>
+                <w:b/>
+                <w:bCs/>
+                <w:lang w:val="en-GB"/>
+              </w:rPr>
+            </w:pPr>
+            <w:r>
+              <w:rPr>
+                <w:b/>
+                <w:bCs/>
                 <w:lang w:val="en-GB"/>
               </w:rPr>
               <w:t xml:space="preserve">2 </w:t>
@@ -1536,124 +1001,16 @@
         <w:tc>
           <w:tcPr>
             <w:tcW w:w="4536" w:type="dxa"/>
-            <w:tcMar/>
           </w:tcPr>
           <w:p>
-            <w:pPr>
-              <w:pStyle w:val="Normal"/>
-              <w:rPr>
-                <w:lang w:val="en-GB"/>
-              </w:rPr>
-            </w:pPr>
             <w:r>
-              <w:rPr>
-                <w:lang w:val="en-GB"/>
-              </w:rPr>
-              <w:t xml:space="preserve">De </w:t>
-            </w:r>
-            <w:proofErr w:type="spellStart"/>
-            <w:r>
-              <w:rPr>
-                <w:lang w:val="en-GB"/>
-              </w:rPr>
-              <w:t>gebruik</w:t>
+              <w:t>De gebruik</w:t>
             </w:r>
             <w:r>
-              <w:rPr>
-                <w:lang w:val="en-GB"/>
-              </w:rPr>
               <w:t>er</w:t>
             </w:r>
-            <w:proofErr w:type="spellEnd"/>
             <w:r>
-              <w:rPr>
-                <w:lang w:val="en-GB"/>
-              </w:rPr>
-              <w:t xml:space="preserve"> </w:t>
-            </w:r>
-            <w:proofErr w:type="spellStart"/>
-            <w:r>
-              <w:rPr>
-                <w:lang w:val="en-GB"/>
-              </w:rPr>
-              <w:t>klikt</w:t>
-            </w:r>
-            <w:proofErr w:type="spellEnd"/>
-            <w:r>
-              <w:rPr>
-                <w:lang w:val="en-GB"/>
-              </w:rPr>
-              <w:t xml:space="preserve"> op de knop om </w:t>
-            </w:r>
-            <w:proofErr w:type="spellStart"/>
-            <w:r>
-              <w:rPr>
-                <w:lang w:val="en-GB"/>
-              </w:rPr>
-              <w:t>een</w:t>
-            </w:r>
-            <w:proofErr w:type="spellEnd"/>
-            <w:r>
-              <w:rPr>
-                <w:lang w:val="en-GB"/>
-              </w:rPr>
-              <w:t xml:space="preserve"> </w:t>
-            </w:r>
-            <w:proofErr w:type="spellStart"/>
-            <w:r>
-              <w:rPr>
-                <w:lang w:val="en-GB"/>
-              </w:rPr>
-              <w:t>nieuwe</w:t>
-            </w:r>
-            <w:proofErr w:type="spellEnd"/>
-            <w:r>
-              <w:rPr>
-                <w:lang w:val="en-GB"/>
-              </w:rPr>
-              <w:t xml:space="preserve"> </w:t>
-            </w:r>
-            <w:proofErr w:type="spellStart"/>
-            <w:r>
-              <w:rPr>
-                <w:lang w:val="en-GB"/>
-              </w:rPr>
-              <w:t>dienst</w:t>
-            </w:r>
-            <w:proofErr w:type="spellEnd"/>
-            <w:r>
-              <w:rPr>
-                <w:lang w:val="en-GB"/>
-              </w:rPr>
-              <w:t xml:space="preserve"> </w:t>
-            </w:r>
-            <w:proofErr w:type="spellStart"/>
-            <w:r>
-              <w:rPr>
-                <w:lang w:val="en-GB"/>
-              </w:rPr>
-              <w:t>aan</w:t>
-            </w:r>
-            <w:proofErr w:type="spellEnd"/>
-            <w:r>
-              <w:rPr>
-                <w:lang w:val="en-GB"/>
-              </w:rPr>
-              <w:t xml:space="preserve"> </w:t>
-            </w:r>
-            <w:proofErr w:type="spellStart"/>
-            <w:r>
-              <w:rPr>
-                <w:lang w:val="en-GB"/>
-              </w:rPr>
-              <w:t>te</w:t>
-            </w:r>
-            <w:proofErr w:type="spellEnd"/>
-            <w:r>
-              <w:rPr>
-                <w:lang w:val="en-GB"/>
-              </w:rPr>
-              <w:t xml:space="preserve"> bieden.</w:t>
+              <w:t xml:space="preserve"> klikt op de knop om een nieuwe dienst aan te bieden.</w:t>
             </w:r>
           </w:p>
         </w:tc>
@@ -1662,10 +1019,31 @@
     <w:p>
       <w:pPr>
         <w:pStyle w:val="Heading2"/>
+      </w:pPr>
+    </w:p>
+    <w:p>
+      <w:pPr>
+        <w:pStyle w:val="Heading2"/>
+      </w:pPr>
+    </w:p>
+    <w:p>
+      <w:pPr>
+        <w:pStyle w:val="Heading2"/>
+      </w:pPr>
+    </w:p>
+    <w:p>
+      <w:pPr>
+        <w:pStyle w:val="Heading2"/>
         <w:rPr>
           <w:lang w:val="en-GB"/>
         </w:rPr>
       </w:pPr>
+      <w:r>
+        <w:rPr>
+          <w:lang w:val="en-GB"/>
+        </w:rPr>
+        <w:t>Context-Diagram</w:t>
+      </w:r>
     </w:p>
     <w:p>
       <w:pPr>
@@ -1674,56 +1052,28 @@
           <w:lang w:val="en-GB"/>
         </w:rPr>
       </w:pPr>
-    </w:p>
-    <w:p>
-      <w:pPr>
-        <w:pStyle w:val="Heading2"/>
-        <w:rPr>
-          <w:lang w:val="en-GB"/>
-        </w:rPr>
-      </w:pPr>
-    </w:p>
-    <w:p>
-      <w:pPr>
-        <w:pStyle w:val="Heading2"/>
-        <w:rPr>
-          <w:lang w:val="en-GB"/>
-        </w:rPr>
-      </w:pPr>
-      <w:r>
-        <w:rPr>
-          <w:lang w:val="en-GB"/>
-        </w:rPr>
-        <w:lastRenderedPageBreak/>
-        <w:t>Context-Diagram</w:t>
-      </w:r>
-    </w:p>
-    <w:p>
-      <w:pPr>
-        <w:pStyle w:val="Heading2"/>
-        <w:rPr>
-          <w:lang w:val="en-GB"/>
-        </w:rPr>
-      </w:pPr>
-      <w:r>
+      <w:r>
+        <w:rPr>
+          <w:noProof/>
+        </w:rPr>
         <w:drawing>
-          <wp:inline wp14:editId="0C006751" wp14:anchorId="592D1A37">
+          <wp:inline distT="0" distB="0" distL="0" distR="0" wp14:anchorId="592D1A37" wp14:editId="0C006751">
             <wp:extent cx="2590800" cy="1927860"/>
             <wp:effectExtent l="0" t="0" r="0" b="0"/>
-            <wp:docPr id="1687797879" name="Picture 1" title=""/>
+            <wp:docPr id="1687797879" name="Picture 1"/>
             <wp:cNvGraphicFramePr>
-              <a:graphicFrameLocks noChangeAspect="1"/>
+              <a:graphicFrameLocks xmlns:a="http://schemas.openxmlformats.org/drawingml/2006/main" noChangeAspect="1"/>
             </wp:cNvGraphicFramePr>
-            <a:graphic>
+            <a:graphic xmlns:a="http://schemas.openxmlformats.org/drawingml/2006/main">
               <a:graphicData uri="http://schemas.openxmlformats.org/drawingml/2006/picture">
-                <pic:pic>
+                <pic:pic xmlns:pic="http://schemas.openxmlformats.org/drawingml/2006/picture">
                   <pic:nvPicPr>
                     <pic:cNvPr id="0" name="Picture 1"/>
                     <pic:cNvPicPr/>
                   </pic:nvPicPr>
                   <pic:blipFill>
-                    <a:blip r:embed="R601245dcd0d84ae6">
-                      <a:extLst xmlns:a="http://schemas.openxmlformats.org/drawingml/2006/main">
+                    <a:blip r:embed="rId8">
+                      <a:extLst>
                         <a:ext uri="{28A0092B-C50C-407E-A947-70E740481C1C}">
                           <a14:useLocalDpi xmlns:a14="http://schemas.microsoft.com/office/drawing/2010/main" val="0"/>
                         </a:ext>
@@ -1734,7 +1084,7 @@
                     </a:stretch>
                   </pic:blipFill>
                   <pic:spPr>
-                    <a:xfrm rot="0" flipH="0" flipV="0">
+                    <a:xfrm>
                       <a:off x="0" y="0"/>
                       <a:ext cx="2590800" cy="1927860"/>
                     </a:xfrm>
@@ -1792,29 +1142,17 @@
     <w:p>
       <w:pPr>
         <w:pStyle w:val="Heading2"/>
-        <w:rPr>
-          <w:lang w:val="en-GB"/>
-        </w:rPr>
-      </w:pPr>
-      <w:r>
-        <w:rPr>
-          <w:lang w:val="en-GB"/>
-        </w:rPr>
-        <w:t xml:space="preserve">UI </w:t>
-      </w:r>
-      <w:proofErr w:type="spellStart"/>
-      <w:r>
-        <w:rPr>
-          <w:lang w:val="en-GB"/>
-        </w:rPr>
-        <w:t>schetsen</w:t>
-      </w:r>
-      <w:proofErr w:type="spellEnd"/>
+      </w:pPr>
+      <w:r>
+        <w:t>UI schetsen</w:t>
+      </w:r>
     </w:p>
     <w:p>
       <w:r>
         <w:t>Onderstaande ontwerpschetsen heb ik gemaakt om een beeld te geven van hoe de app eruit komt te zien.</w:t>
       </w:r>
+      <w:bookmarkStart w:id="0" w:name="_GoBack"/>
+      <w:bookmarkEnd w:id="0"/>
     </w:p>
     <w:p>
       <w:pPr>
@@ -1828,6 +1166,7 @@
           <w:i/>
           <w:iCs/>
         </w:rPr>
+        <w:lastRenderedPageBreak/>
         <w:t>Loginscherm</w:t>
       </w:r>
       <w:r>
@@ -1934,15 +1273,15 @@
     <w:p>
       <w:pPr>
         <w:rPr>
-          <w:i w:val="1"/>
-          <w:iCs w:val="1"/>
+          <w:i/>
+          <w:iCs/>
           <w:noProof/>
         </w:rPr>
       </w:pPr>
       <w:r>
         <w:rPr>
-          <w:i w:val="1"/>
-          <w:iCs w:val="1"/>
+          <w:i/>
+          <w:iCs/>
         </w:rPr>
         <w:t>Loginscherm_2:</w:t>
       </w:r>
@@ -2008,20 +1347,17 @@
           </wp:inline>
         </w:drawing>
       </w:r>
-      <w:bookmarkStart w:name="_GoBack" w:id="0"/>
-      <w:bookmarkEnd w:id="0"/>
-    </w:p>
-    <w:p w14:noSpellErr="1">
-      <w:pPr>
-        <w:pStyle w:val="Normal"/>
-        <w:rPr>
-          <w:i w:val="1"/>
-          <w:iCs w:val="1"/>
+    </w:p>
+    <w:p>
+      <w:pPr>
+        <w:rPr>
+          <w:i/>
+          <w:iCs/>
         </w:rPr>
       </w:pPr>
     </w:p>
     <w:sectPr>
-      <w:pgSz w:w="11906" w:h="16838" w:orient="portrait"/>
+      <w:pgSz w:w="11906" w:h="16838"/>
       <w:pgMar w:top="1417" w:right="1417" w:bottom="1417" w:left="1417" w:header="708" w:footer="708" w:gutter="0"/>
       <w:cols w:space="708"/>
       <w:docGrid w:linePitch="360"/>
@@ -2032,9 +1368,11 @@
 
 <file path=word/numbering.xml><?xml version="1.0" encoding="utf-8"?>
 <w:numbering xmlns:wpc="http://schemas.microsoft.com/office/word/2010/wordprocessingCanvas" xmlns:cx="http://schemas.microsoft.com/office/drawing/2014/chartex" xmlns:cx1="http://schemas.microsoft.com/office/drawing/2015/9/8/chartex" xmlns:cx2="http://schemas.microsoft.com/office/drawing/2015/10/21/chartex" xmlns:cx3="http://schemas.microsoft.com/office/drawing/2016/5/9/chartex" xmlns:cx4="http://schemas.microsoft.com/office/drawing/2016/5/10/chartex" xmlns:cx5="http://schemas.microsoft.com/office/drawing/2016/5/11/chartex" xmlns:cx6="http://schemas.microsoft.com/office/drawing/2016/5/12/chartex" xmlns:cx7="http://schemas.microsoft.com/office/drawing/2016/5/13/chartex" xmlns:cx8="http://schemas.microsoft.com/office/drawing/2016/5/14/chartex" xmlns:mc="http://schemas.openxmlformats.org/markup-compatibility/2006" xmlns:aink="http://schemas.microsoft.com/office/drawing/2016/ink" xmlns:am3d="http://schemas.microsoft.com/office/drawing/2017/model3d" xmlns:o="urn:schemas-microsoft-com:office:office" xmlns:r="http://schemas.openxmlformats.org/officeDocument/2006/relationships" xmlns:m="http://schemas.openxmlformats.org/officeDocument/2006/math" xmlns:v="urn:schemas-microsoft-com:vml" xmlns:wp14="http://schemas.microsoft.com/office/word/2010/wordprocessingDrawing" xmlns:wp="http://schemas.openxmlformats.org/drawingml/2006/wordprocessingDrawing" xmlns:w10="urn:schemas-microsoft-com:office:word" xmlns:w="http://schemas.openxmlformats.org/wordprocessingml/2006/main" xmlns:w14="http://schemas.microsoft.com/office/word/2010/wordml" xmlns:w15="http://schemas.microsoft.com/office/word/2012/wordml" xmlns:w16cid="http://schemas.microsoft.com/office/word/2016/wordml/cid" xmlns:w16se="http://schemas.microsoft.com/office/word/2015/wordml/symex" xmlns:wpg="http://schemas.microsoft.com/office/word/2010/wordprocessingGroup" xmlns:wpi="http://schemas.microsoft.com/office/word/2010/wordprocessingInk" xmlns:wne="http://schemas.microsoft.com/office/word/2006/wordml" xmlns:wps="http://schemas.microsoft.com/office/word/2010/wordprocessingShape" mc:Ignorable="w14 w15 w16se w16cid wp14">
-  <w:abstractNum xmlns:w="http://schemas.openxmlformats.org/wordprocessingml/2006/main" w:abstractNumId="18">
-    <w:multiLevelType xmlns:w="http://schemas.openxmlformats.org/wordprocessingml/2006/main" w:val="hybridMultilevel"/>
-    <w:lvl xmlns:w="http://schemas.openxmlformats.org/wordprocessingml/2006/main" w:ilvl="0">
+  <w:abstractNum w:abstractNumId="0" w15:restartNumberingAfterBreak="0">
+    <w:nsid w:val="06CA2242"/>
+    <w:multiLevelType w:val="hybridMultilevel"/>
+    <w:tmpl w:val="CF081B56"/>
+    <w:lvl w:ilvl="0" w:tplc="FDF6812C">
       <w:start w:val="1"/>
       <w:numFmt w:val="decimal"/>
       <w:lvlText w:val="%1."/>
@@ -2043,7 +1381,7 @@
         <w:ind w:left="720" w:hanging="360"/>
       </w:pPr>
     </w:lvl>
-    <w:lvl xmlns:w="http://schemas.openxmlformats.org/wordprocessingml/2006/main" w:ilvl="1">
+    <w:lvl w:ilvl="1" w:tplc="E85802C2">
       <w:start w:val="1"/>
       <w:numFmt w:val="lowerLetter"/>
       <w:lvlText w:val="%2."/>
@@ -2052,7 +1390,7 @@
         <w:ind w:left="1440" w:hanging="360"/>
       </w:pPr>
     </w:lvl>
-    <w:lvl xmlns:w="http://schemas.openxmlformats.org/wordprocessingml/2006/main" w:ilvl="2">
+    <w:lvl w:ilvl="2" w:tplc="36A009F0">
       <w:start w:val="1"/>
       <w:numFmt w:val="lowerRoman"/>
       <w:lvlText w:val="%3."/>
@@ -2061,7 +1399,7 @@
         <w:ind w:left="2160" w:hanging="180"/>
       </w:pPr>
     </w:lvl>
-    <w:lvl xmlns:w="http://schemas.openxmlformats.org/wordprocessingml/2006/main" w:ilvl="3">
+    <w:lvl w:ilvl="3" w:tplc="A7201160">
       <w:start w:val="1"/>
       <w:numFmt w:val="decimal"/>
       <w:lvlText w:val="%4."/>
@@ -2070,7 +1408,7 @@
         <w:ind w:left="2880" w:hanging="360"/>
       </w:pPr>
     </w:lvl>
-    <w:lvl xmlns:w="http://schemas.openxmlformats.org/wordprocessingml/2006/main" w:ilvl="4">
+    <w:lvl w:ilvl="4" w:tplc="ECB4461E">
       <w:start w:val="1"/>
       <w:numFmt w:val="lowerLetter"/>
       <w:lvlText w:val="%5."/>
@@ -2079,7 +1417,7 @@
         <w:ind w:left="3600" w:hanging="360"/>
       </w:pPr>
     </w:lvl>
-    <w:lvl xmlns:w="http://schemas.openxmlformats.org/wordprocessingml/2006/main" w:ilvl="5">
+    <w:lvl w:ilvl="5" w:tplc="57F6F1AC">
       <w:start w:val="1"/>
       <w:numFmt w:val="lowerRoman"/>
       <w:lvlText w:val="%6."/>
@@ -2088,7 +1426,7 @@
         <w:ind w:left="4320" w:hanging="180"/>
       </w:pPr>
     </w:lvl>
-    <w:lvl xmlns:w="http://schemas.openxmlformats.org/wordprocessingml/2006/main" w:ilvl="6">
+    <w:lvl w:ilvl="6" w:tplc="DC589462">
       <w:start w:val="1"/>
       <w:numFmt w:val="decimal"/>
       <w:lvlText w:val="%7."/>
@@ -2097,7 +1435,7 @@
         <w:ind w:left="5040" w:hanging="360"/>
       </w:pPr>
     </w:lvl>
-    <w:lvl xmlns:w="http://schemas.openxmlformats.org/wordprocessingml/2006/main" w:ilvl="7">
+    <w:lvl w:ilvl="7" w:tplc="EEF84D9E">
       <w:start w:val="1"/>
       <w:numFmt w:val="lowerLetter"/>
       <w:lvlText w:val="%8."/>
@@ -2106,7 +1444,7 @@
         <w:ind w:left="5760" w:hanging="360"/>
       </w:pPr>
     </w:lvl>
-    <w:lvl xmlns:w="http://schemas.openxmlformats.org/wordprocessingml/2006/main" w:ilvl="8">
+    <w:lvl w:ilvl="8" w:tplc="03029E36">
       <w:start w:val="1"/>
       <w:numFmt w:val="lowerRoman"/>
       <w:lvlText w:val="%9."/>
@@ -2116,91 +1454,7 @@
       </w:pPr>
     </w:lvl>
   </w:abstractNum>
-  <w:abstractNum xmlns:w="http://schemas.openxmlformats.org/wordprocessingml/2006/main" w:abstractNumId="17">
-    <w:multiLevelType xmlns:w="http://schemas.openxmlformats.org/wordprocessingml/2006/main" w:val="hybridMultilevel"/>
-    <w:lvl xmlns:w="http://schemas.openxmlformats.org/wordprocessingml/2006/main" w:ilvl="0">
-      <w:start w:val="1"/>
-      <w:numFmt w:val="decimal"/>
-      <w:lvlText w:val="%1."/>
-      <w:lvlJc w:val="left"/>
-      <w:pPr>
-        <w:ind w:left="720" w:hanging="360"/>
-      </w:pPr>
-    </w:lvl>
-    <w:lvl xmlns:w="http://schemas.openxmlformats.org/wordprocessingml/2006/main" w:ilvl="1">
-      <w:start w:val="1"/>
-      <w:numFmt w:val="lowerLetter"/>
-      <w:lvlText w:val="%2."/>
-      <w:lvlJc w:val="left"/>
-      <w:pPr>
-        <w:ind w:left="1440" w:hanging="360"/>
-      </w:pPr>
-    </w:lvl>
-    <w:lvl xmlns:w="http://schemas.openxmlformats.org/wordprocessingml/2006/main" w:ilvl="2">
-      <w:start w:val="1"/>
-      <w:numFmt w:val="lowerRoman"/>
-      <w:lvlText w:val="%3."/>
-      <w:lvlJc w:val="right"/>
-      <w:pPr>
-        <w:ind w:left="2160" w:hanging="180"/>
-      </w:pPr>
-    </w:lvl>
-    <w:lvl xmlns:w="http://schemas.openxmlformats.org/wordprocessingml/2006/main" w:ilvl="3">
-      <w:start w:val="1"/>
-      <w:numFmt w:val="decimal"/>
-      <w:lvlText w:val="%4."/>
-      <w:lvlJc w:val="left"/>
-      <w:pPr>
-        <w:ind w:left="2880" w:hanging="360"/>
-      </w:pPr>
-    </w:lvl>
-    <w:lvl xmlns:w="http://schemas.openxmlformats.org/wordprocessingml/2006/main" w:ilvl="4">
-      <w:start w:val="1"/>
-      <w:numFmt w:val="lowerLetter"/>
-      <w:lvlText w:val="%5."/>
-      <w:lvlJc w:val="left"/>
-      <w:pPr>
-        <w:ind w:left="3600" w:hanging="360"/>
-      </w:pPr>
-    </w:lvl>
-    <w:lvl xmlns:w="http://schemas.openxmlformats.org/wordprocessingml/2006/main" w:ilvl="5">
-      <w:start w:val="1"/>
-      <w:numFmt w:val="lowerRoman"/>
-      <w:lvlText w:val="%6."/>
-      <w:lvlJc w:val="right"/>
-      <w:pPr>
-        <w:ind w:left="4320" w:hanging="180"/>
-      </w:pPr>
-    </w:lvl>
-    <w:lvl xmlns:w="http://schemas.openxmlformats.org/wordprocessingml/2006/main" w:ilvl="6">
-      <w:start w:val="1"/>
-      <w:numFmt w:val="decimal"/>
-      <w:lvlText w:val="%7."/>
-      <w:lvlJc w:val="left"/>
-      <w:pPr>
-        <w:ind w:left="5040" w:hanging="360"/>
-      </w:pPr>
-    </w:lvl>
-    <w:lvl xmlns:w="http://schemas.openxmlformats.org/wordprocessingml/2006/main" w:ilvl="7">
-      <w:start w:val="1"/>
-      <w:numFmt w:val="lowerLetter"/>
-      <w:lvlText w:val="%8."/>
-      <w:lvlJc w:val="left"/>
-      <w:pPr>
-        <w:ind w:left="5760" w:hanging="360"/>
-      </w:pPr>
-    </w:lvl>
-    <w:lvl xmlns:w="http://schemas.openxmlformats.org/wordprocessingml/2006/main" w:ilvl="8">
-      <w:start w:val="1"/>
-      <w:numFmt w:val="lowerRoman"/>
-      <w:lvlText w:val="%9."/>
-      <w:lvlJc w:val="right"/>
-      <w:pPr>
-        <w:ind w:left="6480" w:hanging="180"/>
-      </w:pPr>
-    </w:lvl>
-  </w:abstractNum>
-  <w:abstractNum w:abstractNumId="0" w15:restartNumberingAfterBreak="0">
+  <w:abstractNum w:abstractNumId="1" w15:restartNumberingAfterBreak="0">
     <w:nsid w:val="1A3761CB"/>
     <w:multiLevelType w:val="hybridMultilevel"/>
     <w:tmpl w:val="05CE2AE6"/>
@@ -2213,7 +1467,7 @@
         <w:ind w:left="1068" w:hanging="360"/>
       </w:pPr>
       <w:rPr>
-        <w:rFonts w:hint="default" w:ascii="Wingdings" w:hAnsi="Wingdings"/>
+        <w:rFonts w:ascii="Wingdings" w:hAnsi="Wingdings" w:hint="default"/>
       </w:rPr>
     </w:lvl>
     <w:lvl w:ilvl="1" w:tplc="20000003" w:tentative="1">
@@ -2225,7 +1479,7 @@
         <w:ind w:left="1788" w:hanging="360"/>
       </w:pPr>
       <w:rPr>
-        <w:rFonts w:hint="default" w:ascii="Courier New" w:hAnsi="Courier New" w:cs="Courier New"/>
+        <w:rFonts w:ascii="Courier New" w:hAnsi="Courier New" w:cs="Courier New" w:hint="default"/>
       </w:rPr>
     </w:lvl>
     <w:lvl w:ilvl="2" w:tplc="20000005" w:tentative="1">
@@ -2237,7 +1491,7 @@
         <w:ind w:left="2508" w:hanging="360"/>
       </w:pPr>
       <w:rPr>
-        <w:rFonts w:hint="default" w:ascii="Wingdings" w:hAnsi="Wingdings"/>
+        <w:rFonts w:ascii="Wingdings" w:hAnsi="Wingdings" w:hint="default"/>
       </w:rPr>
     </w:lvl>
     <w:lvl w:ilvl="3" w:tplc="20000001" w:tentative="1">
@@ -2249,7 +1503,7 @@
         <w:ind w:left="3228" w:hanging="360"/>
       </w:pPr>
       <w:rPr>
-        <w:rFonts w:hint="default" w:ascii="Symbol" w:hAnsi="Symbol"/>
+        <w:rFonts w:ascii="Symbol" w:hAnsi="Symbol" w:hint="default"/>
       </w:rPr>
     </w:lvl>
     <w:lvl w:ilvl="4" w:tplc="20000003" w:tentative="1">
@@ -2261,7 +1515,7 @@
         <w:ind w:left="3948" w:hanging="360"/>
       </w:pPr>
       <w:rPr>
-        <w:rFonts w:hint="default" w:ascii="Courier New" w:hAnsi="Courier New" w:cs="Courier New"/>
+        <w:rFonts w:ascii="Courier New" w:hAnsi="Courier New" w:cs="Courier New" w:hint="default"/>
       </w:rPr>
     </w:lvl>
     <w:lvl w:ilvl="5" w:tplc="20000005" w:tentative="1">
@@ -2273,7 +1527,7 @@
         <w:ind w:left="4668" w:hanging="360"/>
       </w:pPr>
       <w:rPr>
-        <w:rFonts w:hint="default" w:ascii="Wingdings" w:hAnsi="Wingdings"/>
+        <w:rFonts w:ascii="Wingdings" w:hAnsi="Wingdings" w:hint="default"/>
       </w:rPr>
     </w:lvl>
     <w:lvl w:ilvl="6" w:tplc="20000001" w:tentative="1">
@@ -2285,7 +1539,7 @@
         <w:ind w:left="5388" w:hanging="360"/>
       </w:pPr>
       <w:rPr>
-        <w:rFonts w:hint="default" w:ascii="Symbol" w:hAnsi="Symbol"/>
+        <w:rFonts w:ascii="Symbol" w:hAnsi="Symbol" w:hint="default"/>
       </w:rPr>
     </w:lvl>
     <w:lvl w:ilvl="7" w:tplc="20000003" w:tentative="1">
@@ -2297,7 +1551,7 @@
         <w:ind w:left="6108" w:hanging="360"/>
       </w:pPr>
       <w:rPr>
-        <w:rFonts w:hint="default" w:ascii="Courier New" w:hAnsi="Courier New" w:cs="Courier New"/>
+        <w:rFonts w:ascii="Courier New" w:hAnsi="Courier New" w:cs="Courier New" w:hint="default"/>
       </w:rPr>
     </w:lvl>
     <w:lvl w:ilvl="8" w:tplc="20000005" w:tentative="1">
@@ -2309,11 +1563,11 @@
         <w:ind w:left="6828" w:hanging="360"/>
       </w:pPr>
       <w:rPr>
-        <w:rFonts w:hint="default" w:ascii="Wingdings" w:hAnsi="Wingdings"/>
+        <w:rFonts w:ascii="Wingdings" w:hAnsi="Wingdings" w:hint="default"/>
       </w:rPr>
     </w:lvl>
   </w:abstractNum>
-  <w:abstractNum w:abstractNumId="1" w15:restartNumberingAfterBreak="0">
+  <w:abstractNum w:abstractNumId="2" w15:restartNumberingAfterBreak="0">
     <w:nsid w:val="1A987B85"/>
     <w:multiLevelType w:val="hybridMultilevel"/>
     <w:tmpl w:val="01F8DD64"/>
@@ -2326,7 +1580,7 @@
         <w:ind w:left="360" w:hanging="360"/>
       </w:pPr>
       <w:rPr>
-        <w:rFonts w:hint="default" w:ascii="Wingdings" w:hAnsi="Wingdings"/>
+        <w:rFonts w:ascii="Wingdings" w:hAnsi="Wingdings" w:hint="default"/>
       </w:rPr>
     </w:lvl>
     <w:lvl w:ilvl="1" w:tplc="20000003" w:tentative="1">
@@ -2338,7 +1592,7 @@
         <w:ind w:left="1080" w:hanging="360"/>
       </w:pPr>
       <w:rPr>
-        <w:rFonts w:hint="default" w:ascii="Courier New" w:hAnsi="Courier New" w:cs="Courier New"/>
+        <w:rFonts w:ascii="Courier New" w:hAnsi="Courier New" w:cs="Courier New" w:hint="default"/>
       </w:rPr>
     </w:lvl>
     <w:lvl w:ilvl="2" w:tplc="20000005" w:tentative="1">
@@ -2350,7 +1604,7 @@
         <w:ind w:left="1800" w:hanging="360"/>
       </w:pPr>
       <w:rPr>
-        <w:rFonts w:hint="default" w:ascii="Wingdings" w:hAnsi="Wingdings"/>
+        <w:rFonts w:ascii="Wingdings" w:hAnsi="Wingdings" w:hint="default"/>
       </w:rPr>
     </w:lvl>
     <w:lvl w:ilvl="3" w:tplc="20000001" w:tentative="1">
@@ -2362,7 +1616,7 @@
         <w:ind w:left="2520" w:hanging="360"/>
       </w:pPr>
       <w:rPr>
-        <w:rFonts w:hint="default" w:ascii="Symbol" w:hAnsi="Symbol"/>
+        <w:rFonts w:ascii="Symbol" w:hAnsi="Symbol" w:hint="default"/>
       </w:rPr>
     </w:lvl>
     <w:lvl w:ilvl="4" w:tplc="20000003" w:tentative="1">
@@ -2374,7 +1628,7 @@
         <w:ind w:left="3240" w:hanging="360"/>
       </w:pPr>
       <w:rPr>
-        <w:rFonts w:hint="default" w:ascii="Courier New" w:hAnsi="Courier New" w:cs="Courier New"/>
+        <w:rFonts w:ascii="Courier New" w:hAnsi="Courier New" w:cs="Courier New" w:hint="default"/>
       </w:rPr>
     </w:lvl>
     <w:lvl w:ilvl="5" w:tplc="20000005" w:tentative="1">
@@ -2386,7 +1640,7 @@
         <w:ind w:left="3960" w:hanging="360"/>
       </w:pPr>
       <w:rPr>
-        <w:rFonts w:hint="default" w:ascii="Wingdings" w:hAnsi="Wingdings"/>
+        <w:rFonts w:ascii="Wingdings" w:hAnsi="Wingdings" w:hint="default"/>
       </w:rPr>
     </w:lvl>
     <w:lvl w:ilvl="6" w:tplc="20000001" w:tentative="1">
@@ -2398,7 +1652,7 @@
         <w:ind w:left="4680" w:hanging="360"/>
       </w:pPr>
       <w:rPr>
-        <w:rFonts w:hint="default" w:ascii="Symbol" w:hAnsi="Symbol"/>
+        <w:rFonts w:ascii="Symbol" w:hAnsi="Symbol" w:hint="default"/>
       </w:rPr>
     </w:lvl>
     <w:lvl w:ilvl="7" w:tplc="20000003" w:tentative="1">
@@ -2410,7 +1664,7 @@
         <w:ind w:left="5400" w:hanging="360"/>
       </w:pPr>
       <w:rPr>
-        <w:rFonts w:hint="default" w:ascii="Courier New" w:hAnsi="Courier New" w:cs="Courier New"/>
+        <w:rFonts w:ascii="Courier New" w:hAnsi="Courier New" w:cs="Courier New" w:hint="default"/>
       </w:rPr>
     </w:lvl>
     <w:lvl w:ilvl="8" w:tplc="20000005" w:tentative="1">
@@ -2422,11 +1676,11 @@
         <w:ind w:left="6120" w:hanging="360"/>
       </w:pPr>
       <w:rPr>
-        <w:rFonts w:hint="default" w:ascii="Wingdings" w:hAnsi="Wingdings"/>
+        <w:rFonts w:ascii="Wingdings" w:hAnsi="Wingdings" w:hint="default"/>
       </w:rPr>
     </w:lvl>
   </w:abstractNum>
-  <w:abstractNum w:abstractNumId="2" w15:restartNumberingAfterBreak="0">
+  <w:abstractNum w:abstractNumId="3" w15:restartNumberingAfterBreak="0">
     <w:nsid w:val="24754C05"/>
     <w:multiLevelType w:val="hybridMultilevel"/>
     <w:tmpl w:val="33A6C7A4"/>
@@ -2439,7 +1693,7 @@
         <w:ind w:left="720" w:hanging="360"/>
       </w:pPr>
       <w:rPr>
-        <w:rFonts w:hint="default" w:ascii="Wingdings" w:hAnsi="Wingdings"/>
+        <w:rFonts w:ascii="Wingdings" w:hAnsi="Wingdings" w:hint="default"/>
       </w:rPr>
     </w:lvl>
     <w:lvl w:ilvl="1" w:tplc="76D89C64">
@@ -2451,7 +1705,7 @@
         <w:ind w:left="1440" w:hanging="360"/>
       </w:pPr>
       <w:rPr>
-        <w:rFonts w:hint="default" w:ascii="Courier New" w:hAnsi="Courier New"/>
+        <w:rFonts w:ascii="Courier New" w:hAnsi="Courier New" w:hint="default"/>
       </w:rPr>
     </w:lvl>
     <w:lvl w:ilvl="2" w:tplc="1F88E5A8">
@@ -2463,7 +1717,7 @@
         <w:ind w:left="2160" w:hanging="360"/>
       </w:pPr>
       <w:rPr>
-        <w:rFonts w:hint="default" w:ascii="Wingdings" w:hAnsi="Wingdings"/>
+        <w:rFonts w:ascii="Wingdings" w:hAnsi="Wingdings" w:hint="default"/>
       </w:rPr>
     </w:lvl>
     <w:lvl w:ilvl="3" w:tplc="0896E522">
@@ -2475,7 +1729,7 @@
         <w:ind w:left="2880" w:hanging="360"/>
       </w:pPr>
       <w:rPr>
-        <w:rFonts w:hint="default" w:ascii="Symbol" w:hAnsi="Symbol"/>
+        <w:rFonts w:ascii="Symbol" w:hAnsi="Symbol" w:hint="default"/>
       </w:rPr>
     </w:lvl>
     <w:lvl w:ilvl="4" w:tplc="0BE0E376">
@@ -2487,7 +1741,7 @@
         <w:ind w:left="3600" w:hanging="360"/>
       </w:pPr>
       <w:rPr>
-        <w:rFonts w:hint="default" w:ascii="Courier New" w:hAnsi="Courier New"/>
+        <w:rFonts w:ascii="Courier New" w:hAnsi="Courier New" w:hint="default"/>
       </w:rPr>
     </w:lvl>
     <w:lvl w:ilvl="5" w:tplc="AC40B200">
@@ -2499,7 +1753,7 @@
         <w:ind w:left="4320" w:hanging="360"/>
       </w:pPr>
       <w:rPr>
-        <w:rFonts w:hint="default" w:ascii="Wingdings" w:hAnsi="Wingdings"/>
+        <w:rFonts w:ascii="Wingdings" w:hAnsi="Wingdings" w:hint="default"/>
       </w:rPr>
     </w:lvl>
     <w:lvl w:ilvl="6" w:tplc="578036CE">
@@ -2511,7 +1765,7 @@
         <w:ind w:left="5040" w:hanging="360"/>
       </w:pPr>
       <w:rPr>
-        <w:rFonts w:hint="default" w:ascii="Symbol" w:hAnsi="Symbol"/>
+        <w:rFonts w:ascii="Symbol" w:hAnsi="Symbol" w:hint="default"/>
       </w:rPr>
     </w:lvl>
     <w:lvl w:ilvl="7" w:tplc="081088E6">
@@ -2523,7 +1777,7 @@
         <w:ind w:left="5760" w:hanging="360"/>
       </w:pPr>
       <w:rPr>
-        <w:rFonts w:hint="default" w:ascii="Courier New" w:hAnsi="Courier New"/>
+        <w:rFonts w:ascii="Courier New" w:hAnsi="Courier New" w:hint="default"/>
       </w:rPr>
     </w:lvl>
     <w:lvl w:ilvl="8" w:tplc="5D0E5738">
@@ -2535,11 +1789,11 @@
         <w:ind w:left="6480" w:hanging="360"/>
       </w:pPr>
       <w:rPr>
-        <w:rFonts w:hint="default" w:ascii="Wingdings" w:hAnsi="Wingdings"/>
+        <w:rFonts w:ascii="Wingdings" w:hAnsi="Wingdings" w:hint="default"/>
       </w:rPr>
     </w:lvl>
   </w:abstractNum>
-  <w:abstractNum w:abstractNumId="3" w15:restartNumberingAfterBreak="0">
+  <w:abstractNum w:abstractNumId="4" w15:restartNumberingAfterBreak="0">
     <w:nsid w:val="26860DFD"/>
     <w:multiLevelType w:val="hybridMultilevel"/>
     <w:tmpl w:val="AD46E448"/>
@@ -2551,7 +1805,7 @@
         <w:ind w:left="1080" w:hanging="360"/>
       </w:pPr>
       <w:rPr>
-        <w:rFonts w:hint="default" w:ascii="Calibri" w:hAnsi="Calibri" w:cs="Calibri" w:eastAsiaTheme="minorHAnsi"/>
+        <w:rFonts w:ascii="Calibri" w:eastAsiaTheme="minorHAnsi" w:hAnsi="Calibri" w:cs="Calibri" w:hint="default"/>
         <w:i w:val="0"/>
       </w:rPr>
     </w:lvl>
@@ -2564,7 +1818,7 @@
         <w:ind w:left="1800" w:hanging="360"/>
       </w:pPr>
       <w:rPr>
-        <w:rFonts w:hint="default" w:ascii="Courier New" w:hAnsi="Courier New" w:cs="Courier New"/>
+        <w:rFonts w:ascii="Courier New" w:hAnsi="Courier New" w:cs="Courier New" w:hint="default"/>
       </w:rPr>
     </w:lvl>
     <w:lvl w:ilvl="2" w:tplc="20000005" w:tentative="1">
@@ -2576,7 +1830,7 @@
         <w:ind w:left="2520" w:hanging="360"/>
       </w:pPr>
       <w:rPr>
-        <w:rFonts w:hint="default" w:ascii="Wingdings" w:hAnsi="Wingdings"/>
+        <w:rFonts w:ascii="Wingdings" w:hAnsi="Wingdings" w:hint="default"/>
       </w:rPr>
     </w:lvl>
     <w:lvl w:ilvl="3" w:tplc="20000001" w:tentative="1">
@@ -2588,7 +1842,7 @@
         <w:ind w:left="3240" w:hanging="360"/>
       </w:pPr>
       <w:rPr>
-        <w:rFonts w:hint="default" w:ascii="Symbol" w:hAnsi="Symbol"/>
+        <w:rFonts w:ascii="Symbol" w:hAnsi="Symbol" w:hint="default"/>
       </w:rPr>
     </w:lvl>
     <w:lvl w:ilvl="4" w:tplc="20000003" w:tentative="1">
@@ -2600,7 +1854,7 @@
         <w:ind w:left="3960" w:hanging="360"/>
       </w:pPr>
       <w:rPr>
-        <w:rFonts w:hint="default" w:ascii="Courier New" w:hAnsi="Courier New" w:cs="Courier New"/>
+        <w:rFonts w:ascii="Courier New" w:hAnsi="Courier New" w:cs="Courier New" w:hint="default"/>
       </w:rPr>
     </w:lvl>
     <w:lvl w:ilvl="5" w:tplc="20000005" w:tentative="1">
@@ -2612,7 +1866,7 @@
         <w:ind w:left="4680" w:hanging="360"/>
       </w:pPr>
       <w:rPr>
-        <w:rFonts w:hint="default" w:ascii="Wingdings" w:hAnsi="Wingdings"/>
+        <w:rFonts w:ascii="Wingdings" w:hAnsi="Wingdings" w:hint="default"/>
       </w:rPr>
     </w:lvl>
     <w:lvl w:ilvl="6" w:tplc="20000001" w:tentative="1">
@@ -2624,7 +1878,7 @@
         <w:ind w:left="5400" w:hanging="360"/>
       </w:pPr>
       <w:rPr>
-        <w:rFonts w:hint="default" w:ascii="Symbol" w:hAnsi="Symbol"/>
+        <w:rFonts w:ascii="Symbol" w:hAnsi="Symbol" w:hint="default"/>
       </w:rPr>
     </w:lvl>
     <w:lvl w:ilvl="7" w:tplc="20000003" w:tentative="1">
@@ -2636,7 +1890,7 @@
         <w:ind w:left="6120" w:hanging="360"/>
       </w:pPr>
       <w:rPr>
-        <w:rFonts w:hint="default" w:ascii="Courier New" w:hAnsi="Courier New" w:cs="Courier New"/>
+        <w:rFonts w:ascii="Courier New" w:hAnsi="Courier New" w:cs="Courier New" w:hint="default"/>
       </w:rPr>
     </w:lvl>
     <w:lvl w:ilvl="8" w:tplc="20000005" w:tentative="1">
@@ -2648,11 +1902,11 @@
         <w:ind w:left="6840" w:hanging="360"/>
       </w:pPr>
       <w:rPr>
-        <w:rFonts w:hint="default" w:ascii="Wingdings" w:hAnsi="Wingdings"/>
+        <w:rFonts w:ascii="Wingdings" w:hAnsi="Wingdings" w:hint="default"/>
       </w:rPr>
     </w:lvl>
   </w:abstractNum>
-  <w:abstractNum w:abstractNumId="4" w15:restartNumberingAfterBreak="0">
+  <w:abstractNum w:abstractNumId="5" w15:restartNumberingAfterBreak="0">
     <w:nsid w:val="2AE1461E"/>
     <w:multiLevelType w:val="hybridMultilevel"/>
     <w:tmpl w:val="4F084806"/>
@@ -2665,7 +1919,7 @@
         <w:ind w:left="720" w:hanging="360"/>
       </w:pPr>
       <w:rPr>
-        <w:rFonts w:hint="default" w:ascii="Wingdings" w:hAnsi="Wingdings"/>
+        <w:rFonts w:ascii="Wingdings" w:hAnsi="Wingdings" w:hint="default"/>
       </w:rPr>
     </w:lvl>
     <w:lvl w:ilvl="1" w:tplc="C590B978">
@@ -2677,7 +1931,7 @@
         <w:ind w:left="1440" w:hanging="360"/>
       </w:pPr>
       <w:rPr>
-        <w:rFonts w:hint="default" w:ascii="Courier New" w:hAnsi="Courier New"/>
+        <w:rFonts w:ascii="Courier New" w:hAnsi="Courier New" w:hint="default"/>
       </w:rPr>
     </w:lvl>
     <w:lvl w:ilvl="2" w:tplc="A76EC860">
@@ -2689,7 +1943,7 @@
         <w:ind w:left="2160" w:hanging="360"/>
       </w:pPr>
       <w:rPr>
-        <w:rFonts w:hint="default" w:ascii="Wingdings" w:hAnsi="Wingdings"/>
+        <w:rFonts w:ascii="Wingdings" w:hAnsi="Wingdings" w:hint="default"/>
       </w:rPr>
     </w:lvl>
     <w:lvl w:ilvl="3" w:tplc="C56C71FA">
@@ -2701,7 +1955,7 @@
         <w:ind w:left="2880" w:hanging="360"/>
       </w:pPr>
       <w:rPr>
-        <w:rFonts w:hint="default" w:ascii="Symbol" w:hAnsi="Symbol"/>
+        <w:rFonts w:ascii="Symbol" w:hAnsi="Symbol" w:hint="default"/>
       </w:rPr>
     </w:lvl>
     <w:lvl w:ilvl="4" w:tplc="FF90DC36">
@@ -2713,7 +1967,7 @@
         <w:ind w:left="3600" w:hanging="360"/>
       </w:pPr>
       <w:rPr>
-        <w:rFonts w:hint="default" w:ascii="Courier New" w:hAnsi="Courier New"/>
+        <w:rFonts w:ascii="Courier New" w:hAnsi="Courier New" w:hint="default"/>
       </w:rPr>
     </w:lvl>
     <w:lvl w:ilvl="5" w:tplc="978C6702">
@@ -2725,7 +1979,7 @@
         <w:ind w:left="4320" w:hanging="360"/>
       </w:pPr>
       <w:rPr>
-        <w:rFonts w:hint="default" w:ascii="Wingdings" w:hAnsi="Wingdings"/>
+        <w:rFonts w:ascii="Wingdings" w:hAnsi="Wingdings" w:hint="default"/>
       </w:rPr>
     </w:lvl>
     <w:lvl w:ilvl="6" w:tplc="1CB81FCC">
@@ -2737,7 +1991,7 @@
         <w:ind w:left="5040" w:hanging="360"/>
       </w:pPr>
       <w:rPr>
-        <w:rFonts w:hint="default" w:ascii="Symbol" w:hAnsi="Symbol"/>
+        <w:rFonts w:ascii="Symbol" w:hAnsi="Symbol" w:hint="default"/>
       </w:rPr>
     </w:lvl>
     <w:lvl w:ilvl="7" w:tplc="393C3516">
@@ -2749,7 +2003,7 @@
         <w:ind w:left="5760" w:hanging="360"/>
       </w:pPr>
       <w:rPr>
-        <w:rFonts w:hint="default" w:ascii="Courier New" w:hAnsi="Courier New"/>
+        <w:rFonts w:ascii="Courier New" w:hAnsi="Courier New" w:hint="default"/>
       </w:rPr>
     </w:lvl>
     <w:lvl w:ilvl="8" w:tplc="1E0AE196">
@@ -2761,11 +2015,11 @@
         <w:ind w:left="6480" w:hanging="360"/>
       </w:pPr>
       <w:rPr>
-        <w:rFonts w:hint="default" w:ascii="Wingdings" w:hAnsi="Wingdings"/>
+        <w:rFonts w:ascii="Wingdings" w:hAnsi="Wingdings" w:hint="default"/>
       </w:rPr>
     </w:lvl>
   </w:abstractNum>
-  <w:abstractNum w:abstractNumId="5" w15:restartNumberingAfterBreak="0">
+  <w:abstractNum w:abstractNumId="6" w15:restartNumberingAfterBreak="0">
     <w:nsid w:val="2B192297"/>
     <w:multiLevelType w:val="hybridMultilevel"/>
     <w:tmpl w:val="70D87A02"/>
@@ -2778,7 +2032,7 @@
         <w:ind w:left="720" w:hanging="360"/>
       </w:pPr>
       <w:rPr>
-        <w:rFonts w:hint="default" w:ascii="Wingdings" w:hAnsi="Wingdings"/>
+        <w:rFonts w:ascii="Wingdings" w:hAnsi="Wingdings" w:hint="default"/>
       </w:rPr>
     </w:lvl>
     <w:lvl w:ilvl="1" w:tplc="20000003" w:tentative="1">
@@ -2790,7 +2044,7 @@
         <w:ind w:left="1440" w:hanging="360"/>
       </w:pPr>
       <w:rPr>
-        <w:rFonts w:hint="default" w:ascii="Courier New" w:hAnsi="Courier New" w:cs="Courier New"/>
+        <w:rFonts w:ascii="Courier New" w:hAnsi="Courier New" w:cs="Courier New" w:hint="default"/>
       </w:rPr>
     </w:lvl>
     <w:lvl w:ilvl="2" w:tplc="20000005" w:tentative="1">
@@ -2802,7 +2056,7 @@
         <w:ind w:left="2160" w:hanging="360"/>
       </w:pPr>
       <w:rPr>
-        <w:rFonts w:hint="default" w:ascii="Wingdings" w:hAnsi="Wingdings"/>
+        <w:rFonts w:ascii="Wingdings" w:hAnsi="Wingdings" w:hint="default"/>
       </w:rPr>
     </w:lvl>
     <w:lvl w:ilvl="3" w:tplc="20000001" w:tentative="1">
@@ -2814,7 +2068,7 @@
         <w:ind w:left="2880" w:hanging="360"/>
       </w:pPr>
       <w:rPr>
-        <w:rFonts w:hint="default" w:ascii="Symbol" w:hAnsi="Symbol"/>
+        <w:rFonts w:ascii="Symbol" w:hAnsi="Symbol" w:hint="default"/>
       </w:rPr>
     </w:lvl>
     <w:lvl w:ilvl="4" w:tplc="20000003" w:tentative="1">
@@ -2826,7 +2080,7 @@
         <w:ind w:left="3600" w:hanging="360"/>
       </w:pPr>
       <w:rPr>
-        <w:rFonts w:hint="default" w:ascii="Courier New" w:hAnsi="Courier New" w:cs="Courier New"/>
+        <w:rFonts w:ascii="Courier New" w:hAnsi="Courier New" w:cs="Courier New" w:hint="default"/>
       </w:rPr>
     </w:lvl>
     <w:lvl w:ilvl="5" w:tplc="20000005" w:tentative="1">
@@ -2838,7 +2092,7 @@
         <w:ind w:left="4320" w:hanging="360"/>
       </w:pPr>
       <w:rPr>
-        <w:rFonts w:hint="default" w:ascii="Wingdings" w:hAnsi="Wingdings"/>
+        <w:rFonts w:ascii="Wingdings" w:hAnsi="Wingdings" w:hint="default"/>
       </w:rPr>
     </w:lvl>
     <w:lvl w:ilvl="6" w:tplc="20000001" w:tentative="1">
@@ -2850,7 +2104,7 @@
         <w:ind w:left="5040" w:hanging="360"/>
       </w:pPr>
       <w:rPr>
-        <w:rFonts w:hint="default" w:ascii="Symbol" w:hAnsi="Symbol"/>
+        <w:rFonts w:ascii="Symbol" w:hAnsi="Symbol" w:hint="default"/>
       </w:rPr>
     </w:lvl>
     <w:lvl w:ilvl="7" w:tplc="20000003" w:tentative="1">
@@ -2862,7 +2116,7 @@
         <w:ind w:left="5760" w:hanging="360"/>
       </w:pPr>
       <w:rPr>
-        <w:rFonts w:hint="default" w:ascii="Courier New" w:hAnsi="Courier New" w:cs="Courier New"/>
+        <w:rFonts w:ascii="Courier New" w:hAnsi="Courier New" w:cs="Courier New" w:hint="default"/>
       </w:rPr>
     </w:lvl>
     <w:lvl w:ilvl="8" w:tplc="20000005" w:tentative="1">
@@ -2874,11 +2128,11 @@
         <w:ind w:left="6480" w:hanging="360"/>
       </w:pPr>
       <w:rPr>
-        <w:rFonts w:hint="default" w:ascii="Wingdings" w:hAnsi="Wingdings"/>
+        <w:rFonts w:ascii="Wingdings" w:hAnsi="Wingdings" w:hint="default"/>
       </w:rPr>
     </w:lvl>
   </w:abstractNum>
-  <w:abstractNum w:abstractNumId="6" w15:restartNumberingAfterBreak="0">
+  <w:abstractNum w:abstractNumId="7" w15:restartNumberingAfterBreak="0">
     <w:nsid w:val="35036685"/>
     <w:multiLevelType w:val="hybridMultilevel"/>
     <w:tmpl w:val="A4A82F2A"/>
@@ -2891,7 +2145,7 @@
         <w:ind w:left="360" w:hanging="360"/>
       </w:pPr>
       <w:rPr>
-        <w:rFonts w:hint="default" w:ascii="Wingdings" w:hAnsi="Wingdings"/>
+        <w:rFonts w:ascii="Wingdings" w:hAnsi="Wingdings" w:hint="default"/>
         <w:i w:val="0"/>
       </w:rPr>
     </w:lvl>
@@ -2904,7 +2158,7 @@
         <w:ind w:left="1080" w:hanging="360"/>
       </w:pPr>
       <w:rPr>
-        <w:rFonts w:hint="default" w:ascii="Courier New" w:hAnsi="Courier New" w:cs="Courier New"/>
+        <w:rFonts w:ascii="Courier New" w:hAnsi="Courier New" w:cs="Courier New" w:hint="default"/>
       </w:rPr>
     </w:lvl>
     <w:lvl w:ilvl="2" w:tplc="20000005" w:tentative="1">
@@ -2916,7 +2170,7 @@
         <w:ind w:left="1800" w:hanging="360"/>
       </w:pPr>
       <w:rPr>
-        <w:rFonts w:hint="default" w:ascii="Wingdings" w:hAnsi="Wingdings"/>
+        <w:rFonts w:ascii="Wingdings" w:hAnsi="Wingdings" w:hint="default"/>
       </w:rPr>
     </w:lvl>
     <w:lvl w:ilvl="3" w:tplc="20000001" w:tentative="1">
@@ -2928,7 +2182,7 @@
         <w:ind w:left="2520" w:hanging="360"/>
       </w:pPr>
       <w:rPr>
-        <w:rFonts w:hint="default" w:ascii="Symbol" w:hAnsi="Symbol"/>
+        <w:rFonts w:ascii="Symbol" w:hAnsi="Symbol" w:hint="default"/>
       </w:rPr>
     </w:lvl>
     <w:lvl w:ilvl="4" w:tplc="20000003" w:tentative="1">
@@ -2940,7 +2194,7 @@
         <w:ind w:left="3240" w:hanging="360"/>
       </w:pPr>
       <w:rPr>
-        <w:rFonts w:hint="default" w:ascii="Courier New" w:hAnsi="Courier New" w:cs="Courier New"/>
+        <w:rFonts w:ascii="Courier New" w:hAnsi="Courier New" w:cs="Courier New" w:hint="default"/>
       </w:rPr>
     </w:lvl>
     <w:lvl w:ilvl="5" w:tplc="20000005" w:tentative="1">
@@ -2952,7 +2206,7 @@
         <w:ind w:left="3960" w:hanging="360"/>
       </w:pPr>
       <w:rPr>
-        <w:rFonts w:hint="default" w:ascii="Wingdings" w:hAnsi="Wingdings"/>
+        <w:rFonts w:ascii="Wingdings" w:hAnsi="Wingdings" w:hint="default"/>
       </w:rPr>
     </w:lvl>
     <w:lvl w:ilvl="6" w:tplc="20000001" w:tentative="1">
@@ -2964,7 +2218,7 @@
         <w:ind w:left="4680" w:hanging="360"/>
       </w:pPr>
       <w:rPr>
-        <w:rFonts w:hint="default" w:ascii="Symbol" w:hAnsi="Symbol"/>
+        <w:rFonts w:ascii="Symbol" w:hAnsi="Symbol" w:hint="default"/>
       </w:rPr>
     </w:lvl>
     <w:lvl w:ilvl="7" w:tplc="20000003" w:tentative="1">
@@ -2976,7 +2230,7 @@
         <w:ind w:left="5400" w:hanging="360"/>
       </w:pPr>
       <w:rPr>
-        <w:rFonts w:hint="default" w:ascii="Courier New" w:hAnsi="Courier New" w:cs="Courier New"/>
+        <w:rFonts w:ascii="Courier New" w:hAnsi="Courier New" w:cs="Courier New" w:hint="default"/>
       </w:rPr>
     </w:lvl>
     <w:lvl w:ilvl="8" w:tplc="20000005" w:tentative="1">
@@ -2988,11 +2242,11 @@
         <w:ind w:left="6120" w:hanging="360"/>
       </w:pPr>
       <w:rPr>
-        <w:rFonts w:hint="default" w:ascii="Wingdings" w:hAnsi="Wingdings"/>
+        <w:rFonts w:ascii="Wingdings" w:hAnsi="Wingdings" w:hint="default"/>
       </w:rPr>
     </w:lvl>
   </w:abstractNum>
-  <w:abstractNum w:abstractNumId="7" w15:restartNumberingAfterBreak="0">
+  <w:abstractNum w:abstractNumId="8" w15:restartNumberingAfterBreak="0">
     <w:nsid w:val="35F24181"/>
     <w:multiLevelType w:val="hybridMultilevel"/>
     <w:tmpl w:val="9DDCAB8E"/>
@@ -3004,7 +2258,7 @@
         <w:ind w:left="1080" w:hanging="360"/>
       </w:pPr>
       <w:rPr>
-        <w:rFonts w:hint="default" w:ascii="Calibri" w:hAnsi="Calibri" w:cs="Calibri" w:eastAsiaTheme="minorHAnsi"/>
+        <w:rFonts w:ascii="Calibri" w:eastAsiaTheme="minorHAnsi" w:hAnsi="Calibri" w:cs="Calibri" w:hint="default"/>
         <w:i w:val="0"/>
       </w:rPr>
     </w:lvl>
@@ -3017,7 +2271,7 @@
         <w:ind w:left="1800" w:hanging="360"/>
       </w:pPr>
       <w:rPr>
-        <w:rFonts w:hint="default" w:ascii="Courier New" w:hAnsi="Courier New" w:cs="Courier New"/>
+        <w:rFonts w:ascii="Courier New" w:hAnsi="Courier New" w:cs="Courier New" w:hint="default"/>
       </w:rPr>
     </w:lvl>
     <w:lvl w:ilvl="2" w:tplc="20000005" w:tentative="1">
@@ -3029,7 +2283,7 @@
         <w:ind w:left="2520" w:hanging="360"/>
       </w:pPr>
       <w:rPr>
-        <w:rFonts w:hint="default" w:ascii="Wingdings" w:hAnsi="Wingdings"/>
+        <w:rFonts w:ascii="Wingdings" w:hAnsi="Wingdings" w:hint="default"/>
       </w:rPr>
     </w:lvl>
     <w:lvl w:ilvl="3" w:tplc="20000001" w:tentative="1">
@@ -3041,7 +2295,7 @@
         <w:ind w:left="3240" w:hanging="360"/>
       </w:pPr>
       <w:rPr>
-        <w:rFonts w:hint="default" w:ascii="Symbol" w:hAnsi="Symbol"/>
+        <w:rFonts w:ascii="Symbol" w:hAnsi="Symbol" w:hint="default"/>
       </w:rPr>
     </w:lvl>
     <w:lvl w:ilvl="4" w:tplc="20000003" w:tentative="1">
@@ -3053,7 +2307,7 @@
         <w:ind w:left="3960" w:hanging="360"/>
       </w:pPr>
       <w:rPr>
-        <w:rFonts w:hint="default" w:ascii="Courier New" w:hAnsi="Courier New" w:cs="Courier New"/>
+        <w:rFonts w:ascii="Courier New" w:hAnsi="Courier New" w:cs="Courier New" w:hint="default"/>
       </w:rPr>
     </w:lvl>
     <w:lvl w:ilvl="5" w:tplc="20000005" w:tentative="1">
@@ -3065,7 +2319,7 @@
         <w:ind w:left="4680" w:hanging="360"/>
       </w:pPr>
       <w:rPr>
-        <w:rFonts w:hint="default" w:ascii="Wingdings" w:hAnsi="Wingdings"/>
+        <w:rFonts w:ascii="Wingdings" w:hAnsi="Wingdings" w:hint="default"/>
       </w:rPr>
     </w:lvl>
     <w:lvl w:ilvl="6" w:tplc="20000001" w:tentative="1">
@@ -3077,7 +2331,7 @@
         <w:ind w:left="5400" w:hanging="360"/>
       </w:pPr>
       <w:rPr>
-        <w:rFonts w:hint="default" w:ascii="Symbol" w:hAnsi="Symbol"/>
+        <w:rFonts w:ascii="Symbol" w:hAnsi="Symbol" w:hint="default"/>
       </w:rPr>
     </w:lvl>
     <w:lvl w:ilvl="7" w:tplc="20000003" w:tentative="1">
@@ -3089,7 +2343,7 @@
         <w:ind w:left="6120" w:hanging="360"/>
       </w:pPr>
       <w:rPr>
-        <w:rFonts w:hint="default" w:ascii="Courier New" w:hAnsi="Courier New" w:cs="Courier New"/>
+        <w:rFonts w:ascii="Courier New" w:hAnsi="Courier New" w:cs="Courier New" w:hint="default"/>
       </w:rPr>
     </w:lvl>
     <w:lvl w:ilvl="8" w:tplc="20000005" w:tentative="1">
@@ -3101,11 +2355,11 @@
         <w:ind w:left="6840" w:hanging="360"/>
       </w:pPr>
       <w:rPr>
-        <w:rFonts w:hint="default" w:ascii="Wingdings" w:hAnsi="Wingdings"/>
+        <w:rFonts w:ascii="Wingdings" w:hAnsi="Wingdings" w:hint="default"/>
       </w:rPr>
     </w:lvl>
   </w:abstractNum>
-  <w:abstractNum w:abstractNumId="8" w15:restartNumberingAfterBreak="0">
+  <w:abstractNum w:abstractNumId="9" w15:restartNumberingAfterBreak="0">
     <w:nsid w:val="3648142E"/>
     <w:multiLevelType w:val="hybridMultilevel"/>
     <w:tmpl w:val="93CEB662"/>
@@ -3118,7 +2372,7 @@
         <w:ind w:left="360" w:hanging="360"/>
       </w:pPr>
       <w:rPr>
-        <w:rFonts w:hint="default" w:ascii="Wingdings" w:hAnsi="Wingdings"/>
+        <w:rFonts w:ascii="Wingdings" w:hAnsi="Wingdings" w:hint="default"/>
       </w:rPr>
     </w:lvl>
     <w:lvl w:ilvl="1" w:tplc="20000003" w:tentative="1">
@@ -3130,7 +2384,7 @@
         <w:ind w:left="1080" w:hanging="360"/>
       </w:pPr>
       <w:rPr>
-        <w:rFonts w:hint="default" w:ascii="Courier New" w:hAnsi="Courier New" w:cs="Courier New"/>
+        <w:rFonts w:ascii="Courier New" w:hAnsi="Courier New" w:cs="Courier New" w:hint="default"/>
       </w:rPr>
     </w:lvl>
     <w:lvl w:ilvl="2" w:tplc="20000005" w:tentative="1">
@@ -3142,7 +2396,7 @@
         <w:ind w:left="1800" w:hanging="360"/>
       </w:pPr>
       <w:rPr>
-        <w:rFonts w:hint="default" w:ascii="Wingdings" w:hAnsi="Wingdings"/>
+        <w:rFonts w:ascii="Wingdings" w:hAnsi="Wingdings" w:hint="default"/>
       </w:rPr>
     </w:lvl>
     <w:lvl w:ilvl="3" w:tplc="20000001" w:tentative="1">
@@ -3154,7 +2408,7 @@
         <w:ind w:left="2520" w:hanging="360"/>
       </w:pPr>
       <w:rPr>
-        <w:rFonts w:hint="default" w:ascii="Symbol" w:hAnsi="Symbol"/>
+        <w:rFonts w:ascii="Symbol" w:hAnsi="Symbol" w:hint="default"/>
       </w:rPr>
     </w:lvl>
     <w:lvl w:ilvl="4" w:tplc="20000003" w:tentative="1">
@@ -3166,7 +2420,7 @@
         <w:ind w:left="3240" w:hanging="360"/>
       </w:pPr>
       <w:rPr>
-        <w:rFonts w:hint="default" w:ascii="Courier New" w:hAnsi="Courier New" w:cs="Courier New"/>
+        <w:rFonts w:ascii="Courier New" w:hAnsi="Courier New" w:cs="Courier New" w:hint="default"/>
       </w:rPr>
     </w:lvl>
     <w:lvl w:ilvl="5" w:tplc="20000005" w:tentative="1">
@@ -3178,7 +2432,7 @@
         <w:ind w:left="3960" w:hanging="360"/>
       </w:pPr>
       <w:rPr>
-        <w:rFonts w:hint="default" w:ascii="Wingdings" w:hAnsi="Wingdings"/>
+        <w:rFonts w:ascii="Wingdings" w:hAnsi="Wingdings" w:hint="default"/>
       </w:rPr>
     </w:lvl>
     <w:lvl w:ilvl="6" w:tplc="20000001" w:tentative="1">
@@ -3190,7 +2444,7 @@
         <w:ind w:left="4680" w:hanging="360"/>
       </w:pPr>
       <w:rPr>
-        <w:rFonts w:hint="default" w:ascii="Symbol" w:hAnsi="Symbol"/>
+        <w:rFonts w:ascii="Symbol" w:hAnsi="Symbol" w:hint="default"/>
       </w:rPr>
     </w:lvl>
     <w:lvl w:ilvl="7" w:tplc="20000003" w:tentative="1">
@@ -3202,7 +2456,7 @@
         <w:ind w:left="5400" w:hanging="360"/>
       </w:pPr>
       <w:rPr>
-        <w:rFonts w:hint="default" w:ascii="Courier New" w:hAnsi="Courier New" w:cs="Courier New"/>
+        <w:rFonts w:ascii="Courier New" w:hAnsi="Courier New" w:cs="Courier New" w:hint="default"/>
       </w:rPr>
     </w:lvl>
     <w:lvl w:ilvl="8" w:tplc="20000005" w:tentative="1">
@@ -3214,15 +2468,15 @@
         <w:ind w:left="6120" w:hanging="360"/>
       </w:pPr>
       <w:rPr>
-        <w:rFonts w:hint="default" w:ascii="Wingdings" w:hAnsi="Wingdings"/>
+        <w:rFonts w:ascii="Wingdings" w:hAnsi="Wingdings" w:hint="default"/>
       </w:rPr>
     </w:lvl>
   </w:abstractNum>
-  <w:abstractNum w:abstractNumId="9" w15:restartNumberingAfterBreak="0">
+  <w:abstractNum w:abstractNumId="10" w15:restartNumberingAfterBreak="0">
     <w:nsid w:val="37A44BBC"/>
     <w:multiLevelType w:val="hybridMultilevel"/>
     <w:tmpl w:val="D93AFD84"/>
-    <w:lvl w:ilvl="0">
+    <w:lvl w:ilvl="0" w:tplc="FFFFFFFF">
       <w:start w:val="1"/>
       <w:numFmt w:val="bullet"/>
       <w:lvlText w:val=""/>
@@ -3231,7 +2485,7 @@
         <w:ind w:left="360" w:hanging="360"/>
       </w:pPr>
       <w:rPr>
-        <w:rFonts w:hint="default" w:ascii="Wingdings" w:hAnsi="Wingdings"/>
+        <w:rFonts w:ascii="Wingdings" w:hAnsi="Wingdings" w:hint="default"/>
       </w:rPr>
     </w:lvl>
     <w:lvl w:ilvl="1" w:tplc="A210F048">
@@ -3243,7 +2497,7 @@
         <w:ind w:left="1080" w:hanging="360"/>
       </w:pPr>
       <w:rPr>
-        <w:rFonts w:hint="default" w:ascii="Symbol" w:hAnsi="Symbol" w:eastAsiaTheme="minorHAnsi" w:cstheme="minorBidi"/>
+        <w:rFonts w:ascii="Symbol" w:eastAsiaTheme="minorHAnsi" w:hAnsi="Symbol" w:cstheme="minorBidi" w:hint="default"/>
         <w:i w:val="0"/>
       </w:rPr>
     </w:lvl>
@@ -3256,7 +2510,7 @@
         <w:ind w:left="1800" w:hanging="360"/>
       </w:pPr>
       <w:rPr>
-        <w:rFonts w:hint="default" w:ascii="Wingdings" w:hAnsi="Wingdings"/>
+        <w:rFonts w:ascii="Wingdings" w:hAnsi="Wingdings" w:hint="default"/>
       </w:rPr>
     </w:lvl>
     <w:lvl w:ilvl="3" w:tplc="20000001" w:tentative="1">
@@ -3268,7 +2522,7 @@
         <w:ind w:left="2520" w:hanging="360"/>
       </w:pPr>
       <w:rPr>
-        <w:rFonts w:hint="default" w:ascii="Symbol" w:hAnsi="Symbol"/>
+        <w:rFonts w:ascii="Symbol" w:hAnsi="Symbol" w:hint="default"/>
       </w:rPr>
     </w:lvl>
     <w:lvl w:ilvl="4" w:tplc="20000003" w:tentative="1">
@@ -3280,7 +2534,7 @@
         <w:ind w:left="3240" w:hanging="360"/>
       </w:pPr>
       <w:rPr>
-        <w:rFonts w:hint="default" w:ascii="Courier New" w:hAnsi="Courier New" w:cs="Courier New"/>
+        <w:rFonts w:ascii="Courier New" w:hAnsi="Courier New" w:cs="Courier New" w:hint="default"/>
       </w:rPr>
     </w:lvl>
     <w:lvl w:ilvl="5" w:tplc="20000005" w:tentative="1">
@@ -3292,7 +2546,7 @@
         <w:ind w:left="3960" w:hanging="360"/>
       </w:pPr>
       <w:rPr>
-        <w:rFonts w:hint="default" w:ascii="Wingdings" w:hAnsi="Wingdings"/>
+        <w:rFonts w:ascii="Wingdings" w:hAnsi="Wingdings" w:hint="default"/>
       </w:rPr>
     </w:lvl>
     <w:lvl w:ilvl="6" w:tplc="20000001" w:tentative="1">
@@ -3304,7 +2558,7 @@
         <w:ind w:left="4680" w:hanging="360"/>
       </w:pPr>
       <w:rPr>
-        <w:rFonts w:hint="default" w:ascii="Symbol" w:hAnsi="Symbol"/>
+        <w:rFonts w:ascii="Symbol" w:hAnsi="Symbol" w:hint="default"/>
       </w:rPr>
     </w:lvl>
     <w:lvl w:ilvl="7" w:tplc="20000003" w:tentative="1">
@@ -3316,7 +2570,7 @@
         <w:ind w:left="5400" w:hanging="360"/>
       </w:pPr>
       <w:rPr>
-        <w:rFonts w:hint="default" w:ascii="Courier New" w:hAnsi="Courier New" w:cs="Courier New"/>
+        <w:rFonts w:ascii="Courier New" w:hAnsi="Courier New" w:cs="Courier New" w:hint="default"/>
       </w:rPr>
     </w:lvl>
     <w:lvl w:ilvl="8" w:tplc="20000005" w:tentative="1">
@@ -3328,11 +2582,11 @@
         <w:ind w:left="6120" w:hanging="360"/>
       </w:pPr>
       <w:rPr>
-        <w:rFonts w:hint="default" w:ascii="Wingdings" w:hAnsi="Wingdings"/>
+        <w:rFonts w:ascii="Wingdings" w:hAnsi="Wingdings" w:hint="default"/>
       </w:rPr>
     </w:lvl>
   </w:abstractNum>
-  <w:abstractNum w:abstractNumId="10" w15:restartNumberingAfterBreak="0">
+  <w:abstractNum w:abstractNumId="11" w15:restartNumberingAfterBreak="0">
     <w:nsid w:val="3AC60E53"/>
     <w:multiLevelType w:val="hybridMultilevel"/>
     <w:tmpl w:val="77A68858"/>
@@ -3344,7 +2598,7 @@
         <w:ind w:left="1080" w:hanging="360"/>
       </w:pPr>
       <w:rPr>
-        <w:rFonts w:hint="default" w:ascii="Calibri" w:hAnsi="Calibri" w:cs="Calibri" w:eastAsiaTheme="minorHAnsi"/>
+        <w:rFonts w:ascii="Calibri" w:eastAsiaTheme="minorHAnsi" w:hAnsi="Calibri" w:cs="Calibri" w:hint="default"/>
         <w:i w:val="0"/>
       </w:rPr>
     </w:lvl>
@@ -3357,7 +2611,7 @@
         <w:ind w:left="1800" w:hanging="360"/>
       </w:pPr>
       <w:rPr>
-        <w:rFonts w:hint="default" w:ascii="Courier New" w:hAnsi="Courier New" w:cs="Courier New"/>
+        <w:rFonts w:ascii="Courier New" w:hAnsi="Courier New" w:cs="Courier New" w:hint="default"/>
       </w:rPr>
     </w:lvl>
     <w:lvl w:ilvl="2" w:tplc="20000005" w:tentative="1">
@@ -3369,7 +2623,7 @@
         <w:ind w:left="2520" w:hanging="360"/>
       </w:pPr>
       <w:rPr>
-        <w:rFonts w:hint="default" w:ascii="Wingdings" w:hAnsi="Wingdings"/>
+        <w:rFonts w:ascii="Wingdings" w:hAnsi="Wingdings" w:hint="default"/>
       </w:rPr>
     </w:lvl>
     <w:lvl w:ilvl="3" w:tplc="20000001" w:tentative="1">
@@ -3381,7 +2635,7 @@
         <w:ind w:left="3240" w:hanging="360"/>
       </w:pPr>
       <w:rPr>
-        <w:rFonts w:hint="default" w:ascii="Symbol" w:hAnsi="Symbol"/>
+        <w:rFonts w:ascii="Symbol" w:hAnsi="Symbol" w:hint="default"/>
       </w:rPr>
     </w:lvl>
     <w:lvl w:ilvl="4" w:tplc="20000003" w:tentative="1">
@@ -3393,7 +2647,7 @@
         <w:ind w:left="3960" w:hanging="360"/>
       </w:pPr>
       <w:rPr>
-        <w:rFonts w:hint="default" w:ascii="Courier New" w:hAnsi="Courier New" w:cs="Courier New"/>
+        <w:rFonts w:ascii="Courier New" w:hAnsi="Courier New" w:cs="Courier New" w:hint="default"/>
       </w:rPr>
     </w:lvl>
     <w:lvl w:ilvl="5" w:tplc="20000005" w:tentative="1">
@@ -3405,7 +2659,7 @@
         <w:ind w:left="4680" w:hanging="360"/>
       </w:pPr>
       <w:rPr>
-        <w:rFonts w:hint="default" w:ascii="Wingdings" w:hAnsi="Wingdings"/>
+        <w:rFonts w:ascii="Wingdings" w:hAnsi="Wingdings" w:hint="default"/>
       </w:rPr>
     </w:lvl>
     <w:lvl w:ilvl="6" w:tplc="20000001" w:tentative="1">
@@ -3417,7 +2671,7 @@
         <w:ind w:left="5400" w:hanging="360"/>
       </w:pPr>
       <w:rPr>
-        <w:rFonts w:hint="default" w:ascii="Symbol" w:hAnsi="Symbol"/>
+        <w:rFonts w:ascii="Symbol" w:hAnsi="Symbol" w:hint="default"/>
       </w:rPr>
     </w:lvl>
     <w:lvl w:ilvl="7" w:tplc="20000003" w:tentative="1">
@@ -3429,7 +2683,7 @@
         <w:ind w:left="6120" w:hanging="360"/>
       </w:pPr>
       <w:rPr>
-        <w:rFonts w:hint="default" w:ascii="Courier New" w:hAnsi="Courier New" w:cs="Courier New"/>
+        <w:rFonts w:ascii="Courier New" w:hAnsi="Courier New" w:cs="Courier New" w:hint="default"/>
       </w:rPr>
     </w:lvl>
     <w:lvl w:ilvl="8" w:tplc="20000005" w:tentative="1">
@@ -3441,11 +2695,11 @@
         <w:ind w:left="6840" w:hanging="360"/>
       </w:pPr>
       <w:rPr>
-        <w:rFonts w:hint="default" w:ascii="Wingdings" w:hAnsi="Wingdings"/>
+        <w:rFonts w:ascii="Wingdings" w:hAnsi="Wingdings" w:hint="default"/>
       </w:rPr>
     </w:lvl>
   </w:abstractNum>
-  <w:abstractNum w:abstractNumId="11" w15:restartNumberingAfterBreak="0">
+  <w:abstractNum w:abstractNumId="12" w15:restartNumberingAfterBreak="0">
     <w:nsid w:val="3C4F5B17"/>
     <w:multiLevelType w:val="hybridMultilevel"/>
     <w:tmpl w:val="937A152C"/>
@@ -3458,7 +2712,7 @@
         <w:ind w:left="720" w:hanging="360"/>
       </w:pPr>
       <w:rPr>
-        <w:rFonts w:hint="default" w:ascii="Symbol" w:hAnsi="Symbol"/>
+        <w:rFonts w:ascii="Symbol" w:hAnsi="Symbol" w:hint="default"/>
       </w:rPr>
     </w:lvl>
     <w:lvl w:ilvl="1" w:tplc="463CF526">
@@ -3470,7 +2724,7 @@
         <w:ind w:left="1440" w:hanging="360"/>
       </w:pPr>
       <w:rPr>
-        <w:rFonts w:hint="default" w:ascii="Courier New" w:hAnsi="Courier New"/>
+        <w:rFonts w:ascii="Courier New" w:hAnsi="Courier New" w:hint="default"/>
       </w:rPr>
     </w:lvl>
     <w:lvl w:ilvl="2" w:tplc="7B088112">
@@ -3482,7 +2736,7 @@
         <w:ind w:left="2160" w:hanging="360"/>
       </w:pPr>
       <w:rPr>
-        <w:rFonts w:hint="default" w:ascii="Wingdings" w:hAnsi="Wingdings"/>
+        <w:rFonts w:ascii="Wingdings" w:hAnsi="Wingdings" w:hint="default"/>
       </w:rPr>
     </w:lvl>
     <w:lvl w:ilvl="3" w:tplc="1AA4633E">
@@ -3494,7 +2748,7 @@
         <w:ind w:left="2880" w:hanging="360"/>
       </w:pPr>
       <w:rPr>
-        <w:rFonts w:hint="default" w:ascii="Symbol" w:hAnsi="Symbol"/>
+        <w:rFonts w:ascii="Symbol" w:hAnsi="Symbol" w:hint="default"/>
       </w:rPr>
     </w:lvl>
     <w:lvl w:ilvl="4" w:tplc="9F6C7724">
@@ -3506,7 +2760,7 @@
         <w:ind w:left="3600" w:hanging="360"/>
       </w:pPr>
       <w:rPr>
-        <w:rFonts w:hint="default" w:ascii="Courier New" w:hAnsi="Courier New"/>
+        <w:rFonts w:ascii="Courier New" w:hAnsi="Courier New" w:hint="default"/>
       </w:rPr>
     </w:lvl>
     <w:lvl w:ilvl="5" w:tplc="228220E4">
@@ -3518,7 +2772,7 @@
         <w:ind w:left="4320" w:hanging="360"/>
       </w:pPr>
       <w:rPr>
-        <w:rFonts w:hint="default" w:ascii="Wingdings" w:hAnsi="Wingdings"/>
+        <w:rFonts w:ascii="Wingdings" w:hAnsi="Wingdings" w:hint="default"/>
       </w:rPr>
     </w:lvl>
     <w:lvl w:ilvl="6" w:tplc="164CC86E">
@@ -3530,7 +2784,7 @@
         <w:ind w:left="5040" w:hanging="360"/>
       </w:pPr>
       <w:rPr>
-        <w:rFonts w:hint="default" w:ascii="Symbol" w:hAnsi="Symbol"/>
+        <w:rFonts w:ascii="Symbol" w:hAnsi="Symbol" w:hint="default"/>
       </w:rPr>
     </w:lvl>
     <w:lvl w:ilvl="7" w:tplc="97063EFC">
@@ -3542,7 +2796,7 @@
         <w:ind w:left="5760" w:hanging="360"/>
       </w:pPr>
       <w:rPr>
-        <w:rFonts w:hint="default" w:ascii="Courier New" w:hAnsi="Courier New"/>
+        <w:rFonts w:ascii="Courier New" w:hAnsi="Courier New" w:hint="default"/>
       </w:rPr>
     </w:lvl>
     <w:lvl w:ilvl="8" w:tplc="B412993E">
@@ -3554,11 +2808,11 @@
         <w:ind w:left="6480" w:hanging="360"/>
       </w:pPr>
       <w:rPr>
-        <w:rFonts w:hint="default" w:ascii="Wingdings" w:hAnsi="Wingdings"/>
+        <w:rFonts w:ascii="Wingdings" w:hAnsi="Wingdings" w:hint="default"/>
       </w:rPr>
     </w:lvl>
   </w:abstractNum>
-  <w:abstractNum w:abstractNumId="12" w15:restartNumberingAfterBreak="0">
+  <w:abstractNum w:abstractNumId="13" w15:restartNumberingAfterBreak="0">
     <w:nsid w:val="3F1C65C0"/>
     <w:multiLevelType w:val="hybridMultilevel"/>
     <w:tmpl w:val="6B30A1B8"/>
@@ -3644,7 +2898,7 @@
       </w:pPr>
     </w:lvl>
   </w:abstractNum>
-  <w:abstractNum w:abstractNumId="13" w15:restartNumberingAfterBreak="0">
+  <w:abstractNum w:abstractNumId="14" w15:restartNumberingAfterBreak="0">
     <w:nsid w:val="679471FB"/>
     <w:multiLevelType w:val="hybridMultilevel"/>
     <w:tmpl w:val="EC8083CC"/>
@@ -3657,7 +2911,7 @@
         <w:ind w:left="360" w:hanging="360"/>
       </w:pPr>
       <w:rPr>
-        <w:rFonts w:hint="default" w:ascii="Wingdings" w:hAnsi="Wingdings"/>
+        <w:rFonts w:ascii="Wingdings" w:hAnsi="Wingdings" w:hint="default"/>
       </w:rPr>
     </w:lvl>
     <w:lvl w:ilvl="1" w:tplc="20000003" w:tentative="1">
@@ -3669,7 +2923,7 @@
         <w:ind w:left="1080" w:hanging="360"/>
       </w:pPr>
       <w:rPr>
-        <w:rFonts w:hint="default" w:ascii="Courier New" w:hAnsi="Courier New" w:cs="Courier New"/>
+        <w:rFonts w:ascii="Courier New" w:hAnsi="Courier New" w:cs="Courier New" w:hint="default"/>
       </w:rPr>
     </w:lvl>
     <w:lvl w:ilvl="2" w:tplc="20000005" w:tentative="1">
@@ -3681,7 +2935,7 @@
         <w:ind w:left="1800" w:hanging="360"/>
       </w:pPr>
       <w:rPr>
-        <w:rFonts w:hint="default" w:ascii="Wingdings" w:hAnsi="Wingdings"/>
+        <w:rFonts w:ascii="Wingdings" w:hAnsi="Wingdings" w:hint="default"/>
       </w:rPr>
     </w:lvl>
     <w:lvl w:ilvl="3" w:tplc="20000001" w:tentative="1">
@@ -3693,7 +2947,7 @@
         <w:ind w:left="2520" w:hanging="360"/>
       </w:pPr>
       <w:rPr>
-        <w:rFonts w:hint="default" w:ascii="Symbol" w:hAnsi="Symbol"/>
+        <w:rFonts w:ascii="Symbol" w:hAnsi="Symbol" w:hint="default"/>
       </w:rPr>
     </w:lvl>
     <w:lvl w:ilvl="4" w:tplc="20000003" w:tentative="1">
@@ -3705,7 +2959,7 @@
         <w:ind w:left="3240" w:hanging="360"/>
       </w:pPr>
       <w:rPr>
-        <w:rFonts w:hint="default" w:ascii="Courier New" w:hAnsi="Courier New" w:cs="Courier New"/>
+        <w:rFonts w:ascii="Courier New" w:hAnsi="Courier New" w:cs="Courier New" w:hint="default"/>
       </w:rPr>
     </w:lvl>
     <w:lvl w:ilvl="5" w:tplc="20000005" w:tentative="1">
@@ -3717,7 +2971,7 @@
         <w:ind w:left="3960" w:hanging="360"/>
       </w:pPr>
       <w:rPr>
-        <w:rFonts w:hint="default" w:ascii="Wingdings" w:hAnsi="Wingdings"/>
+        <w:rFonts w:ascii="Wingdings" w:hAnsi="Wingdings" w:hint="default"/>
       </w:rPr>
     </w:lvl>
     <w:lvl w:ilvl="6" w:tplc="20000001" w:tentative="1">
@@ -3729,7 +2983,7 @@
         <w:ind w:left="4680" w:hanging="360"/>
       </w:pPr>
       <w:rPr>
-        <w:rFonts w:hint="default" w:ascii="Symbol" w:hAnsi="Symbol"/>
+        <w:rFonts w:ascii="Symbol" w:hAnsi="Symbol" w:hint="default"/>
       </w:rPr>
     </w:lvl>
     <w:lvl w:ilvl="7" w:tplc="20000003" w:tentative="1">
@@ -3741,7 +2995,7 @@
         <w:ind w:left="5400" w:hanging="360"/>
       </w:pPr>
       <w:rPr>
-        <w:rFonts w:hint="default" w:ascii="Courier New" w:hAnsi="Courier New" w:cs="Courier New"/>
+        <w:rFonts w:ascii="Courier New" w:hAnsi="Courier New" w:cs="Courier New" w:hint="default"/>
       </w:rPr>
     </w:lvl>
     <w:lvl w:ilvl="8" w:tplc="20000005" w:tentative="1">
@@ -3753,11 +3007,11 @@
         <w:ind w:left="6120" w:hanging="360"/>
       </w:pPr>
       <w:rPr>
-        <w:rFonts w:hint="default" w:ascii="Wingdings" w:hAnsi="Wingdings"/>
+        <w:rFonts w:ascii="Wingdings" w:hAnsi="Wingdings" w:hint="default"/>
       </w:rPr>
     </w:lvl>
   </w:abstractNum>
-  <w:abstractNum w:abstractNumId="14" w15:restartNumberingAfterBreak="0">
+  <w:abstractNum w:abstractNumId="15" w15:restartNumberingAfterBreak="0">
     <w:nsid w:val="67FB67DA"/>
     <w:multiLevelType w:val="hybridMultilevel"/>
     <w:tmpl w:val="9A60C8F6"/>
@@ -3770,7 +3024,7 @@
         <w:ind w:left="1068" w:hanging="360"/>
       </w:pPr>
       <w:rPr>
-        <w:rFonts w:hint="default" w:ascii="Symbol" w:hAnsi="Symbol" w:eastAsiaTheme="minorHAnsi" w:cstheme="minorBidi"/>
+        <w:rFonts w:ascii="Symbol" w:eastAsiaTheme="minorHAnsi" w:hAnsi="Symbol" w:cstheme="minorBidi" w:hint="default"/>
         <w:i w:val="0"/>
       </w:rPr>
     </w:lvl>
@@ -3783,7 +3037,7 @@
         <w:ind w:left="1788" w:hanging="360"/>
       </w:pPr>
       <w:rPr>
-        <w:rFonts w:hint="default" w:ascii="Courier New" w:hAnsi="Courier New" w:cs="Courier New"/>
+        <w:rFonts w:ascii="Courier New" w:hAnsi="Courier New" w:cs="Courier New" w:hint="default"/>
       </w:rPr>
     </w:lvl>
     <w:lvl w:ilvl="2" w:tplc="20000005" w:tentative="1">
@@ -3795,7 +3049,7 @@
         <w:ind w:left="2508" w:hanging="360"/>
       </w:pPr>
       <w:rPr>
-        <w:rFonts w:hint="default" w:ascii="Wingdings" w:hAnsi="Wingdings"/>
+        <w:rFonts w:ascii="Wingdings" w:hAnsi="Wingdings" w:hint="default"/>
       </w:rPr>
     </w:lvl>
     <w:lvl w:ilvl="3" w:tplc="20000001" w:tentative="1">
@@ -3807,7 +3061,7 @@
         <w:ind w:left="3228" w:hanging="360"/>
       </w:pPr>
       <w:rPr>
-        <w:rFonts w:hint="default" w:ascii="Symbol" w:hAnsi="Symbol"/>
+        <w:rFonts w:ascii="Symbol" w:hAnsi="Symbol" w:hint="default"/>
       </w:rPr>
     </w:lvl>
     <w:lvl w:ilvl="4" w:tplc="20000003" w:tentative="1">
@@ -3819,7 +3073,7 @@
         <w:ind w:left="3948" w:hanging="360"/>
       </w:pPr>
       <w:rPr>
-        <w:rFonts w:hint="default" w:ascii="Courier New" w:hAnsi="Courier New" w:cs="Courier New"/>
+        <w:rFonts w:ascii="Courier New" w:hAnsi="Courier New" w:cs="Courier New" w:hint="default"/>
       </w:rPr>
     </w:lvl>
     <w:lvl w:ilvl="5" w:tplc="20000005" w:tentative="1">
@@ -3831,7 +3085,7 @@
         <w:ind w:left="4668" w:hanging="360"/>
       </w:pPr>
       <w:rPr>
-        <w:rFonts w:hint="default" w:ascii="Wingdings" w:hAnsi="Wingdings"/>
+        <w:rFonts w:ascii="Wingdings" w:hAnsi="Wingdings" w:hint="default"/>
       </w:rPr>
     </w:lvl>
     <w:lvl w:ilvl="6" w:tplc="20000001" w:tentative="1">
@@ -3843,7 +3097,7 @@
         <w:ind w:left="5388" w:hanging="360"/>
       </w:pPr>
       <w:rPr>
-        <w:rFonts w:hint="default" w:ascii="Symbol" w:hAnsi="Symbol"/>
+        <w:rFonts w:ascii="Symbol" w:hAnsi="Symbol" w:hint="default"/>
       </w:rPr>
     </w:lvl>
     <w:lvl w:ilvl="7" w:tplc="20000003" w:tentative="1">
@@ -3855,7 +3109,7 @@
         <w:ind w:left="6108" w:hanging="360"/>
       </w:pPr>
       <w:rPr>
-        <w:rFonts w:hint="default" w:ascii="Courier New" w:hAnsi="Courier New" w:cs="Courier New"/>
+        <w:rFonts w:ascii="Courier New" w:hAnsi="Courier New" w:cs="Courier New" w:hint="default"/>
       </w:rPr>
     </w:lvl>
     <w:lvl w:ilvl="8" w:tplc="20000005" w:tentative="1">
@@ -3867,11 +3121,97 @@
         <w:ind w:left="6828" w:hanging="360"/>
       </w:pPr>
       <w:rPr>
-        <w:rFonts w:hint="default" w:ascii="Wingdings" w:hAnsi="Wingdings"/>
+        <w:rFonts w:ascii="Wingdings" w:hAnsi="Wingdings" w:hint="default"/>
       </w:rPr>
     </w:lvl>
   </w:abstractNum>
-  <w:abstractNum w:abstractNumId="15" w15:restartNumberingAfterBreak="0">
+  <w:abstractNum w:abstractNumId="16" w15:restartNumberingAfterBreak="0">
+    <w:nsid w:val="719B0EAB"/>
+    <w:multiLevelType w:val="hybridMultilevel"/>
+    <w:tmpl w:val="BD422640"/>
+    <w:lvl w:ilvl="0" w:tplc="EE0CDF7C">
+      <w:start w:val="1"/>
+      <w:numFmt w:val="decimal"/>
+      <w:lvlText w:val="%1."/>
+      <w:lvlJc w:val="left"/>
+      <w:pPr>
+        <w:ind w:left="720" w:hanging="360"/>
+      </w:pPr>
+    </w:lvl>
+    <w:lvl w:ilvl="1" w:tplc="2534C4D4">
+      <w:start w:val="1"/>
+      <w:numFmt w:val="lowerLetter"/>
+      <w:lvlText w:val="%2."/>
+      <w:lvlJc w:val="left"/>
+      <w:pPr>
+        <w:ind w:left="1440" w:hanging="360"/>
+      </w:pPr>
+    </w:lvl>
+    <w:lvl w:ilvl="2" w:tplc="7A9883FE">
+      <w:start w:val="1"/>
+      <w:numFmt w:val="lowerRoman"/>
+      <w:lvlText w:val="%3."/>
+      <w:lvlJc w:val="right"/>
+      <w:pPr>
+        <w:ind w:left="2160" w:hanging="180"/>
+      </w:pPr>
+    </w:lvl>
+    <w:lvl w:ilvl="3" w:tplc="14021180">
+      <w:start w:val="1"/>
+      <w:numFmt w:val="decimal"/>
+      <w:lvlText w:val="%4."/>
+      <w:lvlJc w:val="left"/>
+      <w:pPr>
+        <w:ind w:left="2880" w:hanging="360"/>
+      </w:pPr>
+    </w:lvl>
+    <w:lvl w:ilvl="4" w:tplc="D864F3DA">
+      <w:start w:val="1"/>
+      <w:numFmt w:val="lowerLetter"/>
+      <w:lvlText w:val="%5."/>
+      <w:lvlJc w:val="left"/>
+      <w:pPr>
+        <w:ind w:left="3600" w:hanging="360"/>
+      </w:pPr>
+    </w:lvl>
+    <w:lvl w:ilvl="5" w:tplc="8F4A979C">
+      <w:start w:val="1"/>
+      <w:numFmt w:val="lowerRoman"/>
+      <w:lvlText w:val="%6."/>
+      <w:lvlJc w:val="right"/>
+      <w:pPr>
+        <w:ind w:left="4320" w:hanging="180"/>
+      </w:pPr>
+    </w:lvl>
+    <w:lvl w:ilvl="6" w:tplc="C5D2C278">
+      <w:start w:val="1"/>
+      <w:numFmt w:val="decimal"/>
+      <w:lvlText w:val="%7."/>
+      <w:lvlJc w:val="left"/>
+      <w:pPr>
+        <w:ind w:left="5040" w:hanging="360"/>
+      </w:pPr>
+    </w:lvl>
+    <w:lvl w:ilvl="7" w:tplc="E7A64F40">
+      <w:start w:val="1"/>
+      <w:numFmt w:val="lowerLetter"/>
+      <w:lvlText w:val="%8."/>
+      <w:lvlJc w:val="left"/>
+      <w:pPr>
+        <w:ind w:left="5760" w:hanging="360"/>
+      </w:pPr>
+    </w:lvl>
+    <w:lvl w:ilvl="8" w:tplc="B5F27B78">
+      <w:start w:val="1"/>
+      <w:numFmt w:val="lowerRoman"/>
+      <w:lvlText w:val="%9."/>
+      <w:lvlJc w:val="right"/>
+      <w:pPr>
+        <w:ind w:left="6480" w:hanging="180"/>
+      </w:pPr>
+    </w:lvl>
+  </w:abstractNum>
+  <w:abstractNum w:abstractNumId="17" w15:restartNumberingAfterBreak="0">
     <w:nsid w:val="745B240D"/>
     <w:multiLevelType w:val="hybridMultilevel"/>
     <w:tmpl w:val="5B705E3E"/>
@@ -3884,7 +3224,7 @@
         <w:ind w:left="720" w:hanging="360"/>
       </w:pPr>
       <w:rPr>
-        <w:rFonts w:hint="default" w:ascii="Wingdings" w:hAnsi="Wingdings"/>
+        <w:rFonts w:ascii="Wingdings" w:hAnsi="Wingdings" w:hint="default"/>
       </w:rPr>
     </w:lvl>
     <w:lvl w:ilvl="1" w:tplc="1E4E1CA2">
@@ -3896,7 +3236,7 @@
         <w:ind w:left="1440" w:hanging="360"/>
       </w:pPr>
       <w:rPr>
-        <w:rFonts w:hint="default" w:ascii="Courier New" w:hAnsi="Courier New"/>
+        <w:rFonts w:ascii="Courier New" w:hAnsi="Courier New" w:hint="default"/>
       </w:rPr>
     </w:lvl>
     <w:lvl w:ilvl="2" w:tplc="DD34A79E">
@@ -3908,7 +3248,7 @@
         <w:ind w:left="2160" w:hanging="360"/>
       </w:pPr>
       <w:rPr>
-        <w:rFonts w:hint="default" w:ascii="Wingdings" w:hAnsi="Wingdings"/>
+        <w:rFonts w:ascii="Wingdings" w:hAnsi="Wingdings" w:hint="default"/>
       </w:rPr>
     </w:lvl>
     <w:lvl w:ilvl="3" w:tplc="F238177C">
@@ -3920,7 +3260,7 @@
         <w:ind w:left="2880" w:hanging="360"/>
       </w:pPr>
       <w:rPr>
-        <w:rFonts w:hint="default" w:ascii="Symbol" w:hAnsi="Symbol"/>
+        <w:rFonts w:ascii="Symbol" w:hAnsi="Symbol" w:hint="default"/>
       </w:rPr>
     </w:lvl>
     <w:lvl w:ilvl="4" w:tplc="5BEAA846">
@@ -3932,7 +3272,7 @@
         <w:ind w:left="3600" w:hanging="360"/>
       </w:pPr>
       <w:rPr>
-        <w:rFonts w:hint="default" w:ascii="Courier New" w:hAnsi="Courier New"/>
+        <w:rFonts w:ascii="Courier New" w:hAnsi="Courier New" w:hint="default"/>
       </w:rPr>
     </w:lvl>
     <w:lvl w:ilvl="5" w:tplc="058AF116">
@@ -3944,7 +3284,7 @@
         <w:ind w:left="4320" w:hanging="360"/>
       </w:pPr>
       <w:rPr>
-        <w:rFonts w:hint="default" w:ascii="Wingdings" w:hAnsi="Wingdings"/>
+        <w:rFonts w:ascii="Wingdings" w:hAnsi="Wingdings" w:hint="default"/>
       </w:rPr>
     </w:lvl>
     <w:lvl w:ilvl="6" w:tplc="684C921E">
@@ -3956,7 +3296,7 @@
         <w:ind w:left="5040" w:hanging="360"/>
       </w:pPr>
       <w:rPr>
-        <w:rFonts w:hint="default" w:ascii="Symbol" w:hAnsi="Symbol"/>
+        <w:rFonts w:ascii="Symbol" w:hAnsi="Symbol" w:hint="default"/>
       </w:rPr>
     </w:lvl>
     <w:lvl w:ilvl="7" w:tplc="1B002D7A">
@@ -3968,7 +3308,7 @@
         <w:ind w:left="5760" w:hanging="360"/>
       </w:pPr>
       <w:rPr>
-        <w:rFonts w:hint="default" w:ascii="Courier New" w:hAnsi="Courier New"/>
+        <w:rFonts w:ascii="Courier New" w:hAnsi="Courier New" w:hint="default"/>
       </w:rPr>
     </w:lvl>
     <w:lvl w:ilvl="8" w:tplc="EB442398">
@@ -3980,11 +3320,11 @@
         <w:ind w:left="6480" w:hanging="360"/>
       </w:pPr>
       <w:rPr>
-        <w:rFonts w:hint="default" w:ascii="Wingdings" w:hAnsi="Wingdings"/>
+        <w:rFonts w:ascii="Wingdings" w:hAnsi="Wingdings" w:hint="default"/>
       </w:rPr>
     </w:lvl>
   </w:abstractNum>
-  <w:abstractNum w:abstractNumId="16" w15:restartNumberingAfterBreak="0">
+  <w:abstractNum w:abstractNumId="18" w15:restartNumberingAfterBreak="0">
     <w:nsid w:val="7F54163E"/>
     <w:multiLevelType w:val="hybridMultilevel"/>
     <w:tmpl w:val="77D46800"/>
@@ -3996,7 +3336,7 @@
         <w:ind w:left="1080" w:hanging="360"/>
       </w:pPr>
       <w:rPr>
-        <w:rFonts w:hint="default" w:ascii="Calibri" w:hAnsi="Calibri" w:cs="Calibri" w:eastAsiaTheme="minorHAnsi"/>
+        <w:rFonts w:ascii="Calibri" w:eastAsiaTheme="minorHAnsi" w:hAnsi="Calibri" w:cs="Calibri" w:hint="default"/>
         <w:i w:val="0"/>
       </w:rPr>
     </w:lvl>
@@ -4009,7 +3349,7 @@
         <w:ind w:left="1800" w:hanging="360"/>
       </w:pPr>
       <w:rPr>
-        <w:rFonts w:hint="default" w:ascii="Courier New" w:hAnsi="Courier New" w:cs="Courier New"/>
+        <w:rFonts w:ascii="Courier New" w:hAnsi="Courier New" w:cs="Courier New" w:hint="default"/>
       </w:rPr>
     </w:lvl>
     <w:lvl w:ilvl="2" w:tplc="20000005" w:tentative="1">
@@ -4021,7 +3361,7 @@
         <w:ind w:left="2520" w:hanging="360"/>
       </w:pPr>
       <w:rPr>
-        <w:rFonts w:hint="default" w:ascii="Wingdings" w:hAnsi="Wingdings"/>
+        <w:rFonts w:ascii="Wingdings" w:hAnsi="Wingdings" w:hint="default"/>
       </w:rPr>
     </w:lvl>
     <w:lvl w:ilvl="3" w:tplc="20000001" w:tentative="1">
@@ -4033,7 +3373,7 @@
         <w:ind w:left="3240" w:hanging="360"/>
       </w:pPr>
       <w:rPr>
-        <w:rFonts w:hint="default" w:ascii="Symbol" w:hAnsi="Symbol"/>
+        <w:rFonts w:ascii="Symbol" w:hAnsi="Symbol" w:hint="default"/>
       </w:rPr>
     </w:lvl>
     <w:lvl w:ilvl="4" w:tplc="20000003" w:tentative="1">
@@ -4045,7 +3385,7 @@
         <w:ind w:left="3960" w:hanging="360"/>
       </w:pPr>
       <w:rPr>
-        <w:rFonts w:hint="default" w:ascii="Courier New" w:hAnsi="Courier New" w:cs="Courier New"/>
+        <w:rFonts w:ascii="Courier New" w:hAnsi="Courier New" w:cs="Courier New" w:hint="default"/>
       </w:rPr>
     </w:lvl>
     <w:lvl w:ilvl="5" w:tplc="20000005" w:tentative="1">
@@ -4057,7 +3397,7 @@
         <w:ind w:left="4680" w:hanging="360"/>
       </w:pPr>
       <w:rPr>
-        <w:rFonts w:hint="default" w:ascii="Wingdings" w:hAnsi="Wingdings"/>
+        <w:rFonts w:ascii="Wingdings" w:hAnsi="Wingdings" w:hint="default"/>
       </w:rPr>
     </w:lvl>
     <w:lvl w:ilvl="6" w:tplc="20000001" w:tentative="1">
@@ -4069,7 +3409,7 @@
         <w:ind w:left="5400" w:hanging="360"/>
       </w:pPr>
       <w:rPr>
-        <w:rFonts w:hint="default" w:ascii="Symbol" w:hAnsi="Symbol"/>
+        <w:rFonts w:ascii="Symbol" w:hAnsi="Symbol" w:hint="default"/>
       </w:rPr>
     </w:lvl>
     <w:lvl w:ilvl="7" w:tplc="20000003" w:tentative="1">
@@ -4081,7 +3421,7 @@
         <w:ind w:left="6120" w:hanging="360"/>
       </w:pPr>
       <w:rPr>
-        <w:rFonts w:hint="default" w:ascii="Courier New" w:hAnsi="Courier New" w:cs="Courier New"/>
+        <w:rFonts w:ascii="Courier New" w:hAnsi="Courier New" w:cs="Courier New" w:hint="default"/>
       </w:rPr>
     </w:lvl>
     <w:lvl w:ilvl="8" w:tplc="20000005" w:tentative="1">
@@ -4093,66 +3433,66 @@
         <w:ind w:left="6840" w:hanging="360"/>
       </w:pPr>
       <w:rPr>
-        <w:rFonts w:hint="default" w:ascii="Wingdings" w:hAnsi="Wingdings"/>
+        <w:rFonts w:ascii="Wingdings" w:hAnsi="Wingdings" w:hint="default"/>
       </w:rPr>
     </w:lvl>
   </w:abstractNum>
-  <w:num w:numId="19">
+  <w:num w:numId="1">
+    <w:abstractNumId w:val="16"/>
+  </w:num>
+  <w:num w:numId="2">
+    <w:abstractNumId w:val="0"/>
+  </w:num>
+  <w:num w:numId="3">
+    <w:abstractNumId w:val="2"/>
+  </w:num>
+  <w:num w:numId="4">
     <w:abstractNumId w:val="18"/>
   </w:num>
-  <w:num w:numId="18">
-    <w:abstractNumId w:val="17"/>
+  <w:num w:numId="5">
+    <w:abstractNumId w:val="8"/>
   </w:num>
-  <w:num w:numId="1">
+  <w:num w:numId="6">
+    <w:abstractNumId w:val="4"/>
+  </w:num>
+  <w:num w:numId="7">
+    <w:abstractNumId w:val="11"/>
+  </w:num>
+  <w:num w:numId="8">
+    <w:abstractNumId w:val="15"/>
+  </w:num>
+  <w:num w:numId="9">
+    <w:abstractNumId w:val="14"/>
+  </w:num>
+  <w:num w:numId="10">
     <w:abstractNumId w:val="1"/>
   </w:num>
-  <w:num w:numId="2">
-    <w:abstractNumId w:val="16"/>
+  <w:num w:numId="11">
+    <w:abstractNumId w:val="9"/>
   </w:num>
-  <w:num w:numId="3">
+  <w:num w:numId="12">
+    <w:abstractNumId w:val="6"/>
+  </w:num>
+  <w:num w:numId="13">
     <w:abstractNumId w:val="7"/>
   </w:num>
-  <w:num w:numId="4">
+  <w:num w:numId="14">
+    <w:abstractNumId w:val="10"/>
+  </w:num>
+  <w:num w:numId="15">
     <w:abstractNumId w:val="3"/>
   </w:num>
-  <w:num w:numId="5">
-    <w:abstractNumId w:val="10"/>
-  </w:num>
-  <w:num w:numId="6">
-    <w:abstractNumId w:val="14"/>
-  </w:num>
-  <w:num w:numId="7">
+  <w:num w:numId="16">
     <w:abstractNumId w:val="13"/>
   </w:num>
-  <w:num w:numId="8">
-    <w:abstractNumId w:val="0"/>
+  <w:num w:numId="17">
+    <w:abstractNumId w:val="12"/>
   </w:num>
-  <w:num w:numId="9">
-    <w:abstractNumId w:val="8"/>
-  </w:num>
-  <w:num w:numId="10">
+  <w:num w:numId="18">
     <w:abstractNumId w:val="5"/>
   </w:num>
-  <w:num w:numId="11">
-    <w:abstractNumId w:val="6"/>
-  </w:num>
-  <w:num w:numId="12">
-    <w:abstractNumId w:val="9"/>
-  </w:num>
-  <w:num w:numId="13">
-    <w:abstractNumId w:val="2"/>
-  </w:num>
-  <w:num w:numId="14">
-    <w:abstractNumId w:val="12"/>
-  </w:num>
-  <w:num w:numId="15">
-    <w:abstractNumId w:val="11"/>
-  </w:num>
-  <w:num w:numId="16">
-    <w:abstractNumId w:val="4"/>
-  </w:num>
-  <w:num w:numId="17">
-    <w:abstractNumId w:val="15"/>
+  <w:num w:numId="19">
+    <w:abstractNumId w:val="17"/>
   </w:num>
 </w:numbering>
 </file>
@@ -4162,7 +3502,7 @@
   <w:docDefaults>
     <w:rPrDefault>
       <w:rPr>
-        <w:rFonts w:asciiTheme="minorHAnsi" w:hAnsiTheme="minorHAnsi" w:eastAsiaTheme="minorHAnsi" w:cstheme="minorBidi"/>
+        <w:rFonts w:asciiTheme="minorHAnsi" w:eastAsiaTheme="minorHAnsi" w:hAnsiTheme="minorHAnsi" w:cstheme="minorBidi"/>
         <w:sz w:val="22"/>
         <w:szCs w:val="22"/>
         <w:lang w:val="nl-NL" w:eastAsia="en-US" w:bidi="ar-SA"/>
@@ -4177,14 +3517,14 @@
   <w:latentStyles w:defLockedState="0" w:defUIPriority="99" w:defSemiHidden="0" w:defUnhideWhenUsed="0" w:defQFormat="0" w:count="376">
     <w:lsdException w:name="Normal" w:uiPriority="0" w:qFormat="1"/>
     <w:lsdException w:name="heading 1" w:uiPriority="9" w:qFormat="1"/>
-    <w:lsdException w:name="heading 2" w:uiPriority="9" w:semiHidden="1" w:unhideWhenUsed="1" w:qFormat="1"/>
-    <w:lsdException w:name="heading 3" w:uiPriority="9" w:semiHidden="1" w:unhideWhenUsed="1" w:qFormat="1"/>
-    <w:lsdException w:name="heading 4" w:uiPriority="9" w:semiHidden="1" w:unhideWhenUsed="1" w:qFormat="1"/>
-    <w:lsdException w:name="heading 5" w:uiPriority="9" w:semiHidden="1" w:unhideWhenUsed="1" w:qFormat="1"/>
-    <w:lsdException w:name="heading 6" w:uiPriority="9" w:semiHidden="1" w:unhideWhenUsed="1" w:qFormat="1"/>
-    <w:lsdException w:name="heading 7" w:uiPriority="9" w:semiHidden="1" w:unhideWhenUsed="1" w:qFormat="1"/>
-    <w:lsdException w:name="heading 8" w:uiPriority="9" w:semiHidden="1" w:unhideWhenUsed="1" w:qFormat="1"/>
-    <w:lsdException w:name="heading 9" w:uiPriority="9" w:semiHidden="1" w:unhideWhenUsed="1" w:qFormat="1"/>
+    <w:lsdException w:name="heading 2" w:semiHidden="1" w:uiPriority="9" w:unhideWhenUsed="1" w:qFormat="1"/>
+    <w:lsdException w:name="heading 3" w:semiHidden="1" w:uiPriority="9" w:unhideWhenUsed="1" w:qFormat="1"/>
+    <w:lsdException w:name="heading 4" w:semiHidden="1" w:uiPriority="9" w:unhideWhenUsed="1" w:qFormat="1"/>
+    <w:lsdException w:name="heading 5" w:semiHidden="1" w:uiPriority="9" w:unhideWhenUsed="1" w:qFormat="1"/>
+    <w:lsdException w:name="heading 6" w:semiHidden="1" w:uiPriority="9" w:unhideWhenUsed="1" w:qFormat="1"/>
+    <w:lsdException w:name="heading 7" w:semiHidden="1" w:uiPriority="9" w:unhideWhenUsed="1" w:qFormat="1"/>
+    <w:lsdException w:name="heading 8" w:semiHidden="1" w:uiPriority="9" w:unhideWhenUsed="1" w:qFormat="1"/>
+    <w:lsdException w:name="heading 9" w:semiHidden="1" w:uiPriority="9" w:unhideWhenUsed="1" w:qFormat="1"/>
     <w:lsdException w:name="index 1" w:semiHidden="1" w:unhideWhenUsed="1"/>
     <w:lsdException w:name="index 2" w:semiHidden="1" w:unhideWhenUsed="1"/>
     <w:lsdException w:name="index 3" w:semiHidden="1" w:unhideWhenUsed="1"/>
@@ -4194,22 +3534,22 @@
     <w:lsdException w:name="index 7" w:semiHidden="1" w:unhideWhenUsed="1"/>
     <w:lsdException w:name="index 8" w:semiHidden="1" w:unhideWhenUsed="1"/>
     <w:lsdException w:name="index 9" w:semiHidden="1" w:unhideWhenUsed="1"/>
-    <w:lsdException w:name="toc 1" w:uiPriority="39" w:semiHidden="1" w:unhideWhenUsed="1"/>
-    <w:lsdException w:name="toc 2" w:uiPriority="39" w:semiHidden="1" w:unhideWhenUsed="1"/>
-    <w:lsdException w:name="toc 3" w:uiPriority="39" w:semiHidden="1" w:unhideWhenUsed="1"/>
-    <w:lsdException w:name="toc 4" w:uiPriority="39" w:semiHidden="1" w:unhideWhenUsed="1"/>
-    <w:lsdException w:name="toc 5" w:uiPriority="39" w:semiHidden="1" w:unhideWhenUsed="1"/>
-    <w:lsdException w:name="toc 6" w:uiPriority="39" w:semiHidden="1" w:unhideWhenUsed="1"/>
-    <w:lsdException w:name="toc 7" w:uiPriority="39" w:semiHidden="1" w:unhideWhenUsed="1"/>
-    <w:lsdException w:name="toc 8" w:uiPriority="39" w:semiHidden="1" w:unhideWhenUsed="1"/>
-    <w:lsdException w:name="toc 9" w:uiPriority="39" w:semiHidden="1" w:unhideWhenUsed="1"/>
+    <w:lsdException w:name="toc 1" w:semiHidden="1" w:uiPriority="39" w:unhideWhenUsed="1"/>
+    <w:lsdException w:name="toc 2" w:semiHidden="1" w:uiPriority="39" w:unhideWhenUsed="1"/>
+    <w:lsdException w:name="toc 3" w:semiHidden="1" w:uiPriority="39" w:unhideWhenUsed="1"/>
+    <w:lsdException w:name="toc 4" w:semiHidden="1" w:uiPriority="39" w:unhideWhenUsed="1"/>
+    <w:lsdException w:name="toc 5" w:semiHidden="1" w:uiPriority="39" w:unhideWhenUsed="1"/>
+    <w:lsdException w:name="toc 6" w:semiHidden="1" w:uiPriority="39" w:unhideWhenUsed="1"/>
+    <w:lsdException w:name="toc 7" w:semiHidden="1" w:uiPriority="39" w:unhideWhenUsed="1"/>
+    <w:lsdException w:name="toc 8" w:semiHidden="1" w:uiPriority="39" w:unhideWhenUsed="1"/>
+    <w:lsdException w:name="toc 9" w:semiHidden="1" w:uiPriority="39" w:unhideWhenUsed="1"/>
     <w:lsdException w:name="Normal Indent" w:semiHidden="1" w:unhideWhenUsed="1"/>
     <w:lsdException w:name="footnote text" w:semiHidden="1" w:unhideWhenUsed="1"/>
     <w:lsdException w:name="annotation text" w:semiHidden="1" w:unhideWhenUsed="1"/>
     <w:lsdException w:name="header" w:semiHidden="1" w:unhideWhenUsed="1"/>
     <w:lsdException w:name="footer" w:semiHidden="1" w:unhideWhenUsed="1"/>
     <w:lsdException w:name="index heading" w:semiHidden="1" w:unhideWhenUsed="1"/>
-    <w:lsdException w:name="caption" w:uiPriority="35" w:semiHidden="1" w:unhideWhenUsed="1" w:qFormat="1"/>
+    <w:lsdException w:name="caption" w:semiHidden="1" w:uiPriority="35" w:unhideWhenUsed="1" w:qFormat="1"/>
     <w:lsdException w:name="table of figures" w:semiHidden="1" w:unhideWhenUsed="1"/>
     <w:lsdException w:name="envelope address" w:semiHidden="1" w:unhideWhenUsed="1"/>
     <w:lsdException w:name="envelope return" w:semiHidden="1" w:unhideWhenUsed="1"/>
@@ -4240,7 +3580,7 @@
     <w:lsdException w:name="Title" w:uiPriority="10" w:qFormat="1"/>
     <w:lsdException w:name="Closing" w:semiHidden="1" w:unhideWhenUsed="1"/>
     <w:lsdException w:name="Signature" w:semiHidden="1" w:unhideWhenUsed="1"/>
-    <w:lsdException w:name="Default Paragraph Font" w:uiPriority="1" w:semiHidden="1" w:unhideWhenUsed="1"/>
+    <w:lsdException w:name="Default Paragraph Font" w:semiHidden="1" w:uiPriority="1" w:unhideWhenUsed="1"/>
     <w:lsdException w:name="Body Text" w:semiHidden="1" w:unhideWhenUsed="1"/>
     <w:lsdException w:name="Body Text Indent" w:semiHidden="1" w:unhideWhenUsed="1"/>
     <w:lsdException w:name="List Continue" w:semiHidden="1" w:unhideWhenUsed="1"/>
@@ -4440,8 +3780,8 @@
     <w:lsdException w:name="Subtle Reference" w:uiPriority="31" w:qFormat="1"/>
     <w:lsdException w:name="Intense Reference" w:uiPriority="32" w:qFormat="1"/>
     <w:lsdException w:name="Book Title" w:uiPriority="33" w:qFormat="1"/>
-    <w:lsdException w:name="Bibliography" w:uiPriority="37" w:semiHidden="1" w:unhideWhenUsed="1"/>
-    <w:lsdException w:name="TOC Heading" w:uiPriority="39" w:semiHidden="1" w:unhideWhenUsed="1" w:qFormat="1"/>
+    <w:lsdException w:name="Bibliography" w:semiHidden="1" w:uiPriority="37" w:unhideWhenUsed="1"/>
+    <w:lsdException w:name="TOC Heading" w:semiHidden="1" w:uiPriority="39" w:unhideWhenUsed="1" w:qFormat="1"/>
     <w:lsdException w:name="Plain Table 1" w:uiPriority="41"/>
     <w:lsdException w:name="Plain Table 2" w:uiPriority="42"/>
     <w:lsdException w:name="Plain Table 3" w:uiPriority="43"/>
@@ -4552,7 +3892,7 @@
     <w:lsdException w:name="Unresolved Mention" w:semiHidden="1" w:unhideWhenUsed="1"/>
     <w:lsdException w:name="Smart Link" w:semiHidden="1" w:unhideWhenUsed="1"/>
   </w:latentStyles>
-  <w:style w:type="paragraph" w:styleId="Normal" w:default="1">
+  <w:style w:type="paragraph" w:default="1" w:styleId="Normal">
     <w:name w:val="Normal"/>
     <w:qFormat/>
   </w:style>
@@ -4571,7 +3911,7 @@
       <w:outlineLvl w:val="0"/>
     </w:pPr>
     <w:rPr>
-      <w:rFonts w:asciiTheme="majorHAnsi" w:hAnsiTheme="majorHAnsi" w:eastAsiaTheme="majorEastAsia" w:cstheme="majorBidi"/>
+      <w:rFonts w:asciiTheme="majorHAnsi" w:eastAsiaTheme="majorEastAsia" w:hAnsiTheme="majorHAnsi" w:cstheme="majorBidi"/>
       <w:color w:val="2F5496" w:themeColor="accent1" w:themeShade="BF"/>
       <w:sz w:val="32"/>
       <w:szCs w:val="32"/>
@@ -4593,19 +3933,19 @@
       <w:outlineLvl w:val="1"/>
     </w:pPr>
     <w:rPr>
-      <w:rFonts w:asciiTheme="majorHAnsi" w:hAnsiTheme="majorHAnsi" w:eastAsiaTheme="majorEastAsia" w:cstheme="majorBidi"/>
+      <w:rFonts w:asciiTheme="majorHAnsi" w:eastAsiaTheme="majorEastAsia" w:hAnsiTheme="majorHAnsi" w:cstheme="majorBidi"/>
       <w:color w:val="2F5496" w:themeColor="accent1" w:themeShade="BF"/>
       <w:sz w:val="26"/>
       <w:szCs w:val="26"/>
     </w:rPr>
   </w:style>
-  <w:style w:type="character" w:styleId="DefaultParagraphFont" w:default="1">
+  <w:style w:type="character" w:default="1" w:styleId="DefaultParagraphFont">
     <w:name w:val="Default Paragraph Font"/>
     <w:uiPriority w:val="1"/>
     <w:semiHidden/>
     <w:unhideWhenUsed/>
   </w:style>
-  <w:style w:type="table" w:styleId="TableNormal" w:default="1">
+  <w:style w:type="table" w:default="1" w:styleId="TableNormal">
     <w:name w:val="Normal Table"/>
     <w:uiPriority w:val="99"/>
     <w:semiHidden/>
@@ -4620,33 +3960,33 @@
       </w:tblCellMar>
     </w:tblPr>
   </w:style>
-  <w:style w:type="numbering" w:styleId="NoList" w:default="1">
+  <w:style w:type="numbering" w:default="1" w:styleId="NoList">
     <w:name w:val="No List"/>
     <w:uiPriority w:val="99"/>
     <w:semiHidden/>
     <w:unhideWhenUsed/>
   </w:style>
-  <w:style w:type="character" w:styleId="Heading1Char" w:customStyle="1">
+  <w:style w:type="character" w:customStyle="1" w:styleId="Heading1Char">
     <w:name w:val="Heading 1 Char"/>
     <w:basedOn w:val="DefaultParagraphFont"/>
     <w:link w:val="Heading1"/>
     <w:uiPriority w:val="9"/>
     <w:rsid w:val="00F475D1"/>
     <w:rPr>
-      <w:rFonts w:asciiTheme="majorHAnsi" w:hAnsiTheme="majorHAnsi" w:eastAsiaTheme="majorEastAsia" w:cstheme="majorBidi"/>
+      <w:rFonts w:asciiTheme="majorHAnsi" w:eastAsiaTheme="majorEastAsia" w:hAnsiTheme="majorHAnsi" w:cstheme="majorBidi"/>
       <w:color w:val="2F5496" w:themeColor="accent1" w:themeShade="BF"/>
       <w:sz w:val="32"/>
       <w:szCs w:val="32"/>
     </w:rPr>
   </w:style>
-  <w:style w:type="character" w:styleId="Heading2Char" w:customStyle="1">
+  <w:style w:type="character" w:customStyle="1" w:styleId="Heading2Char">
     <w:name w:val="Heading 2 Char"/>
     <w:basedOn w:val="DefaultParagraphFont"/>
     <w:link w:val="Heading2"/>
     <w:uiPriority w:val="9"/>
     <w:rsid w:val="00F475D1"/>
     <w:rPr>
-      <w:rFonts w:asciiTheme="majorHAnsi" w:hAnsiTheme="majorHAnsi" w:eastAsiaTheme="majorEastAsia" w:cstheme="majorBidi"/>
+      <w:rFonts w:asciiTheme="majorHAnsi" w:eastAsiaTheme="majorEastAsia" w:hAnsiTheme="majorHAnsi" w:cstheme="majorBidi"/>
       <w:color w:val="2F5496" w:themeColor="accent1" w:themeShade="BF"/>
       <w:sz w:val="26"/>
       <w:szCs w:val="26"/>
@@ -4663,30 +4003,23 @@
       <w:contextualSpacing/>
     </w:pPr>
   </w:style>
-  <w:style xmlns:w="http://schemas.openxmlformats.org/wordprocessingml/2006/main" w:type="table" w:styleId="TableGrid">
-    <w:name xmlns:w="http://schemas.openxmlformats.org/wordprocessingml/2006/main" w:val="Table Grid"/>
-    <w:basedOn xmlns:w="http://schemas.openxmlformats.org/wordprocessingml/2006/main" w:val="TableNormal"/>
-    <w:uiPriority xmlns:w="http://schemas.openxmlformats.org/wordprocessingml/2006/main" w:val="59"/>
-    <w:rsid xmlns:w="http://schemas.openxmlformats.org/wordprocessingml/2006/main" w:val="00FB4123"/>
-    <w:pPr xmlns:w="http://schemas.openxmlformats.org/wordprocessingml/2006/main">
+  <w:style w:type="table" w:styleId="TableGrid">
+    <w:name w:val="Table Grid"/>
+    <w:basedOn w:val="TableNormal"/>
+    <w:uiPriority w:val="59"/>
+    <w:rsid w:val="00FB4123"/>
+    <w:pPr>
       <w:spacing w:after="0" w:line="240" w:lineRule="auto"/>
     </w:pPr>
-    <w:tblPr xmlns:w="http://schemas.openxmlformats.org/wordprocessingml/2006/main">
-      <w:tblInd w:w="0" w:type="dxa"/>
+    <w:tblPr>
       <w:tblBorders>
-        <w:top w:val="single" w:color="000000" w:themeColor="text1" w:sz="4" w:space="0"/>
-        <w:left w:val="single" w:color="000000" w:themeColor="text1" w:sz="4" w:space="0"/>
-        <w:bottom w:val="single" w:color="000000" w:themeColor="text1" w:sz="4" w:space="0"/>
-        <w:right w:val="single" w:color="000000" w:themeColor="text1" w:sz="4" w:space="0"/>
-        <w:insideH w:val="single" w:color="000000" w:themeColor="text1" w:sz="4" w:space="0"/>
-        <w:insideV w:val="single" w:color="000000" w:themeColor="text1" w:sz="4" w:space="0"/>
+        <w:top w:val="single" w:sz="4" w:space="0" w:color="000000" w:themeColor="text1"/>
+        <w:left w:val="single" w:sz="4" w:space="0" w:color="000000" w:themeColor="text1"/>
+        <w:bottom w:val="single" w:sz="4" w:space="0" w:color="000000" w:themeColor="text1"/>
+        <w:right w:val="single" w:sz="4" w:space="0" w:color="000000" w:themeColor="text1"/>
+        <w:insideH w:val="single" w:sz="4" w:space="0" w:color="000000" w:themeColor="text1"/>
+        <w:insideV w:val="single" w:sz="4" w:space="0" w:color="000000" w:themeColor="text1"/>
       </w:tblBorders>
-      <w:tblCellMar>
-        <w:top w:w="0" w:type="dxa"/>
-        <w:left w:w="108" w:type="dxa"/>
-        <w:bottom w:w="0" w:type="dxa"/>
-        <w:right w:w="108" w:type="dxa"/>
-      </w:tblCellMar>
     </w:tblPr>
   </w:style>
 </w:styles>
@@ -4988,15 +4321,6 @@
 </file>
 
 <file path=customXml/item1.xml><?xml version="1.0" encoding="utf-8"?>
-<?mso-contentType ?>
-<FormTemplates xmlns="http://schemas.microsoft.com/sharepoint/v3/contenttype/forms">
-  <Display>DocumentLibraryForm</Display>
-  <Edit>DocumentLibraryForm</Edit>
-  <New>DocumentLibraryForm</New>
-</FormTemplates>
-</file>
-
-<file path=customXml/item2.xml><?xml version="1.0" encoding="utf-8"?>
 <ct:contentTypeSchema xmlns:ct="http://schemas.microsoft.com/office/2006/metadata/contentType" xmlns:ma="http://schemas.microsoft.com/office/2006/metadata/properties/metaAttributes" ct:_="" ma:_="" ma:contentTypeName="Document" ma:contentTypeID="0x010100E5DA164CC5FA9B4F8809259B1910F6A9" ma:contentTypeVersion="2" ma:contentTypeDescription="Een nieuw document maken." ma:contentTypeScope="" ma:versionID="b4abc75a0278d89fef30dd53294639dd">
   <xsd:schema xmlns:xsd="http://www.w3.org/2001/XMLSchema" xmlns:xs="http://www.w3.org/2001/XMLSchema" xmlns:p="http://schemas.microsoft.com/office/2006/metadata/properties" xmlns:ns3="a0d3b1dc-bd40-4f99-aa2f-462c75e888f7" targetNamespace="http://schemas.microsoft.com/office/2006/metadata/properties" ma:root="true" ma:fieldsID="af552b66ab4e938aeb028b1e6d9bed9d" ns3:_="">
     <xsd:import namespace="a0d3b1dc-bd40-4f99-aa2f-462c75e888f7"/>
@@ -5128,6 +4452,15 @@
 </ct:contentTypeSchema>
 </file>
 
+<file path=customXml/item2.xml><?xml version="1.0" encoding="utf-8"?>
+<?mso-contentType ?>
+<FormTemplates xmlns="http://schemas.microsoft.com/sharepoint/v3/contenttype/forms">
+  <Display>DocumentLibraryForm</Display>
+  <Edit>DocumentLibraryForm</Edit>
+  <New>DocumentLibraryForm</New>
+</FormTemplates>
+</file>
+
 <file path=customXml/item3.xml><?xml version="1.0" encoding="utf-8"?>
 <p:properties xmlns:p="http://schemas.microsoft.com/office/2006/metadata/properties" xmlns:xsi="http://www.w3.org/2001/XMLSchema-instance" xmlns:pc="http://schemas.microsoft.com/office/infopath/2007/PartnerControls">
   <documentManagement/>
@@ -5135,14 +4468,6 @@
 </file>
 
 <file path=customXml/itemProps1.xml><?xml version="1.0" encoding="utf-8"?>
-<ds:datastoreItem xmlns:ds="http://schemas.openxmlformats.org/officeDocument/2006/customXml" ds:itemID="{E47297B4-299E-4572-8B8D-B6F18F93CD88}">
-  <ds:schemaRefs>
-    <ds:schemaRef ds:uri="http://schemas.microsoft.com/sharepoint/v3/contenttype/forms"/>
-  </ds:schemaRefs>
-</ds:datastoreItem>
-</file>
-
-<file path=customXml/itemProps2.xml><?xml version="1.0" encoding="utf-8"?>
 <ds:datastoreItem xmlns:ds="http://schemas.openxmlformats.org/officeDocument/2006/customXml" ds:itemID="{1A46ECA9-CF1A-40A6-B217-4B83959326B0}">
   <ds:schemaRefs>
     <ds:schemaRef ds:uri="http://schemas.microsoft.com/office/2006/metadata/contentType"/>
@@ -5160,6 +4485,14 @@
 </ds:datastoreItem>
 </file>
 
+<file path=customXml/itemProps2.xml><?xml version="1.0" encoding="utf-8"?>
+<ds:datastoreItem xmlns:ds="http://schemas.openxmlformats.org/officeDocument/2006/customXml" ds:itemID="{E47297B4-299E-4572-8B8D-B6F18F93CD88}">
+  <ds:schemaRefs>
+    <ds:schemaRef ds:uri="http://schemas.microsoft.com/sharepoint/v3/contenttype/forms"/>
+  </ds:schemaRefs>
+</ds:datastoreItem>
+</file>
+
 <file path=customXml/itemProps3.xml><?xml version="1.0" encoding="utf-8"?>
 <ds:datastoreItem xmlns:ds="http://schemas.openxmlformats.org/officeDocument/2006/customXml" ds:itemID="{649219A2-B98D-47D9-84C4-D1729C3E3F2D}">
   <ds:schemaRefs>

</xml_diff>

<commit_message>
Changed Use Case Diagrams
</commit_message>
<xml_diff>
--- a/Documents/Favours-Ontwerpdocument.docx
+++ b/Documents/Favours-Ontwerpdocument.docx
@@ -1091,7 +1091,7 @@
                 <w:noProof/>
                 <w:webHidden/>
               </w:rPr>
-              <w:t>1</w:t>
+              <w:t>2</w:t>
             </w:r>
             <w:r>
               <w:rPr>
@@ -1159,7 +1159,7 @@
                 <w:noProof/>
                 <w:webHidden/>
               </w:rPr>
-              <w:t>2</w:t>
+              <w:t>4</w:t>
             </w:r>
             <w:r>
               <w:rPr>
@@ -1227,7 +1227,7 @@
                 <w:noProof/>
                 <w:webHidden/>
               </w:rPr>
-              <w:t>4</w:t>
+              <w:t>6</w:t>
             </w:r>
             <w:r>
               <w:rPr>
@@ -1363,7 +1363,7 @@
                 <w:noProof/>
                 <w:webHidden/>
               </w:rPr>
-              <w:t>5</w:t>
+              <w:t>7</w:t>
             </w:r>
             <w:r>
               <w:rPr>
@@ -2889,22 +2889,7 @@
               <w:t>.</w:t>
             </w:r>
             <w:r>
-              <w:t xml:space="preserve"> </w:t>
-            </w:r>
-            <w:r>
-              <w:t xml:space="preserve">Als deze overeenkomen ga naar stap </w:t>
-            </w:r>
-            <w:r>
-              <w:t>5</w:t>
-            </w:r>
-            <w:r>
-              <w:t xml:space="preserve">. Zo niet ga naar stap </w:t>
-            </w:r>
-            <w:r>
-              <w:t>6</w:t>
-            </w:r>
-            <w:r>
-              <w:t>.</w:t>
+              <w:t xml:space="preserve"> Als deze overeenkomen ga naar stap 5. Zo niet ga naar stap 6.</w:t>
             </w:r>
           </w:p>
           <w:p>
@@ -2972,7 +2957,12 @@
               </w:numPr>
             </w:pPr>
             <w:r>
-              <w:t>Actor gaat verder bij stap 3.</w:t>
+              <w:t>Actor gaat verder bij stap</w:t>
+            </w:r>
+            <w:bookmarkStart w:id="2" w:name="_GoBack"/>
+            <w:bookmarkEnd w:id="2"/>
+            <w:r>
+              <w:t xml:space="preserve"> 3.</w:t>
             </w:r>
           </w:p>
         </w:tc>
@@ -3224,48 +3214,8 @@
           </w:p>
         </w:tc>
       </w:tr>
-      <w:tr>
-        <w:trPr>
-          <w:trHeight w:val="292"/>
-        </w:trPr>
-        <w:tc>
-          <w:tcPr>
-            <w:tcW w:w="2405" w:type="dxa"/>
-            <w:shd w:val="clear" w:color="auto" w:fill="3596EF"/>
-          </w:tcPr>
-          <w:p>
-            <w:pPr>
-              <w:rPr>
-                <w:b/>
-                <w:bCs/>
-              </w:rPr>
-            </w:pPr>
-            <w:r>
-              <w:rPr>
-                <w:b/>
-                <w:bCs/>
-              </w:rPr>
-              <w:t>Resultaten</w:t>
-            </w:r>
-          </w:p>
-        </w:tc>
-        <w:tc>
-          <w:tcPr>
-            <w:tcW w:w="6667" w:type="dxa"/>
-            <w:shd w:val="clear" w:color="auto" w:fill="D9D9D9" w:themeFill="background1" w:themeFillShade="D9"/>
-          </w:tcPr>
-          <w:p>
-            <w:r>
-              <w:t>De poster krijgt een bericht van de actor.</w:t>
-            </w:r>
-          </w:p>
-        </w:tc>
-      </w:tr>
     </w:tbl>
-    <w:p>
-      <w:bookmarkStart w:id="2" w:name="_GoBack"/>
-      <w:bookmarkEnd w:id="2"/>
-    </w:p>
+    <w:p/>
     <w:tbl>
       <w:tblPr>
         <w:tblStyle w:val="TableGrid"/>
@@ -3474,7 +3424,22 @@
               </w:numPr>
             </w:pPr>
             <w:r>
-              <w:t>Het systeem conroleert de gegevens [Res1]/[Res2]</w:t>
+              <w:t>Het systeem conroleert de gegevens</w:t>
+            </w:r>
+            <w:r>
+              <w:t>. Als de inloggegevens kloppen ga naar stap 5, anders ga naar stap 6.</w:t>
+            </w:r>
+          </w:p>
+          <w:p>
+            <w:pPr>
+              <w:pStyle w:val="ListParagraph"/>
+              <w:numPr>
+                <w:ilvl w:val="0"/>
+                <w:numId w:val="24"/>
+              </w:numPr>
+            </w:pPr>
+            <w:r>
+              <w:t>De actor wordt doorverwezen naar de homepage.</w:t>
             </w:r>
           </w:p>
         </w:tc>
@@ -3497,7 +3462,7 @@
                 <w:b/>
                 <w:bCs/>
               </w:rPr>
-              <w:t>Resultaten</w:t>
+              <w:t>Alternative Flow 1</w:t>
             </w:r>
           </w:p>
         </w:tc>
@@ -3511,11 +3476,11 @@
               <w:pStyle w:val="ListParagraph"/>
               <w:numPr>
                 <w:ilvl w:val="0"/>
-                <w:numId w:val="26"/>
+                <w:numId w:val="24"/>
               </w:numPr>
             </w:pPr>
             <w:r>
-              <w:t>[Res1] De actor heeft de juiste gegevens ingevuld en wordt doorverwezen naar de homepage.</w:t>
+              <w:t>Het systeem laat een duidelijke foutmelding zien.</w:t>
             </w:r>
           </w:p>
           <w:p>
@@ -3523,11 +3488,11 @@
               <w:pStyle w:val="ListParagraph"/>
               <w:numPr>
                 <w:ilvl w:val="0"/>
-                <w:numId w:val="26"/>
+                <w:numId w:val="24"/>
               </w:numPr>
             </w:pPr>
             <w:r>
-              <w:t>[Res2] De actor heeft verkeerde gegevens ingevuld en wordt teruggestuurd naar de login pagina.</w:t>
+              <w:t>De actor wordt teruggestuurd naar de login pagina.</w:t>
             </w:r>
           </w:p>
         </w:tc>
@@ -3733,7 +3698,28 @@
               </w:numPr>
             </w:pPr>
             <w:r>
-              <w:t>Het systeem Controleert of de ingevulde velden overeenkomen met het model voor een netwerk. [Res1]/[Res2]</w:t>
+              <w:t xml:space="preserve">Het systeem Controleert of de ingevulde velden overeenkomen met het model voor een netwerk. </w:t>
+            </w:r>
+            <w:r>
+              <w:t>Als het overeenkomt ga naar stap 5, anders ga naar stap 6.</w:t>
+            </w:r>
+          </w:p>
+          <w:p>
+            <w:pPr>
+              <w:pStyle w:val="ListParagraph"/>
+              <w:numPr>
+                <w:ilvl w:val="0"/>
+                <w:numId w:val="27"/>
+              </w:numPr>
+            </w:pPr>
+            <w:r>
+              <w:t>H</w:t>
+            </w:r>
+            <w:r>
+              <w:t>et netwerk wordt aangemaakt</w:t>
+            </w:r>
+            <w:r>
+              <w:t xml:space="preserve"> en de actor wordt doorgestuurd naar zijn netwerkpagina.</w:t>
             </w:r>
           </w:p>
         </w:tc>
@@ -3756,7 +3742,7 @@
                 <w:b/>
                 <w:bCs/>
               </w:rPr>
-              <w:t>Resultaten</w:t>
+              <w:t>Alternative Flow 1</w:t>
             </w:r>
           </w:p>
         </w:tc>
@@ -3770,11 +3756,11 @@
               <w:pStyle w:val="ListParagraph"/>
               <w:numPr>
                 <w:ilvl w:val="0"/>
-                <w:numId w:val="26"/>
+                <w:numId w:val="27"/>
               </w:numPr>
             </w:pPr>
             <w:r>
-              <w:t>[Res1] Het model komt overeen en het netwerk wordt aangemaakt.</w:t>
+              <w:t>Het systeem laat een duidelijke foutmelding zien.</w:t>
             </w:r>
           </w:p>
           <w:p>
@@ -3782,11 +3768,17 @@
               <w:pStyle w:val="ListParagraph"/>
               <w:numPr>
                 <w:ilvl w:val="0"/>
-                <w:numId w:val="26"/>
+                <w:numId w:val="27"/>
               </w:numPr>
             </w:pPr>
             <w:r>
-              <w:t>[Res2] Het model komt niet overeen en de actor wordt teruggestuurd naar de invulvelden.</w:t>
+              <w:t xml:space="preserve">De </w:t>
+            </w:r>
+            <w:r>
+              <w:t xml:space="preserve">actor wordt </w:t>
+            </w:r>
+            <w:r>
+              <w:t>teruggestuurd naar stap 3</w:t>
             </w:r>
           </w:p>
         </w:tc>
@@ -3921,13 +3913,7 @@
               <w:cnfStyle w:val="000000100000" w:firstRow="0" w:lastRow="0" w:firstColumn="0" w:lastColumn="0" w:oddVBand="0" w:evenVBand="0" w:oddHBand="1" w:evenHBand="0" w:firstRowFirstColumn="0" w:firstRowLastColumn="0" w:lastRowFirstColumn="0" w:lastRowLastColumn="0"/>
             </w:pPr>
             <w:r>
-              <w:t>Titel=”</w:t>
-            </w:r>
-            <w:r>
-              <w:t>Vervoer naar voetbaltraining</w:t>
-            </w:r>
-            <w:r>
-              <w:t>”</w:t>
+              <w:t>Titel=”Vervoer naar voetbaltraining”</w:t>
             </w:r>
           </w:p>
           <w:p>
@@ -3943,10 +3929,7 @@
               <w:cnfStyle w:val="000000100000" w:firstRow="0" w:lastRow="0" w:firstColumn="0" w:lastColumn="0" w:oddVBand="0" w:evenVBand="0" w:oddHBand="1" w:evenHBand="0" w:firstRowFirstColumn="0" w:firstRowLastColumn="0" w:lastRowFirstColumn="0" w:lastRowLastColumn="0"/>
             </w:pPr>
             <w:r>
-              <w:t>Netwerk=”</w:t>
-            </w:r>
-            <w:r>
-              <w:t xml:space="preserve">Voetbalclub </w:t>
+              <w:t xml:space="preserve">Netwerk=”Voetbalclub </w:t>
             </w:r>
             <w:r>
               <w:t>Veldhoven</w:t>
@@ -8650,7 +8633,7 @@
 </file>
 
 <file path=customXml/itemProps4.xml><?xml version="1.0" encoding="utf-8"?>
-<ds:datastoreItem xmlns:ds="http://schemas.openxmlformats.org/officeDocument/2006/customXml" ds:itemID="{7518E94E-2C71-4D02-A5FC-144ECEA23F7B}">
+<ds:datastoreItem xmlns:ds="http://schemas.openxmlformats.org/officeDocument/2006/customXml" ds:itemID="{C42AF30C-6937-442F-B470-AFA1CCBE6712}">
   <ds:schemaRefs>
     <ds:schemaRef ds:uri="http://schemas.openxmlformats.org/officeDocument/2006/bibliography"/>
   </ds:schemaRefs>

</xml_diff>

<commit_message>
Started attempt 4 at containership
</commit_message>
<xml_diff>
--- a/Documents/Favours-Ontwerpdocument.docx
+++ b/Documents/Favours-Ontwerpdocument.docx
@@ -2957,12 +2957,13 @@
               </w:numPr>
             </w:pPr>
             <w:r>
-              <w:t>Actor gaat verder bij stap</w:t>
-            </w:r>
-            <w:bookmarkStart w:id="2" w:name="_GoBack"/>
-            <w:bookmarkEnd w:id="2"/>
-            <w:r>
-              <w:t xml:space="preserve"> 3.</w:t>
+              <w:t xml:space="preserve">Actor gaat verder bij stap </w:t>
+            </w:r>
+            <w:r>
+              <w:t>2</w:t>
+            </w:r>
+            <w:r>
+              <w:t>.</w:t>
             </w:r>
           </w:p>
         </w:tc>
@@ -3492,8 +3493,13 @@
               </w:numPr>
             </w:pPr>
             <w:r>
-              <w:t>De actor wordt teruggestuurd naar de login pagina.</w:t>
-            </w:r>
+              <w:t xml:space="preserve">De actor wordt teruggestuurd naar </w:t>
+            </w:r>
+            <w:r>
+              <w:t>stap 2.</w:t>
+            </w:r>
+            <w:bookmarkStart w:id="2" w:name="_GoBack"/>
+            <w:bookmarkEnd w:id="2"/>
           </w:p>
         </w:tc>
       </w:tr>
@@ -3713,13 +3719,7 @@
               </w:numPr>
             </w:pPr>
             <w:r>
-              <w:t>H</w:t>
-            </w:r>
-            <w:r>
-              <w:t>et netwerk wordt aangemaakt</w:t>
-            </w:r>
-            <w:r>
-              <w:t xml:space="preserve"> en de actor wordt doorgestuurd naar zijn netwerkpagina.</w:t>
+              <w:t>Het netwerk wordt aangemaakt en de actor wordt doorgestuurd naar zijn netwerkpagina.</w:t>
             </w:r>
           </w:p>
         </w:tc>
@@ -3778,7 +3778,10 @@
               <w:t xml:space="preserve">actor wordt </w:t>
             </w:r>
             <w:r>
-              <w:t>teruggestuurd naar stap 3</w:t>
+              <w:t xml:space="preserve">teruggestuurd naar stap </w:t>
+            </w:r>
+            <w:r>
+              <w:t>2.</w:t>
             </w:r>
           </w:p>
         </w:tc>
@@ -8633,7 +8636,7 @@
 </file>
 
 <file path=customXml/itemProps4.xml><?xml version="1.0" encoding="utf-8"?>
-<ds:datastoreItem xmlns:ds="http://schemas.openxmlformats.org/officeDocument/2006/customXml" ds:itemID="{C42AF30C-6937-442F-B470-AFA1CCBE6712}">
+<ds:datastoreItem xmlns:ds="http://schemas.openxmlformats.org/officeDocument/2006/customXml" ds:itemID="{50AFC069-9BA6-48EB-9A3D-8A4560750927}">
   <ds:schemaRefs>
     <ds:schemaRef ds:uri="http://schemas.openxmlformats.org/officeDocument/2006/bibliography"/>
   </ds:schemaRefs>

</xml_diff>